<commit_message>
Eerste versie van Kwaliteit, Communicatie en risco shizzle
Signed-off-by: Bas van Summeren <basvanummeren@hotmail.com>
</commit_message>
<xml_diff>
--- a/documents/Onderzoeksplan/Communicatie Kwaliteit Definition of Done Risico.docx
+++ b/documents/Onderzoeksplan/Communicatie Kwaliteit Definition of Done Risico.docx
@@ -1,6 +1,6 @@
 
 <file path=word/document.xml><?xml version="1.0" encoding="utf-8"?>
-<w:document xmlns:wpc="http://schemas.microsoft.com/office/word/2010/wordprocessingCanvas" xmlns:mc="http://schemas.openxmlformats.org/markup-compatibility/2006" xmlns:o="urn:schemas-microsoft-com:office:office" xmlns:r="http://schemas.openxmlformats.org/officeDocument/2006/relationships" xmlns:m="http://schemas.openxmlformats.org/officeDocument/2006/math" xmlns:v="urn:schemas-microsoft-com:vml" xmlns:wp14="http://schemas.microsoft.com/office/word/2010/wordprocessingDrawing" xmlns:wp="http://schemas.openxmlformats.org/drawingml/2006/wordprocessingDrawing" xmlns:w10="urn:schemas-microsoft-com:office:word" xmlns:w="http://schemas.openxmlformats.org/wordprocessingml/2006/main" xmlns:w14="http://schemas.microsoft.com/office/word/2010/wordml" xmlns:wpg="http://schemas.microsoft.com/office/word/2010/wordprocessingGroup" xmlns:wpi="http://schemas.microsoft.com/office/word/2010/wordprocessingInk" xmlns:wne="http://schemas.microsoft.com/office/word/2006/wordml" xmlns:wps="http://schemas.microsoft.com/office/word/2010/wordprocessingShape" mc:Ignorable="w14 wp14">
+<w:document xmlns:wpc="http://schemas.microsoft.com/office/word/2010/wordprocessingCanvas" xmlns:mc="http://schemas.openxmlformats.org/markup-compatibility/2006" xmlns:o="urn:schemas-microsoft-com:office:office" xmlns:r="http://schemas.openxmlformats.org/officeDocument/2006/relationships" xmlns:m="http://schemas.openxmlformats.org/officeDocument/2006/math" xmlns:v="urn:schemas-microsoft-com:vml" xmlns:wp14="http://schemas.microsoft.com/office/word/2010/wordprocessingDrawing" xmlns:wp="http://schemas.openxmlformats.org/drawingml/2006/wordprocessingDrawing" xmlns:w10="urn:schemas-microsoft-com:office:word" xmlns:w="http://schemas.openxmlformats.org/wordprocessingml/2006/main" xmlns:w14="http://schemas.microsoft.com/office/word/2010/wordml" xmlns:w15="http://schemas.microsoft.com/office/word/2012/wordml" xmlns:wpg="http://schemas.microsoft.com/office/word/2010/wordprocessingGroup" xmlns:wpi="http://schemas.microsoft.com/office/word/2010/wordprocessingInk" xmlns:wne="http://schemas.microsoft.com/office/word/2006/wordml" xmlns:wps="http://schemas.microsoft.com/office/word/2010/wordprocessingShape" mc:Ignorable="w14 w15 wp14">
   <w:body>
     <w:p>
       <w:pPr>
@@ -41,7 +41,15 @@
       </w:r>
       <w:proofErr w:type="spellEnd"/>
       <w:r>
-        <w:t xml:space="preserve"> gestuurd worden. Daarbij is er iedere Donderdag om 12 uur een bijeenkomst met Leon voor het project.</w:t>
+        <w:t xml:space="preserve"> gestuurd worden. Daarbij is er iedere </w:t>
+      </w:r>
+      <w:proofErr w:type="gramStart"/>
+      <w:r>
+        <w:t>Donderdag</w:t>
+      </w:r>
+      <w:proofErr w:type="gramEnd"/>
+      <w:r>
+        <w:t xml:space="preserve"> om 12 uur een bijeenkomst met Leon voor het project.</w:t>
       </w:r>
     </w:p>
     <w:p>
@@ -51,9 +59,21 @@
       <w:r>
         <w:t>Kwaliteit</w:t>
       </w:r>
+    </w:p>
+    <w:p>
       <w:r>
-        <w:t xml:space="preserve"> //TODO</w:t>
+        <w:t>De kwaliteit van het onderzoek wordt gewaarborgd door middel van triangulatie. Dit zal inhouden dat de bevindingen theoretisch en praktisch ondersteund kunnen worden.</w:t>
       </w:r>
+    </w:p>
+    <w:p>
+      <w:r>
+        <w:t xml:space="preserve">Op het gebied van code zal een standaard worden vastgesteld wanneer is besloten welke programmeer taal gebruikt zal worden voor de robotarm. </w:t>
+      </w:r>
+      <w:r>
+        <w:t>Ook zal deze code op een wekelijkse basis gecontroleerd worden door de teamleden.</w:t>
+      </w:r>
+      <w:bookmarkStart w:id="0" w:name="_GoBack"/>
+      <w:bookmarkEnd w:id="0"/>
     </w:p>
     <w:p>
       <w:pPr>
@@ -72,11 +92,9 @@
       <w:r>
         <w:t xml:space="preserve">Het onderzoek is voltooid wanneer de deelvragen beantwoord zijn en een gekozen functie is geïmplementeerd met behulp van de aangeleverde </w:t>
       </w:r>
-      <w:proofErr w:type="spellStart"/>
       <w:r>
-        <w:t>RobotArm</w:t>
+        <w:t>Robotarm</w:t>
       </w:r>
-      <w:proofErr w:type="spellEnd"/>
       <w:r>
         <w:t>.</w:t>
       </w:r>
@@ -96,12 +114,7 @@
     </w:p>
     <w:p>
       <w:r>
-        <w:t>Om risico’s</w:t>
-      </w:r>
-      <w:bookmarkStart w:id="0" w:name="_GoBack"/>
-      <w:bookmarkEnd w:id="0"/>
-      <w:r>
-        <w:t xml:space="preserve"> voor het project in kaart te brengen is een risico Analyse gemaakt. Deze is gemaakt door risico’s en gevolgen uit te splitsen. Op basis hiervan wordt een getal uitgerekend dat de prioriteit aangeeft. Hieronder is een tabel gemaakt met de Kans en gevolg klassen.</w:t>
+        <w:t>Om risico’s voor het project in kaart te brengen is een risico Analyse gemaakt. Deze is gemaakt door risico’s en gevolgen uit te splitsen. Op basis hiervan wordt een getal uitgerekend dat de prioriteit aangeeft. Hieronder is een tabel gemaakt met de Kans en gevolg klassen.</w:t>
       </w:r>
     </w:p>
     <w:tbl>
@@ -702,13 +715,7 @@
           </w:tcPr>
           <w:p>
             <w:r>
-              <w:t xml:space="preserve">Niet meer functioneren van </w:t>
-            </w:r>
-            <w:r>
-              <w:t>de robotarm</w:t>
-            </w:r>
-            <w:r>
-              <w:t>.</w:t>
+              <w:t>Niet meer functioneren van de robotarm.</w:t>
             </w:r>
           </w:p>
         </w:tc>
@@ -759,10 +766,7 @@
               <w:cnfStyle w:val="000000100000" w:firstRow="0" w:lastRow="0" w:firstColumn="0" w:lastColumn="0" w:oddVBand="0" w:evenVBand="0" w:oddHBand="1" w:evenHBand="0" w:firstRowFirstColumn="0" w:firstRowLastColumn="0" w:lastRowFirstColumn="0" w:lastRowLastColumn="0"/>
             </w:pPr>
             <w:r>
-              <w:t>4</w:t>
-            </w:r>
-            <w:r>
-              <w:t xml:space="preserve"> (laag)</w:t>
+              <w:t>4 (laag)</w:t>
             </w:r>
           </w:p>
         </w:tc>
@@ -873,7 +877,11 @@
               <w:cnfStyle w:val="000000010000" w:firstRow="0" w:lastRow="0" w:firstColumn="0" w:lastColumn="0" w:oddVBand="0" w:evenVBand="0" w:oddHBand="0" w:evenHBand="1" w:firstRowFirstColumn="0" w:firstRowLastColumn="0" w:lastRowFirstColumn="0" w:lastRowLastColumn="0"/>
             </w:pPr>
             <w:r>
-              <w:t>Documenten op drop box bewaren, code op GIT, hierdoor kan thuis doorgewerkt worden.</w:t>
+              <w:t xml:space="preserve">Documenten op drop box bewaren, code op GIT, hierdoor kan thuis </w:t>
+            </w:r>
+            <w:r>
+              <w:lastRenderedPageBreak/>
+              <w:t>doorgewerkt worden.</w:t>
             </w:r>
           </w:p>
         </w:tc>
@@ -892,6 +900,7 @@
           </w:tcPr>
           <w:p>
             <w:r>
+              <w:lastRenderedPageBreak/>
               <w:t>Onvoldoende documentatie over een onderdeel beschikbaar</w:t>
             </w:r>
           </w:p>
@@ -1065,7 +1074,6 @@
             </w:r>
             <w:proofErr w:type="spellStart"/>
             <w:r>
-              <w:lastRenderedPageBreak/>
               <w:t>requirements</w:t>
             </w:r>
             <w:proofErr w:type="spellEnd"/>
@@ -1089,7 +1097,6 @@
           </w:tcPr>
           <w:p>
             <w:r>
-              <w:lastRenderedPageBreak/>
               <w:t>Tegenvallende performance</w:t>
             </w:r>
           </w:p>
@@ -1178,7 +1185,7 @@
 </file>
 
 <file path=word/styles.xml><?xml version="1.0" encoding="utf-8"?>
-<w:styles xmlns:mc="http://schemas.openxmlformats.org/markup-compatibility/2006" xmlns:r="http://schemas.openxmlformats.org/officeDocument/2006/relationships" xmlns:w="http://schemas.openxmlformats.org/wordprocessingml/2006/main" xmlns:w14="http://schemas.microsoft.com/office/word/2010/wordml" mc:Ignorable="w14">
+<w:styles xmlns:mc="http://schemas.openxmlformats.org/markup-compatibility/2006" xmlns:r="http://schemas.openxmlformats.org/officeDocument/2006/relationships" xmlns:w="http://schemas.openxmlformats.org/wordprocessingml/2006/main" xmlns:w14="http://schemas.microsoft.com/office/word/2010/wordml" xmlns:w15="http://schemas.microsoft.com/office/word/2012/wordml" mc:Ignorable="w14 w15">
   <w:docDefaults>
     <w:rPrDefault>
       <w:rPr>
@@ -1194,748 +1201,378 @@
       </w:pPr>
     </w:pPrDefault>
   </w:docDefaults>
-  <w:latentStyles w:defLockedState="0" w:defUIPriority="99" w:defSemiHidden="1" w:defUnhideWhenUsed="1" w:defQFormat="0" w:count="267">
-    <w:lsdException w:name="Normal" w:semiHidden="0" w:uiPriority="0" w:unhideWhenUsed="0" w:qFormat="1"/>
-    <w:lsdException w:name="heading 1" w:semiHidden="0" w:uiPriority="9" w:unhideWhenUsed="0" w:qFormat="1"/>
-    <w:lsdException w:name="heading 2" w:uiPriority="9" w:qFormat="1"/>
-    <w:lsdException w:name="heading 3" w:uiPriority="9" w:qFormat="1"/>
-    <w:lsdException w:name="heading 4" w:uiPriority="9" w:qFormat="1"/>
-    <w:lsdException w:name="heading 5" w:uiPriority="9" w:qFormat="1"/>
-    <w:lsdException w:name="heading 6" w:uiPriority="9" w:qFormat="1"/>
-    <w:lsdException w:name="heading 7" w:uiPriority="9" w:qFormat="1"/>
-    <w:lsdException w:name="heading 8" w:uiPriority="9" w:qFormat="1"/>
-    <w:lsdException w:name="heading 9" w:uiPriority="9" w:qFormat="1"/>
-    <w:lsdException w:name="toc 1" w:uiPriority="39"/>
-    <w:lsdException w:name="toc 2" w:uiPriority="39"/>
-    <w:lsdException w:name="toc 3" w:uiPriority="39"/>
-    <w:lsdException w:name="toc 4" w:uiPriority="39"/>
-    <w:lsdException w:name="toc 5" w:uiPriority="39"/>
-    <w:lsdException w:name="toc 6" w:uiPriority="39"/>
-    <w:lsdException w:name="toc 7" w:uiPriority="39"/>
-    <w:lsdException w:name="toc 8" w:uiPriority="39"/>
-    <w:lsdException w:name="toc 9" w:uiPriority="39"/>
-    <w:lsdException w:name="caption" w:uiPriority="35" w:qFormat="1"/>
-    <w:lsdException w:name="Title" w:semiHidden="0" w:uiPriority="10" w:unhideWhenUsed="0" w:qFormat="1"/>
-    <w:lsdException w:name="Default Paragraph Font" w:uiPriority="1"/>
-    <w:lsdException w:name="Subtitle" w:semiHidden="0" w:uiPriority="11" w:unhideWhenUsed="0" w:qFormat="1"/>
-    <w:lsdException w:name="Strong" w:semiHidden="0" w:uiPriority="22" w:unhideWhenUsed="0" w:qFormat="1"/>
-    <w:lsdException w:name="Emphasis" w:semiHidden="0" w:uiPriority="20" w:unhideWhenUsed="0" w:qFormat="1"/>
-    <w:lsdException w:name="Table Grid" w:semiHidden="0" w:uiPriority="59" w:unhideWhenUsed="0"/>
-    <w:lsdException w:name="Placeholder Text" w:unhideWhenUsed="0"/>
-    <w:lsdException w:name="No Spacing" w:semiHidden="0" w:uiPriority="1" w:unhideWhenUsed="0" w:qFormat="1"/>
-    <w:lsdException w:name="Light Shading" w:semiHidden="0" w:uiPriority="60" w:unhideWhenUsed="0"/>
-    <w:lsdException w:name="Light List" w:semiHidden="0" w:uiPriority="61" w:unhideWhenUsed="0"/>
-    <w:lsdException w:name="Light Grid" w:semiHidden="0" w:uiPriority="62" w:unhideWhenUsed="0"/>
-    <w:lsdException w:name="Medium Shading 1" w:semiHidden="0" w:uiPriority="63" w:unhideWhenUsed="0"/>
-    <w:lsdException w:name="Medium Shading 2" w:semiHidden="0" w:uiPriority="64" w:unhideWhenUsed="0"/>
-    <w:lsdException w:name="Medium List 1" w:semiHidden="0" w:uiPriority="65" w:unhideWhenUsed="0"/>
-    <w:lsdException w:name="Medium List 2" w:semiHidden="0" w:uiPriority="66" w:unhideWhenUsed="0"/>
-    <w:lsdException w:name="Medium Grid 1" w:semiHidden="0" w:uiPriority="67" w:unhideWhenUsed="0"/>
-    <w:lsdException w:name="Medium Grid 2" w:semiHidden="0" w:uiPriority="68" w:unhideWhenUsed="0"/>
-    <w:lsdException w:name="Medium Grid 3" w:semiHidden="0" w:uiPriority="69" w:unhideWhenUsed="0"/>
-    <w:lsdException w:name="Dark List" w:semiHidden="0" w:uiPriority="70" w:unhideWhenUsed="0"/>
-    <w:lsdException w:name="Colorful Shading" w:semiHidden="0" w:uiPriority="71" w:unhideWhenUsed="0"/>
-    <w:lsdException w:name="Colorful List" w:semiHidden="0" w:uiPriority="72" w:unhideWhenUsed="0"/>
-    <w:lsdException w:name="Colorful Grid" w:semiHidden="0" w:uiPriority="73" w:unhideWhenUsed="0"/>
-    <w:lsdException w:name="Light Shading Accent 1" w:semiHidden="0" w:uiPriority="60" w:unhideWhenUsed="0"/>
-    <w:lsdException w:name="Light List Accent 1" w:semiHidden="0" w:uiPriority="61" w:unhideWhenUsed="0"/>
-    <w:lsdException w:name="Light Grid Accent 1" w:semiHidden="0" w:uiPriority="62" w:unhideWhenUsed="0"/>
-    <w:lsdException w:name="Medium Shading 1 Accent 1" w:semiHidden="0" w:uiPriority="63" w:unhideWhenUsed="0"/>
-    <w:lsdException w:name="Medium Shading 2 Accent 1" w:semiHidden="0" w:uiPriority="64" w:unhideWhenUsed="0"/>
-    <w:lsdException w:name="Medium List 1 Accent 1" w:semiHidden="0" w:uiPriority="65" w:unhideWhenUsed="0"/>
-    <w:lsdException w:name="Revision" w:unhideWhenUsed="0"/>
-    <w:lsdException w:name="List Paragraph" w:semiHidden="0" w:uiPriority="34" w:unhideWhenUsed="0" w:qFormat="1"/>
-    <w:lsdException w:name="Quote" w:semiHidden="0" w:uiPriority="29" w:unhideWhenUsed="0" w:qFormat="1"/>
-    <w:lsdException w:name="Intense Quote" w:semiHidden="0" w:uiPriority="30" w:unhideWhenUsed="0" w:qFormat="1"/>
-    <w:lsdException w:name="Medium List 2 Accent 1" w:semiHidden="0" w:uiPriority="66" w:unhideWhenUsed="0"/>
-    <w:lsdException w:name="Medium Grid 1 Accent 1" w:semiHidden="0" w:uiPriority="67" w:unhideWhenUsed="0"/>
-    <w:lsdException w:name="Medium Grid 2 Accent 1" w:semiHidden="0" w:uiPriority="68" w:unhideWhenUsed="0"/>
-    <w:lsdException w:name="Medium Grid 3 Accent 1" w:semiHidden="0" w:uiPriority="69" w:unhideWhenUsed="0"/>
-    <w:lsdException w:name="Dark List Accent 1" w:semiHidden="0" w:uiPriority="70" w:unhideWhenUsed="0"/>
-    <w:lsdException w:name="Colorful Shading Accent 1" w:semiHidden="0" w:uiPriority="71" w:unhideWhenUsed="0"/>
-    <w:lsdException w:name="Colorful List Accent 1" w:semiHidden="0" w:uiPriority="72" w:unhideWhenUsed="0"/>
-    <w:lsdException w:name="Colorful Grid Accent 1" w:semiHidden="0" w:uiPriority="73" w:unhideWhenUsed="0"/>
-    <w:lsdException w:name="Light Shading Accent 2" w:semiHidden="0" w:uiPriority="60" w:unhideWhenUsed="0"/>
-    <w:lsdException w:name="Light List Accent 2" w:semiHidden="0" w:uiPriority="61" w:unhideWhenUsed="0"/>
-    <w:lsdException w:name="Light Grid Accent 2" w:semiHidden="0" w:uiPriority="62" w:unhideWhenUsed="0"/>
-    <w:lsdException w:name="Medium Shading 1 Accent 2" w:semiHidden="0" w:uiPriority="63" w:unhideWhenUsed="0"/>
-    <w:lsdException w:name="Medium Shading 2 Accent 2" w:semiHidden="0" w:uiPriority="64" w:unhideWhenUsed="0"/>
-    <w:lsdException w:name="Medium List 1 Accent 2" w:semiHidden="0" w:uiPriority="65" w:unhideWhenUsed="0"/>
-    <w:lsdException w:name="Medium List 2 Accent 2" w:semiHidden="0" w:uiPriority="66" w:unhideWhenUsed="0"/>
-    <w:lsdException w:name="Medium Grid 1 Accent 2" w:semiHidden="0" w:uiPriority="67" w:unhideWhenUsed="0"/>
-    <w:lsdException w:name="Medium Grid 2 Accent 2" w:semiHidden="0" w:uiPriority="68" w:unhideWhenUsed="0"/>
-    <w:lsdException w:name="Medium Grid 3 Accent 2" w:semiHidden="0" w:uiPriority="69" w:unhideWhenUsed="0"/>
-    <w:lsdException w:name="Dark List Accent 2" w:semiHidden="0" w:uiPriority="70" w:unhideWhenUsed="0"/>
-    <w:lsdException w:name="Colorful Shading Accent 2" w:semiHidden="0" w:uiPriority="71" w:unhideWhenUsed="0"/>
-    <w:lsdException w:name="Colorful List Accent 2" w:semiHidden="0" w:uiPriority="72" w:unhideWhenUsed="0"/>
-    <w:lsdException w:name="Colorful Grid Accent 2" w:semiHidden="0" w:uiPriority="73" w:unhideWhenUsed="0"/>
-    <w:lsdException w:name="Light Shading Accent 3" w:semiHidden="0" w:uiPriority="60" w:unhideWhenUsed="0"/>
-    <w:lsdException w:name="Light List Accent 3" w:semiHidden="0" w:uiPriority="61" w:unhideWhenUsed="0"/>
-    <w:lsdException w:name="Light Grid Accent 3" w:semiHidden="0" w:uiPriority="62" w:unhideWhenUsed="0"/>
-    <w:lsdException w:name="Medium Shading 1 Accent 3" w:semiHidden="0" w:uiPriority="63" w:unhideWhenUsed="0"/>
-    <w:lsdException w:name="Medium Shading 2 Accent 3" w:semiHidden="0" w:uiPriority="64" w:unhideWhenUsed="0"/>
-    <w:lsdException w:name="Medium List 1 Accent 3" w:semiHidden="0" w:uiPriority="65" w:unhideWhenUsed="0"/>
-    <w:lsdException w:name="Medium List 2 Accent 3" w:semiHidden="0" w:uiPriority="66" w:unhideWhenUsed="0"/>
-    <w:lsdException w:name="Medium Grid 1 Accent 3" w:semiHidden="0" w:uiPriority="67" w:unhideWhenUsed="0"/>
-    <w:lsdException w:name="Medium Grid 2 Accent 3" w:semiHidden="0" w:uiPriority="68" w:unhideWhenUsed="0"/>
-    <w:lsdException w:name="Medium Grid 3 Accent 3" w:semiHidden="0" w:uiPriority="69" w:unhideWhenUsed="0"/>
-    <w:lsdException w:name="Dark List Accent 3" w:semiHidden="0" w:uiPriority="70" w:unhideWhenUsed="0"/>
-    <w:lsdException w:name="Colorful Shading Accent 3" w:semiHidden="0" w:uiPriority="71" w:unhideWhenUsed="0"/>
-    <w:lsdException w:name="Colorful List Accent 3" w:semiHidden="0" w:uiPriority="72" w:unhideWhenUsed="0"/>
-    <w:lsdException w:name="Colorful Grid Accent 3" w:semiHidden="0" w:uiPriority="73" w:unhideWhenUsed="0"/>
-    <w:lsdException w:name="Light Shading Accent 4" w:semiHidden="0" w:uiPriority="60" w:unhideWhenUsed="0"/>
-    <w:lsdException w:name="Light List Accent 4" w:semiHidden="0" w:uiPriority="61" w:unhideWhenUsed="0"/>
-    <w:lsdException w:name="Light Grid Accent 4" w:semiHidden="0" w:uiPriority="62" w:unhideWhenUsed="0"/>
-    <w:lsdException w:name="Medium Shading 1 Accent 4" w:semiHidden="0" w:uiPriority="63" w:unhideWhenUsed="0"/>
-    <w:lsdException w:name="Medium Shading 2 Accent 4" w:semiHidden="0" w:uiPriority="64" w:unhideWhenUsed="0"/>
-    <w:lsdException w:name="Medium List 1 Accent 4" w:semiHidden="0" w:uiPriority="65" w:unhideWhenUsed="0"/>
-    <w:lsdException w:name="Medium List 2 Accent 4" w:semiHidden="0" w:uiPriority="66" w:unhideWhenUsed="0"/>
-    <w:lsdException w:name="Medium Grid 1 Accent 4" w:semiHidden="0" w:uiPriority="67" w:unhideWhenUsed="0"/>
-    <w:lsdException w:name="Medium Grid 2 Accent 4" w:semiHidden="0" w:uiPriority="68" w:unhideWhenUsed="0"/>
-    <w:lsdException w:name="Medium Grid 3 Accent 4" w:semiHidden="0" w:uiPriority="69" w:unhideWhenUsed="0"/>
-    <w:lsdException w:name="Dark List Accent 4" w:semiHidden="0" w:uiPriority="70" w:unhideWhenUsed="0"/>
-    <w:lsdException w:name="Colorful Shading Accent 4" w:semiHidden="0" w:uiPriority="71" w:unhideWhenUsed="0"/>
-    <w:lsdException w:name="Colorful List Accent 4" w:semiHidden="0" w:uiPriority="72" w:unhideWhenUsed="0"/>
-    <w:lsdException w:name="Colorful Grid Accent 4" w:semiHidden="0" w:uiPriority="73" w:unhideWhenUsed="0"/>
-    <w:lsdException w:name="Light Shading Accent 5" w:semiHidden="0" w:uiPriority="60" w:unhideWhenUsed="0"/>
-    <w:lsdException w:name="Light List Accent 5" w:semiHidden="0" w:uiPriority="61" w:unhideWhenUsed="0"/>
-    <w:lsdException w:name="Light Grid Accent 5" w:semiHidden="0" w:uiPriority="62" w:unhideWhenUsed="0"/>
-    <w:lsdException w:name="Medium Shading 1 Accent 5" w:semiHidden="0" w:uiPriority="63" w:unhideWhenUsed="0"/>
-    <w:lsdException w:name="Medium Shading 2 Accent 5" w:semiHidden="0" w:uiPriority="64" w:unhideWhenUsed="0"/>
-    <w:lsdException w:name="Medium List 1 Accent 5" w:semiHidden="0" w:uiPriority="65" w:unhideWhenUsed="0"/>
-    <w:lsdException w:name="Medium List 2 Accent 5" w:semiHidden="0" w:uiPriority="66" w:unhideWhenUsed="0"/>
-    <w:lsdException w:name="Medium Grid 1 Accent 5" w:semiHidden="0" w:uiPriority="67" w:unhideWhenUsed="0"/>
-    <w:lsdException w:name="Medium Grid 2 Accent 5" w:semiHidden="0" w:uiPriority="68" w:unhideWhenUsed="0"/>
-    <w:lsdException w:name="Medium Grid 3 Accent 5" w:semiHidden="0" w:uiPriority="69" w:unhideWhenUsed="0"/>
-    <w:lsdException w:name="Dark List Accent 5" w:semiHidden="0" w:uiPriority="70" w:unhideWhenUsed="0"/>
-    <w:lsdException w:name="Colorful Shading Accent 5" w:semiHidden="0" w:uiPriority="71" w:unhideWhenUsed="0"/>
-    <w:lsdException w:name="Colorful List Accent 5" w:semiHidden="0" w:uiPriority="72" w:unhideWhenUsed="0"/>
-    <w:lsdException w:name="Colorful Grid Accent 5" w:semiHidden="0" w:uiPriority="73" w:unhideWhenUsed="0"/>
-    <w:lsdException w:name="Light Shading Accent 6" w:semiHidden="0" w:uiPriority="60" w:unhideWhenUsed="0"/>
-    <w:lsdException w:name="Light List Accent 6" w:semiHidden="0" w:uiPriority="61" w:unhideWhenUsed="0"/>
-    <w:lsdException w:name="Light Grid Accent 6" w:semiHidden="0" w:uiPriority="62" w:unhideWhenUsed="0"/>
-    <w:lsdException w:name="Medium Shading 1 Accent 6" w:semiHidden="0" w:uiPriority="63" w:unhideWhenUsed="0"/>
-    <w:lsdException w:name="Medium Shading 2 Accent 6" w:semiHidden="0" w:uiPriority="64" w:unhideWhenUsed="0"/>
-    <w:lsdException w:name="Medium List 1 Accent 6" w:semiHidden="0" w:uiPriority="65" w:unhideWhenUsed="0"/>
-    <w:lsdException w:name="Medium List 2 Accent 6" w:semiHidden="0" w:uiPriority="66" w:unhideWhenUsed="0"/>
-    <w:lsdException w:name="Medium Grid 1 Accent 6" w:semiHidden="0" w:uiPriority="67" w:unhideWhenUsed="0"/>
-    <w:lsdException w:name="Medium Grid 2 Accent 6" w:semiHidden="0" w:uiPriority="68" w:unhideWhenUsed="0"/>
-    <w:lsdException w:name="Medium Grid 3 Accent 6" w:semiHidden="0" w:uiPriority="69" w:unhideWhenUsed="0"/>
-    <w:lsdException w:name="Dark List Accent 6" w:semiHidden="0" w:uiPriority="70" w:unhideWhenUsed="0"/>
-    <w:lsdException w:name="Colorful Shading Accent 6" w:semiHidden="0" w:uiPriority="71" w:unhideWhenUsed="0"/>
-    <w:lsdException w:name="Colorful List Accent 6" w:semiHidden="0" w:uiPriority="72" w:unhideWhenUsed="0"/>
-    <w:lsdException w:name="Colorful Grid Accent 6" w:semiHidden="0" w:uiPriority="73" w:unhideWhenUsed="0"/>
-    <w:lsdException w:name="Subtle Emphasis" w:semiHidden="0" w:uiPriority="19" w:unhideWhenUsed="0" w:qFormat="1"/>
-    <w:lsdException w:name="Intense Emphasis" w:semiHidden="0" w:uiPriority="21" w:unhideWhenUsed="0" w:qFormat="1"/>
-    <w:lsdException w:name="Subtle Reference" w:semiHidden="0" w:uiPriority="31" w:unhideWhenUsed="0" w:qFormat="1"/>
-    <w:lsdException w:name="Intense Reference" w:semiHidden="0" w:uiPriority="32" w:unhideWhenUsed="0" w:qFormat="1"/>
-    <w:lsdException w:name="Book Title" w:semiHidden="0" w:uiPriority="33" w:unhideWhenUsed="0" w:qFormat="1"/>
-    <w:lsdException w:name="Bibliography" w:uiPriority="37"/>
-    <w:lsdException w:name="TOC Heading" w:uiPriority="39" w:qFormat="1"/>
-  </w:latentStyles>
-  <w:style w:type="paragraph" w:default="1" w:styleId="Standaard">
-    <w:name w:val="Normal"/>
-    <w:qFormat/>
-  </w:style>
-  <w:style w:type="paragraph" w:styleId="Kop1">
-    <w:name w:val="heading 1"/>
-    <w:basedOn w:val="Standaard"/>
-    <w:next w:val="Standaard"/>
-    <w:link w:val="Kop1Char"/>
-    <w:uiPriority w:val="9"/>
-    <w:qFormat/>
-    <w:rsid w:val="00A72793"/>
-    <w:pPr>
-      <w:keepNext/>
-      <w:keepLines/>
-      <w:spacing w:before="480" w:after="0"/>
-      <w:outlineLvl w:val="0"/>
-    </w:pPr>
-    <w:rPr>
-      <w:rFonts w:asciiTheme="majorHAnsi" w:eastAsiaTheme="majorEastAsia" w:hAnsiTheme="majorHAnsi" w:cstheme="majorBidi"/>
-      <w:b/>
-      <w:bCs/>
-      <w:color w:val="365F91" w:themeColor="accent1" w:themeShade="BF"/>
-      <w:sz w:val="28"/>
-      <w:szCs w:val="28"/>
-    </w:rPr>
-  </w:style>
-  <w:style w:type="paragraph" w:styleId="Kop2">
-    <w:name w:val="heading 2"/>
-    <w:basedOn w:val="Standaard"/>
-    <w:next w:val="Standaard"/>
-    <w:link w:val="Kop2Char"/>
-    <w:uiPriority w:val="9"/>
-    <w:unhideWhenUsed/>
-    <w:qFormat/>
-    <w:rsid w:val="00A72793"/>
-    <w:pPr>
-      <w:keepNext/>
-      <w:keepLines/>
-      <w:spacing w:before="200" w:after="0"/>
-      <w:outlineLvl w:val="1"/>
-    </w:pPr>
-    <w:rPr>
-      <w:rFonts w:asciiTheme="majorHAnsi" w:eastAsiaTheme="majorEastAsia" w:hAnsiTheme="majorHAnsi" w:cstheme="majorBidi"/>
-      <w:b/>
-      <w:bCs/>
-      <w:color w:val="4F81BD" w:themeColor="accent1"/>
-      <w:sz w:val="26"/>
-      <w:szCs w:val="26"/>
-    </w:rPr>
-  </w:style>
-  <w:style w:type="character" w:default="1" w:styleId="Standaardalinea-lettertype">
-    <w:name w:val="Default Paragraph Font"/>
-    <w:uiPriority w:val="1"/>
-    <w:semiHidden/>
-    <w:unhideWhenUsed/>
-  </w:style>
-  <w:style w:type="table" w:default="1" w:styleId="Standaardtabel">
-    <w:name w:val="Normal Table"/>
-    <w:uiPriority w:val="99"/>
-    <w:semiHidden/>
-    <w:unhideWhenUsed/>
-    <w:tblPr>
-      <w:tblInd w:w="0" w:type="dxa"/>
-      <w:tblCellMar>
-        <w:top w:w="0" w:type="dxa"/>
-        <w:left w:w="108" w:type="dxa"/>
-        <w:bottom w:w="0" w:type="dxa"/>
-        <w:right w:w="108" w:type="dxa"/>
-      </w:tblCellMar>
-    </w:tblPr>
-  </w:style>
-  <w:style w:type="numbering" w:default="1" w:styleId="Geenlijst">
-    <w:name w:val="No List"/>
-    <w:uiPriority w:val="99"/>
-    <w:semiHidden/>
-    <w:unhideWhenUsed/>
-  </w:style>
-  <w:style w:type="character" w:customStyle="1" w:styleId="Kop1Char">
-    <w:name w:val="Kop 1 Char"/>
-    <w:basedOn w:val="Standaardalinea-lettertype"/>
-    <w:link w:val="Kop1"/>
-    <w:uiPriority w:val="9"/>
-    <w:rsid w:val="00A72793"/>
-    <w:rPr>
-      <w:rFonts w:asciiTheme="majorHAnsi" w:eastAsiaTheme="majorEastAsia" w:hAnsiTheme="majorHAnsi" w:cstheme="majorBidi"/>
-      <w:b/>
-      <w:bCs/>
-      <w:color w:val="365F91" w:themeColor="accent1" w:themeShade="BF"/>
-      <w:sz w:val="28"/>
-      <w:szCs w:val="28"/>
-    </w:rPr>
-  </w:style>
-  <w:style w:type="character" w:customStyle="1" w:styleId="Kop2Char">
-    <w:name w:val="Kop 2 Char"/>
-    <w:basedOn w:val="Standaardalinea-lettertype"/>
-    <w:link w:val="Kop2"/>
-    <w:uiPriority w:val="9"/>
-    <w:rsid w:val="00A72793"/>
-    <w:rPr>
-      <w:rFonts w:asciiTheme="majorHAnsi" w:eastAsiaTheme="majorEastAsia" w:hAnsiTheme="majorHAnsi" w:cstheme="majorBidi"/>
-      <w:b/>
-      <w:bCs/>
-      <w:color w:val="4F81BD" w:themeColor="accent1"/>
-      <w:sz w:val="26"/>
-      <w:szCs w:val="26"/>
-    </w:rPr>
-  </w:style>
-  <w:style w:type="table" w:styleId="Tabelraster">
-    <w:name w:val="Table Grid"/>
-    <w:basedOn w:val="Standaardtabel"/>
-    <w:uiPriority w:val="59"/>
-    <w:rsid w:val="001E4AED"/>
-    <w:pPr>
-      <w:spacing w:after="0" w:line="240" w:lineRule="auto"/>
-    </w:pPr>
-    <w:tblPr>
-      <w:tblBorders>
-        <w:top w:val="single" w:sz="4" w:space="0" w:color="auto"/>
-        <w:left w:val="single" w:sz="4" w:space="0" w:color="auto"/>
-        <w:bottom w:val="single" w:sz="4" w:space="0" w:color="auto"/>
-        <w:right w:val="single" w:sz="4" w:space="0" w:color="auto"/>
-        <w:insideH w:val="single" w:sz="4" w:space="0" w:color="auto"/>
-        <w:insideV w:val="single" w:sz="4" w:space="0" w:color="auto"/>
-      </w:tblBorders>
-    </w:tblPr>
-  </w:style>
-  <w:style w:type="table" w:styleId="Lichtelijst-accent1">
-    <w:name w:val="Light List Accent 1"/>
-    <w:basedOn w:val="Standaardtabel"/>
-    <w:uiPriority w:val="61"/>
-    <w:rsid w:val="001E4AED"/>
-    <w:pPr>
-      <w:spacing w:after="0" w:line="240" w:lineRule="auto"/>
-    </w:pPr>
-    <w:tblPr>
-      <w:tblStyleRowBandSize w:val="1"/>
-      <w:tblStyleColBandSize w:val="1"/>
-      <w:tblBorders>
-        <w:top w:val="single" w:sz="8" w:space="0" w:color="4F81BD" w:themeColor="accent1"/>
-        <w:left w:val="single" w:sz="8" w:space="0" w:color="4F81BD" w:themeColor="accent1"/>
-        <w:bottom w:val="single" w:sz="8" w:space="0" w:color="4F81BD" w:themeColor="accent1"/>
-        <w:right w:val="single" w:sz="8" w:space="0" w:color="4F81BD" w:themeColor="accent1"/>
-      </w:tblBorders>
-    </w:tblPr>
-    <w:tblStylePr w:type="firstRow">
-      <w:pPr>
-        <w:spacing w:before="0" w:after="0" w:line="240" w:lineRule="auto"/>
-      </w:pPr>
-      <w:rPr>
-        <w:b/>
-        <w:bCs/>
-        <w:color w:val="FFFFFF" w:themeColor="background1"/>
-      </w:rPr>
-      <w:tblPr/>
-      <w:tcPr>
-        <w:shd w:val="clear" w:color="auto" w:fill="4F81BD" w:themeFill="accent1"/>
-      </w:tcPr>
-    </w:tblStylePr>
-    <w:tblStylePr w:type="lastRow">
-      <w:pPr>
-        <w:spacing w:before="0" w:after="0" w:line="240" w:lineRule="auto"/>
-      </w:pPr>
-      <w:rPr>
-        <w:b/>
-        <w:bCs/>
-      </w:rPr>
-      <w:tblPr/>
-      <w:tcPr>
-        <w:tcBorders>
-          <w:top w:val="double" w:sz="6" w:space="0" w:color="4F81BD" w:themeColor="accent1"/>
-          <w:left w:val="single" w:sz="8" w:space="0" w:color="4F81BD" w:themeColor="accent1"/>
-          <w:bottom w:val="single" w:sz="8" w:space="0" w:color="4F81BD" w:themeColor="accent1"/>
-          <w:right w:val="single" w:sz="8" w:space="0" w:color="4F81BD" w:themeColor="accent1"/>
-        </w:tcBorders>
-      </w:tcPr>
-    </w:tblStylePr>
-    <w:tblStylePr w:type="firstCol">
-      <w:rPr>
-        <w:b/>
-        <w:bCs/>
-      </w:rPr>
-    </w:tblStylePr>
-    <w:tblStylePr w:type="lastCol">
-      <w:rPr>
-        <w:b/>
-        <w:bCs/>
-      </w:rPr>
-    </w:tblStylePr>
-    <w:tblStylePr w:type="band1Vert">
-      <w:tblPr/>
-      <w:tcPr>
-        <w:tcBorders>
-          <w:top w:val="single" w:sz="8" w:space="0" w:color="4F81BD" w:themeColor="accent1"/>
-          <w:left w:val="single" w:sz="8" w:space="0" w:color="4F81BD" w:themeColor="accent1"/>
-          <w:bottom w:val="single" w:sz="8" w:space="0" w:color="4F81BD" w:themeColor="accent1"/>
-          <w:right w:val="single" w:sz="8" w:space="0" w:color="4F81BD" w:themeColor="accent1"/>
-        </w:tcBorders>
-      </w:tcPr>
-    </w:tblStylePr>
-    <w:tblStylePr w:type="band1Horz">
-      <w:tblPr/>
-      <w:tcPr>
-        <w:tcBorders>
-          <w:top w:val="single" w:sz="8" w:space="0" w:color="4F81BD" w:themeColor="accent1"/>
-          <w:left w:val="single" w:sz="8" w:space="0" w:color="4F81BD" w:themeColor="accent1"/>
-          <w:bottom w:val="single" w:sz="8" w:space="0" w:color="4F81BD" w:themeColor="accent1"/>
-          <w:right w:val="single" w:sz="8" w:space="0" w:color="4F81BD" w:themeColor="accent1"/>
-        </w:tcBorders>
-      </w:tcPr>
-    </w:tblStylePr>
-  </w:style>
-  <w:style w:type="table" w:styleId="Gemiddeldraster3-accent1">
-    <w:name w:val="Medium Grid 3 Accent 1"/>
-    <w:basedOn w:val="Standaardtabel"/>
-    <w:uiPriority w:val="69"/>
-    <w:rsid w:val="001E4AED"/>
-    <w:pPr>
-      <w:spacing w:after="0" w:line="240" w:lineRule="auto"/>
-    </w:pPr>
-    <w:tblPr>
-      <w:tblStyleRowBandSize w:val="1"/>
-      <w:tblStyleColBandSize w:val="1"/>
-      <w:tblBorders>
-        <w:top w:val="single" w:sz="8" w:space="0" w:color="FFFFFF" w:themeColor="background1"/>
-        <w:left w:val="single" w:sz="8" w:space="0" w:color="FFFFFF" w:themeColor="background1"/>
-        <w:bottom w:val="single" w:sz="8" w:space="0" w:color="FFFFFF" w:themeColor="background1"/>
-        <w:right w:val="single" w:sz="8" w:space="0" w:color="FFFFFF" w:themeColor="background1"/>
-        <w:insideH w:val="single" w:sz="6" w:space="0" w:color="FFFFFF" w:themeColor="background1"/>
-        <w:insideV w:val="single" w:sz="6" w:space="0" w:color="FFFFFF" w:themeColor="background1"/>
-      </w:tblBorders>
-    </w:tblPr>
-    <w:tcPr>
-      <w:shd w:val="clear" w:color="auto" w:fill="D3DFEE" w:themeFill="accent1" w:themeFillTint="3F"/>
-    </w:tcPr>
-    <w:tblStylePr w:type="firstRow">
-      <w:rPr>
-        <w:b/>
-        <w:bCs/>
-        <w:i w:val="0"/>
-        <w:iCs w:val="0"/>
-        <w:color w:val="FFFFFF" w:themeColor="background1"/>
-      </w:rPr>
-      <w:tblPr/>
-      <w:tcPr>
-        <w:tcBorders>
-          <w:top w:val="single" w:sz="8" w:space="0" w:color="FFFFFF" w:themeColor="background1"/>
-          <w:left w:val="single" w:sz="8" w:space="0" w:color="FFFFFF" w:themeColor="background1"/>
-          <w:bottom w:val="single" w:sz="24" w:space="0" w:color="FFFFFF" w:themeColor="background1"/>
-          <w:right w:val="single" w:sz="8" w:space="0" w:color="FFFFFF" w:themeColor="background1"/>
-          <w:insideH w:val="nil"/>
-          <w:insideV w:val="single" w:sz="8" w:space="0" w:color="FFFFFF" w:themeColor="background1"/>
-        </w:tcBorders>
-        <w:shd w:val="clear" w:color="auto" w:fill="4F81BD" w:themeFill="accent1"/>
-      </w:tcPr>
-    </w:tblStylePr>
-    <w:tblStylePr w:type="lastRow">
-      <w:rPr>
-        <w:b/>
-        <w:bCs/>
-        <w:i w:val="0"/>
-        <w:iCs w:val="0"/>
-        <w:color w:val="FFFFFF" w:themeColor="background1"/>
-      </w:rPr>
-      <w:tblPr/>
-      <w:tcPr>
-        <w:tcBorders>
-          <w:top w:val="single" w:sz="24" w:space="0" w:color="FFFFFF" w:themeColor="background1"/>
-          <w:left w:val="single" w:sz="8" w:space="0" w:color="FFFFFF" w:themeColor="background1"/>
-          <w:bottom w:val="single" w:sz="8" w:space="0" w:color="FFFFFF" w:themeColor="background1"/>
-          <w:right w:val="single" w:sz="8" w:space="0" w:color="FFFFFF" w:themeColor="background1"/>
-          <w:insideH w:val="nil"/>
-          <w:insideV w:val="single" w:sz="8" w:space="0" w:color="FFFFFF" w:themeColor="background1"/>
-        </w:tcBorders>
-        <w:shd w:val="clear" w:color="auto" w:fill="4F81BD" w:themeFill="accent1"/>
-      </w:tcPr>
-    </w:tblStylePr>
-    <w:tblStylePr w:type="firstCol">
-      <w:rPr>
-        <w:b/>
-        <w:bCs/>
-        <w:i w:val="0"/>
-        <w:iCs w:val="0"/>
-        <w:color w:val="FFFFFF" w:themeColor="background1"/>
-      </w:rPr>
-      <w:tblPr/>
-      <w:tcPr>
-        <w:tcBorders>
-          <w:left w:val="single" w:sz="8" w:space="0" w:color="FFFFFF" w:themeColor="background1"/>
-          <w:right w:val="single" w:sz="24" w:space="0" w:color="FFFFFF" w:themeColor="background1"/>
-          <w:insideH w:val="nil"/>
-          <w:insideV w:val="nil"/>
-        </w:tcBorders>
-        <w:shd w:val="clear" w:color="auto" w:fill="4F81BD" w:themeFill="accent1"/>
-      </w:tcPr>
-    </w:tblStylePr>
-    <w:tblStylePr w:type="lastCol">
-      <w:rPr>
-        <w:b/>
-        <w:bCs/>
-        <w:i w:val="0"/>
-        <w:iCs w:val="0"/>
-        <w:color w:val="FFFFFF" w:themeColor="background1"/>
-      </w:rPr>
-      <w:tblPr/>
-      <w:tcPr>
-        <w:tcBorders>
-          <w:top w:val="nil"/>
-          <w:left w:val="single" w:sz="24" w:space="0" w:color="FFFFFF" w:themeColor="background1"/>
-          <w:bottom w:val="nil"/>
-          <w:right w:val="nil"/>
-          <w:insideH w:val="nil"/>
-          <w:insideV w:val="nil"/>
-        </w:tcBorders>
-        <w:shd w:val="clear" w:color="auto" w:fill="4F81BD" w:themeFill="accent1"/>
-      </w:tcPr>
-    </w:tblStylePr>
-    <w:tblStylePr w:type="band1Vert">
-      <w:tblPr/>
-      <w:tcPr>
-        <w:tcBorders>
-          <w:top w:val="single" w:sz="8" w:space="0" w:color="FFFFFF" w:themeColor="background1"/>
-          <w:left w:val="single" w:sz="8" w:space="0" w:color="FFFFFF" w:themeColor="background1"/>
-          <w:bottom w:val="single" w:sz="8" w:space="0" w:color="FFFFFF" w:themeColor="background1"/>
-          <w:right w:val="single" w:sz="8" w:space="0" w:color="FFFFFF" w:themeColor="background1"/>
-          <w:insideH w:val="nil"/>
-          <w:insideV w:val="nil"/>
-        </w:tcBorders>
-        <w:shd w:val="clear" w:color="auto" w:fill="A7BFDE" w:themeFill="accent1" w:themeFillTint="7F"/>
-      </w:tcPr>
-    </w:tblStylePr>
-    <w:tblStylePr w:type="band1Horz">
-      <w:tblPr/>
-      <w:tcPr>
-        <w:tcBorders>
-          <w:top w:val="single" w:sz="8" w:space="0" w:color="FFFFFF" w:themeColor="background1"/>
-          <w:left w:val="single" w:sz="8" w:space="0" w:color="FFFFFF" w:themeColor="background1"/>
-          <w:bottom w:val="single" w:sz="8" w:space="0" w:color="FFFFFF" w:themeColor="background1"/>
-          <w:right w:val="single" w:sz="8" w:space="0" w:color="FFFFFF" w:themeColor="background1"/>
-          <w:insideH w:val="single" w:sz="8" w:space="0" w:color="FFFFFF" w:themeColor="background1"/>
-          <w:insideV w:val="single" w:sz="8" w:space="0" w:color="FFFFFF" w:themeColor="background1"/>
-        </w:tcBorders>
-        <w:shd w:val="clear" w:color="auto" w:fill="A7BFDE" w:themeFill="accent1" w:themeFillTint="7F"/>
-      </w:tcPr>
-    </w:tblStylePr>
-  </w:style>
-  <w:style w:type="table" w:styleId="Gemiddeldearcering1-accent1">
-    <w:name w:val="Medium Shading 1 Accent 1"/>
-    <w:basedOn w:val="Standaardtabel"/>
-    <w:uiPriority w:val="63"/>
-    <w:rsid w:val="001E4AED"/>
-    <w:pPr>
-      <w:spacing w:after="0" w:line="240" w:lineRule="auto"/>
-    </w:pPr>
-    <w:tblPr>
-      <w:tblStyleRowBandSize w:val="1"/>
-      <w:tblStyleColBandSize w:val="1"/>
-      <w:tblBorders>
-        <w:top w:val="single" w:sz="8" w:space="0" w:color="7BA0CD" w:themeColor="accent1" w:themeTint="BF"/>
-        <w:left w:val="single" w:sz="8" w:space="0" w:color="7BA0CD" w:themeColor="accent1" w:themeTint="BF"/>
-        <w:bottom w:val="single" w:sz="8" w:space="0" w:color="7BA0CD" w:themeColor="accent1" w:themeTint="BF"/>
-        <w:right w:val="single" w:sz="8" w:space="0" w:color="7BA0CD" w:themeColor="accent1" w:themeTint="BF"/>
-        <w:insideH w:val="single" w:sz="8" w:space="0" w:color="7BA0CD" w:themeColor="accent1" w:themeTint="BF"/>
-      </w:tblBorders>
-    </w:tblPr>
-    <w:tblStylePr w:type="firstRow">
-      <w:pPr>
-        <w:spacing w:before="0" w:after="0" w:line="240" w:lineRule="auto"/>
-      </w:pPr>
-      <w:rPr>
-        <w:b/>
-        <w:bCs/>
-        <w:color w:val="FFFFFF" w:themeColor="background1"/>
-      </w:rPr>
-      <w:tblPr/>
-      <w:tcPr>
-        <w:tcBorders>
-          <w:top w:val="single" w:sz="8" w:space="0" w:color="7BA0CD" w:themeColor="accent1" w:themeTint="BF"/>
-          <w:left w:val="single" w:sz="8" w:space="0" w:color="7BA0CD" w:themeColor="accent1" w:themeTint="BF"/>
-          <w:bottom w:val="single" w:sz="8" w:space="0" w:color="7BA0CD" w:themeColor="accent1" w:themeTint="BF"/>
-          <w:right w:val="single" w:sz="8" w:space="0" w:color="7BA0CD" w:themeColor="accent1" w:themeTint="BF"/>
-          <w:insideH w:val="nil"/>
-          <w:insideV w:val="nil"/>
-        </w:tcBorders>
-        <w:shd w:val="clear" w:color="auto" w:fill="4F81BD" w:themeFill="accent1"/>
-      </w:tcPr>
-    </w:tblStylePr>
-    <w:tblStylePr w:type="lastRow">
-      <w:pPr>
-        <w:spacing w:before="0" w:after="0" w:line="240" w:lineRule="auto"/>
-      </w:pPr>
-      <w:rPr>
-        <w:b/>
-        <w:bCs/>
-      </w:rPr>
-      <w:tblPr/>
-      <w:tcPr>
-        <w:tcBorders>
-          <w:top w:val="double" w:sz="6" w:space="0" w:color="7BA0CD" w:themeColor="accent1" w:themeTint="BF"/>
-          <w:left w:val="single" w:sz="8" w:space="0" w:color="7BA0CD" w:themeColor="accent1" w:themeTint="BF"/>
-          <w:bottom w:val="single" w:sz="8" w:space="0" w:color="7BA0CD" w:themeColor="accent1" w:themeTint="BF"/>
-          <w:right w:val="single" w:sz="8" w:space="0" w:color="7BA0CD" w:themeColor="accent1" w:themeTint="BF"/>
-          <w:insideH w:val="nil"/>
-          <w:insideV w:val="nil"/>
-        </w:tcBorders>
-      </w:tcPr>
-    </w:tblStylePr>
-    <w:tblStylePr w:type="firstCol">
-      <w:rPr>
-        <w:b/>
-        <w:bCs/>
-      </w:rPr>
-    </w:tblStylePr>
-    <w:tblStylePr w:type="lastCol">
-      <w:rPr>
-        <w:b/>
-        <w:bCs/>
-      </w:rPr>
-    </w:tblStylePr>
-    <w:tblStylePr w:type="band1Vert">
-      <w:tblPr/>
-      <w:tcPr>
-        <w:shd w:val="clear" w:color="auto" w:fill="D3DFEE" w:themeFill="accent1" w:themeFillTint="3F"/>
-      </w:tcPr>
-    </w:tblStylePr>
-    <w:tblStylePr w:type="band1Horz">
-      <w:tblPr/>
-      <w:tcPr>
-        <w:tcBorders>
-          <w:insideH w:val="nil"/>
-          <w:insideV w:val="nil"/>
-        </w:tcBorders>
-        <w:shd w:val="clear" w:color="auto" w:fill="D3DFEE" w:themeFill="accent1" w:themeFillTint="3F"/>
-      </w:tcPr>
-    </w:tblStylePr>
-    <w:tblStylePr w:type="band2Horz">
-      <w:tblPr/>
-      <w:tcPr>
-        <w:tcBorders>
-          <w:insideH w:val="nil"/>
-          <w:insideV w:val="nil"/>
-        </w:tcBorders>
-      </w:tcPr>
-    </w:tblStylePr>
-  </w:style>
-</w:styles>
-</file>
-
-<file path=word/stylesWithEffects.xml><?xml version="1.0" encoding="utf-8"?>
-<w:styles xmlns:wpc="http://schemas.microsoft.com/office/word/2010/wordprocessingCanvas" xmlns:mc="http://schemas.openxmlformats.org/markup-compatibility/2006" xmlns:o="urn:schemas-microsoft-com:office:office" xmlns:r="http://schemas.openxmlformats.org/officeDocument/2006/relationships" xmlns:m="http://schemas.openxmlformats.org/officeDocument/2006/math" xmlns:v="urn:schemas-microsoft-com:vml" xmlns:wp14="http://schemas.microsoft.com/office/word/2010/wordprocessingDrawing" xmlns:wp="http://schemas.openxmlformats.org/drawingml/2006/wordprocessingDrawing" xmlns:w10="urn:schemas-microsoft-com:office:word" xmlns:w="http://schemas.openxmlformats.org/wordprocessingml/2006/main" xmlns:w14="http://schemas.microsoft.com/office/word/2010/wordml" xmlns:wpg="http://schemas.microsoft.com/office/word/2010/wordprocessingGroup" xmlns:wpi="http://schemas.microsoft.com/office/word/2010/wordprocessingInk" xmlns:wne="http://schemas.microsoft.com/office/word/2006/wordml" xmlns:wps="http://schemas.microsoft.com/office/word/2010/wordprocessingShape" mc:Ignorable="w14 wp14">
-  <w:docDefaults>
-    <w:rPrDefault>
-      <w:rPr>
-        <w:rFonts w:asciiTheme="minorHAnsi" w:eastAsiaTheme="minorHAnsi" w:hAnsiTheme="minorHAnsi" w:cstheme="minorBidi"/>
-        <w:sz w:val="22"/>
-        <w:szCs w:val="22"/>
-        <w:lang w:val="nl-NL" w:eastAsia="en-US" w:bidi="ar-SA"/>
-      </w:rPr>
-    </w:rPrDefault>
-    <w:pPrDefault>
-      <w:pPr>
-        <w:spacing w:after="200" w:line="276" w:lineRule="auto"/>
-      </w:pPr>
-    </w:pPrDefault>
-  </w:docDefaults>
-  <w:latentStyles w:defLockedState="0" w:defUIPriority="99" w:defSemiHidden="1" w:defUnhideWhenUsed="1" w:defQFormat="0" w:count="267">
-    <w:lsdException w:name="Normal" w:semiHidden="0" w:uiPriority="0" w:unhideWhenUsed="0" w:qFormat="1"/>
-    <w:lsdException w:name="heading 1" w:semiHidden="0" w:uiPriority="9" w:unhideWhenUsed="0" w:qFormat="1"/>
-    <w:lsdException w:name="heading 2" w:uiPriority="9" w:qFormat="1"/>
-    <w:lsdException w:name="heading 3" w:uiPriority="9" w:qFormat="1"/>
-    <w:lsdException w:name="heading 4" w:uiPriority="9" w:qFormat="1"/>
-    <w:lsdException w:name="heading 5" w:uiPriority="9" w:qFormat="1"/>
-    <w:lsdException w:name="heading 6" w:uiPriority="9" w:qFormat="1"/>
-    <w:lsdException w:name="heading 7" w:uiPriority="9" w:qFormat="1"/>
-    <w:lsdException w:name="heading 8" w:uiPriority="9" w:qFormat="1"/>
-    <w:lsdException w:name="heading 9" w:uiPriority="9" w:qFormat="1"/>
-    <w:lsdException w:name="toc 1" w:uiPriority="39"/>
-    <w:lsdException w:name="toc 2" w:uiPriority="39"/>
-    <w:lsdException w:name="toc 3" w:uiPriority="39"/>
-    <w:lsdException w:name="toc 4" w:uiPriority="39"/>
-    <w:lsdException w:name="toc 5" w:uiPriority="39"/>
-    <w:lsdException w:name="toc 6" w:uiPriority="39"/>
-    <w:lsdException w:name="toc 7" w:uiPriority="39"/>
-    <w:lsdException w:name="toc 8" w:uiPriority="39"/>
-    <w:lsdException w:name="toc 9" w:uiPriority="39"/>
-    <w:lsdException w:name="caption" w:uiPriority="35" w:qFormat="1"/>
-    <w:lsdException w:name="Title" w:semiHidden="0" w:uiPriority="10" w:unhideWhenUsed="0" w:qFormat="1"/>
-    <w:lsdException w:name="Default Paragraph Font" w:uiPriority="1"/>
-    <w:lsdException w:name="Subtitle" w:semiHidden="0" w:uiPriority="11" w:unhideWhenUsed="0" w:qFormat="1"/>
-    <w:lsdException w:name="Strong" w:semiHidden="0" w:uiPriority="22" w:unhideWhenUsed="0" w:qFormat="1"/>
-    <w:lsdException w:name="Emphasis" w:semiHidden="0" w:uiPriority="20" w:unhideWhenUsed="0" w:qFormat="1"/>
-    <w:lsdException w:name="Table Grid" w:semiHidden="0" w:uiPriority="59" w:unhideWhenUsed="0"/>
-    <w:lsdException w:name="Placeholder Text" w:unhideWhenUsed="0"/>
-    <w:lsdException w:name="No Spacing" w:semiHidden="0" w:uiPriority="1" w:unhideWhenUsed="0" w:qFormat="1"/>
-    <w:lsdException w:name="Light Shading" w:semiHidden="0" w:uiPriority="60" w:unhideWhenUsed="0"/>
-    <w:lsdException w:name="Light List" w:semiHidden="0" w:uiPriority="61" w:unhideWhenUsed="0"/>
-    <w:lsdException w:name="Light Grid" w:semiHidden="0" w:uiPriority="62" w:unhideWhenUsed="0"/>
-    <w:lsdException w:name="Medium Shading 1" w:semiHidden="0" w:uiPriority="63" w:unhideWhenUsed="0"/>
-    <w:lsdException w:name="Medium Shading 2" w:semiHidden="0" w:uiPriority="64" w:unhideWhenUsed="0"/>
-    <w:lsdException w:name="Medium List 1" w:semiHidden="0" w:uiPriority="65" w:unhideWhenUsed="0"/>
-    <w:lsdException w:name="Medium List 2" w:semiHidden="0" w:uiPriority="66" w:unhideWhenUsed="0"/>
-    <w:lsdException w:name="Medium Grid 1" w:semiHidden="0" w:uiPriority="67" w:unhideWhenUsed="0"/>
-    <w:lsdException w:name="Medium Grid 2" w:semiHidden="0" w:uiPriority="68" w:unhideWhenUsed="0"/>
-    <w:lsdException w:name="Medium Grid 3" w:semiHidden="0" w:uiPriority="69" w:unhideWhenUsed="0"/>
-    <w:lsdException w:name="Dark List" w:semiHidden="0" w:uiPriority="70" w:unhideWhenUsed="0"/>
-    <w:lsdException w:name="Colorful Shading" w:semiHidden="0" w:uiPriority="71" w:unhideWhenUsed="0"/>
-    <w:lsdException w:name="Colorful List" w:semiHidden="0" w:uiPriority="72" w:unhideWhenUsed="0"/>
-    <w:lsdException w:name="Colorful Grid" w:semiHidden="0" w:uiPriority="73" w:unhideWhenUsed="0"/>
-    <w:lsdException w:name="Light Shading Accent 1" w:semiHidden="0" w:uiPriority="60" w:unhideWhenUsed="0"/>
-    <w:lsdException w:name="Light List Accent 1" w:semiHidden="0" w:uiPriority="61" w:unhideWhenUsed="0"/>
-    <w:lsdException w:name="Light Grid Accent 1" w:semiHidden="0" w:uiPriority="62" w:unhideWhenUsed="0"/>
-    <w:lsdException w:name="Medium Shading 1 Accent 1" w:semiHidden="0" w:uiPriority="63" w:unhideWhenUsed="0"/>
-    <w:lsdException w:name="Medium Shading 2 Accent 1" w:semiHidden="0" w:uiPriority="64" w:unhideWhenUsed="0"/>
-    <w:lsdException w:name="Medium List 1 Accent 1" w:semiHidden="0" w:uiPriority="65" w:unhideWhenUsed="0"/>
-    <w:lsdException w:name="Revision" w:unhideWhenUsed="0"/>
-    <w:lsdException w:name="List Paragraph" w:semiHidden="0" w:uiPriority="34" w:unhideWhenUsed="0" w:qFormat="1"/>
-    <w:lsdException w:name="Quote" w:semiHidden="0" w:uiPriority="29" w:unhideWhenUsed="0" w:qFormat="1"/>
-    <w:lsdException w:name="Intense Quote" w:semiHidden="0" w:uiPriority="30" w:unhideWhenUsed="0" w:qFormat="1"/>
-    <w:lsdException w:name="Medium List 2 Accent 1" w:semiHidden="0" w:uiPriority="66" w:unhideWhenUsed="0"/>
-    <w:lsdException w:name="Medium Grid 1 Accent 1" w:semiHidden="0" w:uiPriority="67" w:unhideWhenUsed="0"/>
-    <w:lsdException w:name="Medium Grid 2 Accent 1" w:semiHidden="0" w:uiPriority="68" w:unhideWhenUsed="0"/>
-    <w:lsdException w:name="Medium Grid 3 Accent 1" w:semiHidden="0" w:uiPriority="69" w:unhideWhenUsed="0"/>
-    <w:lsdException w:name="Dark List Accent 1" w:semiHidden="0" w:uiPriority="70" w:unhideWhenUsed="0"/>
-    <w:lsdException w:name="Colorful Shading Accent 1" w:semiHidden="0" w:uiPriority="71" w:unhideWhenUsed="0"/>
-    <w:lsdException w:name="Colorful List Accent 1" w:semiHidden="0" w:uiPriority="72" w:unhideWhenUsed="0"/>
-    <w:lsdException w:name="Colorful Grid Accent 1" w:semiHidden="0" w:uiPriority="73" w:unhideWhenUsed="0"/>
-    <w:lsdException w:name="Light Shading Accent 2" w:semiHidden="0" w:uiPriority="60" w:unhideWhenUsed="0"/>
-    <w:lsdException w:name="Light List Accent 2" w:semiHidden="0" w:uiPriority="61" w:unhideWhenUsed="0"/>
-    <w:lsdException w:name="Light Grid Accent 2" w:semiHidden="0" w:uiPriority="62" w:unhideWhenUsed="0"/>
-    <w:lsdException w:name="Medium Shading 1 Accent 2" w:semiHidden="0" w:uiPriority="63" w:unhideWhenUsed="0"/>
-    <w:lsdException w:name="Medium Shading 2 Accent 2" w:semiHidden="0" w:uiPriority="64" w:unhideWhenUsed="0"/>
-    <w:lsdException w:name="Medium List 1 Accent 2" w:semiHidden="0" w:uiPriority="65" w:unhideWhenUsed="0"/>
-    <w:lsdException w:name="Medium List 2 Accent 2" w:semiHidden="0" w:uiPriority="66" w:unhideWhenUsed="0"/>
-    <w:lsdException w:name="Medium Grid 1 Accent 2" w:semiHidden="0" w:uiPriority="67" w:unhideWhenUsed="0"/>
-    <w:lsdException w:name="Medium Grid 2 Accent 2" w:semiHidden="0" w:uiPriority="68" w:unhideWhenUsed="0"/>
-    <w:lsdException w:name="Medium Grid 3 Accent 2" w:semiHidden="0" w:uiPriority="69" w:unhideWhenUsed="0"/>
-    <w:lsdException w:name="Dark List Accent 2" w:semiHidden="0" w:uiPriority="70" w:unhideWhenUsed="0"/>
-    <w:lsdException w:name="Colorful Shading Accent 2" w:semiHidden="0" w:uiPriority="71" w:unhideWhenUsed="0"/>
-    <w:lsdException w:name="Colorful List Accent 2" w:semiHidden="0" w:uiPriority="72" w:unhideWhenUsed="0"/>
-    <w:lsdException w:name="Colorful Grid Accent 2" w:semiHidden="0" w:uiPriority="73" w:unhideWhenUsed="0"/>
-    <w:lsdException w:name="Light Shading Accent 3" w:semiHidden="0" w:uiPriority="60" w:unhideWhenUsed="0"/>
-    <w:lsdException w:name="Light List Accent 3" w:semiHidden="0" w:uiPriority="61" w:unhideWhenUsed="0"/>
-    <w:lsdException w:name="Light Grid Accent 3" w:semiHidden="0" w:uiPriority="62" w:unhideWhenUsed="0"/>
-    <w:lsdException w:name="Medium Shading 1 Accent 3" w:semiHidden="0" w:uiPriority="63" w:unhideWhenUsed="0"/>
-    <w:lsdException w:name="Medium Shading 2 Accent 3" w:semiHidden="0" w:uiPriority="64" w:unhideWhenUsed="0"/>
-    <w:lsdException w:name="Medium List 1 Accent 3" w:semiHidden="0" w:uiPriority="65" w:unhideWhenUsed="0"/>
-    <w:lsdException w:name="Medium List 2 Accent 3" w:semiHidden="0" w:uiPriority="66" w:unhideWhenUsed="0"/>
-    <w:lsdException w:name="Medium Grid 1 Accent 3" w:semiHidden="0" w:uiPriority="67" w:unhideWhenUsed="0"/>
-    <w:lsdException w:name="Medium Grid 2 Accent 3" w:semiHidden="0" w:uiPriority="68" w:unhideWhenUsed="0"/>
-    <w:lsdException w:name="Medium Grid 3 Accent 3" w:semiHidden="0" w:uiPriority="69" w:unhideWhenUsed="0"/>
-    <w:lsdException w:name="Dark List Accent 3" w:semiHidden="0" w:uiPriority="70" w:unhideWhenUsed="0"/>
-    <w:lsdException w:name="Colorful Shading Accent 3" w:semiHidden="0" w:uiPriority="71" w:unhideWhenUsed="0"/>
-    <w:lsdException w:name="Colorful List Accent 3" w:semiHidden="0" w:uiPriority="72" w:unhideWhenUsed="0"/>
-    <w:lsdException w:name="Colorful Grid Accent 3" w:semiHidden="0" w:uiPriority="73" w:unhideWhenUsed="0"/>
-    <w:lsdException w:name="Light Shading Accent 4" w:semiHidden="0" w:uiPriority="60" w:unhideWhenUsed="0"/>
-    <w:lsdException w:name="Light List Accent 4" w:semiHidden="0" w:uiPriority="61" w:unhideWhenUsed="0"/>
-    <w:lsdException w:name="Light Grid Accent 4" w:semiHidden="0" w:uiPriority="62" w:unhideWhenUsed="0"/>
-    <w:lsdException w:name="Medium Shading 1 Accent 4" w:semiHidden="0" w:uiPriority="63" w:unhideWhenUsed="0"/>
-    <w:lsdException w:name="Medium Shading 2 Accent 4" w:semiHidden="0" w:uiPriority="64" w:unhideWhenUsed="0"/>
-    <w:lsdException w:name="Medium List 1 Accent 4" w:semiHidden="0" w:uiPriority="65" w:unhideWhenUsed="0"/>
-    <w:lsdException w:name="Medium List 2 Accent 4" w:semiHidden="0" w:uiPriority="66" w:unhideWhenUsed="0"/>
-    <w:lsdException w:name="Medium Grid 1 Accent 4" w:semiHidden="0" w:uiPriority="67" w:unhideWhenUsed="0"/>
-    <w:lsdException w:name="Medium Grid 2 Accent 4" w:semiHidden="0" w:uiPriority="68" w:unhideWhenUsed="0"/>
-    <w:lsdException w:name="Medium Grid 3 Accent 4" w:semiHidden="0" w:uiPriority="69" w:unhideWhenUsed="0"/>
-    <w:lsdException w:name="Dark List Accent 4" w:semiHidden="0" w:uiPriority="70" w:unhideWhenUsed="0"/>
-    <w:lsdException w:name="Colorful Shading Accent 4" w:semiHidden="0" w:uiPriority="71" w:unhideWhenUsed="0"/>
-    <w:lsdException w:name="Colorful List Accent 4" w:semiHidden="0" w:uiPriority="72" w:unhideWhenUsed="0"/>
-    <w:lsdException w:name="Colorful Grid Accent 4" w:semiHidden="0" w:uiPriority="73" w:unhideWhenUsed="0"/>
-    <w:lsdException w:name="Light Shading Accent 5" w:semiHidden="0" w:uiPriority="60" w:unhideWhenUsed="0"/>
-    <w:lsdException w:name="Light List Accent 5" w:semiHidden="0" w:uiPriority="61" w:unhideWhenUsed="0"/>
-    <w:lsdException w:name="Light Grid Accent 5" w:semiHidden="0" w:uiPriority="62" w:unhideWhenUsed="0"/>
-    <w:lsdException w:name="Medium Shading 1 Accent 5" w:semiHidden="0" w:uiPriority="63" w:unhideWhenUsed="0"/>
-    <w:lsdException w:name="Medium Shading 2 Accent 5" w:semiHidden="0" w:uiPriority="64" w:unhideWhenUsed="0"/>
-    <w:lsdException w:name="Medium List 1 Accent 5" w:semiHidden="0" w:uiPriority="65" w:unhideWhenUsed="0"/>
-    <w:lsdException w:name="Medium List 2 Accent 5" w:semiHidden="0" w:uiPriority="66" w:unhideWhenUsed="0"/>
-    <w:lsdException w:name="Medium Grid 1 Accent 5" w:semiHidden="0" w:uiPriority="67" w:unhideWhenUsed="0"/>
-    <w:lsdException w:name="Medium Grid 2 Accent 5" w:semiHidden="0" w:uiPriority="68" w:unhideWhenUsed="0"/>
-    <w:lsdException w:name="Medium Grid 3 Accent 5" w:semiHidden="0" w:uiPriority="69" w:unhideWhenUsed="0"/>
-    <w:lsdException w:name="Dark List Accent 5" w:semiHidden="0" w:uiPriority="70" w:unhideWhenUsed="0"/>
-    <w:lsdException w:name="Colorful Shading Accent 5" w:semiHidden="0" w:uiPriority="71" w:unhideWhenUsed="0"/>
-    <w:lsdException w:name="Colorful List Accent 5" w:semiHidden="0" w:uiPriority="72" w:unhideWhenUsed="0"/>
-    <w:lsdException w:name="Colorful Grid Accent 5" w:semiHidden="0" w:uiPriority="73" w:unhideWhenUsed="0"/>
-    <w:lsdException w:name="Light Shading Accent 6" w:semiHidden="0" w:uiPriority="60" w:unhideWhenUsed="0"/>
-    <w:lsdException w:name="Light List Accent 6" w:semiHidden="0" w:uiPriority="61" w:unhideWhenUsed="0"/>
-    <w:lsdException w:name="Light Grid Accent 6" w:semiHidden="0" w:uiPriority="62" w:unhideWhenUsed="0"/>
-    <w:lsdException w:name="Medium Shading 1 Accent 6" w:semiHidden="0" w:uiPriority="63" w:unhideWhenUsed="0"/>
-    <w:lsdException w:name="Medium Shading 2 Accent 6" w:semiHidden="0" w:uiPriority="64" w:unhideWhenUsed="0"/>
-    <w:lsdException w:name="Medium List 1 Accent 6" w:semiHidden="0" w:uiPriority="65" w:unhideWhenUsed="0"/>
-    <w:lsdException w:name="Medium List 2 Accent 6" w:semiHidden="0" w:uiPriority="66" w:unhideWhenUsed="0"/>
-    <w:lsdException w:name="Medium Grid 1 Accent 6" w:semiHidden="0" w:uiPriority="67" w:unhideWhenUsed="0"/>
-    <w:lsdException w:name="Medium Grid 2 Accent 6" w:semiHidden="0" w:uiPriority="68" w:unhideWhenUsed="0"/>
-    <w:lsdException w:name="Medium Grid 3 Accent 6" w:semiHidden="0" w:uiPriority="69" w:unhideWhenUsed="0"/>
-    <w:lsdException w:name="Dark List Accent 6" w:semiHidden="0" w:uiPriority="70" w:unhideWhenUsed="0"/>
-    <w:lsdException w:name="Colorful Shading Accent 6" w:semiHidden="0" w:uiPriority="71" w:unhideWhenUsed="0"/>
-    <w:lsdException w:name="Colorful List Accent 6" w:semiHidden="0" w:uiPriority="72" w:unhideWhenUsed="0"/>
-    <w:lsdException w:name="Colorful Grid Accent 6" w:semiHidden="0" w:uiPriority="73" w:unhideWhenUsed="0"/>
-    <w:lsdException w:name="Subtle Emphasis" w:semiHidden="0" w:uiPriority="19" w:unhideWhenUsed="0" w:qFormat="1"/>
-    <w:lsdException w:name="Intense Emphasis" w:semiHidden="0" w:uiPriority="21" w:unhideWhenUsed="0" w:qFormat="1"/>
-    <w:lsdException w:name="Subtle Reference" w:semiHidden="0" w:uiPriority="31" w:unhideWhenUsed="0" w:qFormat="1"/>
-    <w:lsdException w:name="Intense Reference" w:semiHidden="0" w:uiPriority="32" w:unhideWhenUsed="0" w:qFormat="1"/>
-    <w:lsdException w:name="Book Title" w:semiHidden="0" w:uiPriority="33" w:unhideWhenUsed="0" w:qFormat="1"/>
-    <w:lsdException w:name="Bibliography" w:uiPriority="37"/>
-    <w:lsdException w:name="TOC Heading" w:uiPriority="39" w:qFormat="1"/>
+  <w:latentStyles w:defLockedState="0" w:defUIPriority="99" w:defSemiHidden="0" w:defUnhideWhenUsed="0" w:defQFormat="0" w:count="371">
+    <w:lsdException w:name="Normal" w:uiPriority="0" w:qFormat="1"/>
+    <w:lsdException w:name="heading 1" w:uiPriority="9" w:qFormat="1"/>
+    <w:lsdException w:name="heading 2" w:semiHidden="1" w:uiPriority="9" w:unhideWhenUsed="1" w:qFormat="1"/>
+    <w:lsdException w:name="heading 3" w:semiHidden="1" w:uiPriority="9" w:unhideWhenUsed="1" w:qFormat="1"/>
+    <w:lsdException w:name="heading 4" w:semiHidden="1" w:uiPriority="9" w:unhideWhenUsed="1" w:qFormat="1"/>
+    <w:lsdException w:name="heading 5" w:semiHidden="1" w:uiPriority="9" w:unhideWhenUsed="1" w:qFormat="1"/>
+    <w:lsdException w:name="heading 6" w:semiHidden="1" w:uiPriority="9" w:unhideWhenUsed="1" w:qFormat="1"/>
+    <w:lsdException w:name="heading 7" w:semiHidden="1" w:uiPriority="9" w:unhideWhenUsed="1" w:qFormat="1"/>
+    <w:lsdException w:name="heading 8" w:semiHidden="1" w:uiPriority="9" w:unhideWhenUsed="1" w:qFormat="1"/>
+    <w:lsdException w:name="heading 9" w:semiHidden="1" w:uiPriority="9" w:unhideWhenUsed="1" w:qFormat="1"/>
+    <w:lsdException w:name="index 1" w:semiHidden="1" w:unhideWhenUsed="1"/>
+    <w:lsdException w:name="index 2" w:semiHidden="1" w:unhideWhenUsed="1"/>
+    <w:lsdException w:name="index 3" w:semiHidden="1" w:unhideWhenUsed="1"/>
+    <w:lsdException w:name="index 4" w:semiHidden="1" w:unhideWhenUsed="1"/>
+    <w:lsdException w:name="index 5" w:semiHidden="1" w:unhideWhenUsed="1"/>
+    <w:lsdException w:name="index 6" w:semiHidden="1" w:unhideWhenUsed="1"/>
+    <w:lsdException w:name="index 7" w:semiHidden="1" w:unhideWhenUsed="1"/>
+    <w:lsdException w:name="index 8" w:semiHidden="1" w:unhideWhenUsed="1"/>
+    <w:lsdException w:name="index 9" w:semiHidden="1" w:unhideWhenUsed="1"/>
+    <w:lsdException w:name="toc 1" w:semiHidden="1" w:uiPriority="39" w:unhideWhenUsed="1"/>
+    <w:lsdException w:name="toc 2" w:semiHidden="1" w:uiPriority="39" w:unhideWhenUsed="1"/>
+    <w:lsdException w:name="toc 3" w:semiHidden="1" w:uiPriority="39" w:unhideWhenUsed="1"/>
+    <w:lsdException w:name="toc 4" w:semiHidden="1" w:uiPriority="39" w:unhideWhenUsed="1"/>
+    <w:lsdException w:name="toc 5" w:semiHidden="1" w:uiPriority="39" w:unhideWhenUsed="1"/>
+    <w:lsdException w:name="toc 6" w:semiHidden="1" w:uiPriority="39" w:unhideWhenUsed="1"/>
+    <w:lsdException w:name="toc 7" w:semiHidden="1" w:uiPriority="39" w:unhideWhenUsed="1"/>
+    <w:lsdException w:name="toc 8" w:semiHidden="1" w:uiPriority="39" w:unhideWhenUsed="1"/>
+    <w:lsdException w:name="toc 9" w:semiHidden="1" w:uiPriority="39" w:unhideWhenUsed="1"/>
+    <w:lsdException w:name="Normal Indent" w:semiHidden="1" w:unhideWhenUsed="1"/>
+    <w:lsdException w:name="footnote text" w:semiHidden="1" w:unhideWhenUsed="1"/>
+    <w:lsdException w:name="annotation text" w:semiHidden="1" w:unhideWhenUsed="1"/>
+    <w:lsdException w:name="header" w:semiHidden="1" w:unhideWhenUsed="1"/>
+    <w:lsdException w:name="footer" w:semiHidden="1" w:unhideWhenUsed="1"/>
+    <w:lsdException w:name="index heading" w:semiHidden="1" w:unhideWhenUsed="1"/>
+    <w:lsdException w:name="caption" w:semiHidden="1" w:uiPriority="35" w:unhideWhenUsed="1" w:qFormat="1"/>
+    <w:lsdException w:name="table of figures" w:semiHidden="1" w:unhideWhenUsed="1"/>
+    <w:lsdException w:name="envelope address" w:semiHidden="1" w:unhideWhenUsed="1"/>
+    <w:lsdException w:name="envelope return" w:semiHidden="1" w:unhideWhenUsed="1"/>
+    <w:lsdException w:name="footnote reference" w:semiHidden="1" w:unhideWhenUsed="1"/>
+    <w:lsdException w:name="annotation reference" w:semiHidden="1" w:unhideWhenUsed="1"/>
+    <w:lsdException w:name="line number" w:semiHidden="1" w:unhideWhenUsed="1"/>
+    <w:lsdException w:name="page number" w:semiHidden="1" w:unhideWhenUsed="1"/>
+    <w:lsdException w:name="endnote reference" w:semiHidden="1" w:unhideWhenUsed="1"/>
+    <w:lsdException w:name="endnote text" w:semiHidden="1" w:unhideWhenUsed="1"/>
+    <w:lsdException w:name="table of authorities" w:semiHidden="1" w:unhideWhenUsed="1"/>
+    <w:lsdException w:name="macro" w:semiHidden="1" w:unhideWhenUsed="1"/>
+    <w:lsdException w:name="toa heading" w:semiHidden="1" w:unhideWhenUsed="1"/>
+    <w:lsdException w:name="List" w:semiHidden="1" w:unhideWhenUsed="1"/>
+    <w:lsdException w:name="List Bullet" w:semiHidden="1" w:unhideWhenUsed="1"/>
+    <w:lsdException w:name="List Number" w:semiHidden="1" w:unhideWhenUsed="1"/>
+    <w:lsdException w:name="List 2" w:semiHidden="1" w:unhideWhenUsed="1"/>
+    <w:lsdException w:name="List 3" w:semiHidden="1" w:unhideWhenUsed="1"/>
+    <w:lsdException w:name="List 4" w:semiHidden="1" w:unhideWhenUsed="1"/>
+    <w:lsdException w:name="List 5" w:semiHidden="1" w:unhideWhenUsed="1"/>
+    <w:lsdException w:name="List Bullet 2" w:semiHidden="1" w:unhideWhenUsed="1"/>
+    <w:lsdException w:name="List Bullet 3" w:semiHidden="1" w:unhideWhenUsed="1"/>
+    <w:lsdException w:name="List Bullet 4" w:semiHidden="1" w:unhideWhenUsed="1"/>
+    <w:lsdException w:name="List Bullet 5" w:semiHidden="1" w:unhideWhenUsed="1"/>
+    <w:lsdException w:name="List Number 2" w:semiHidden="1" w:unhideWhenUsed="1"/>
+    <w:lsdException w:name="List Number 3" w:semiHidden="1" w:unhideWhenUsed="1"/>
+    <w:lsdException w:name="List Number 4" w:semiHidden="1" w:unhideWhenUsed="1"/>
+    <w:lsdException w:name="List Number 5" w:semiHidden="1" w:unhideWhenUsed="1"/>
+    <w:lsdException w:name="Title" w:uiPriority="10" w:qFormat="1"/>
+    <w:lsdException w:name="Closing" w:semiHidden="1" w:unhideWhenUsed="1"/>
+    <w:lsdException w:name="Signature" w:semiHidden="1" w:unhideWhenUsed="1"/>
+    <w:lsdException w:name="Default Paragraph Font" w:semiHidden="1" w:uiPriority="1" w:unhideWhenUsed="1"/>
+    <w:lsdException w:name="Body Text" w:semiHidden="1" w:unhideWhenUsed="1"/>
+    <w:lsdException w:name="Body Text Indent" w:semiHidden="1" w:unhideWhenUsed="1"/>
+    <w:lsdException w:name="List Continue" w:semiHidden="1" w:unhideWhenUsed="1"/>
+    <w:lsdException w:name="List Continue 2" w:semiHidden="1" w:unhideWhenUsed="1"/>
+    <w:lsdException w:name="List Continue 3" w:semiHidden="1" w:unhideWhenUsed="1"/>
+    <w:lsdException w:name="List Continue 4" w:semiHidden="1" w:unhideWhenUsed="1"/>
+    <w:lsdException w:name="List Continue 5" w:semiHidden="1" w:unhideWhenUsed="1"/>
+    <w:lsdException w:name="Message Header" w:semiHidden="1" w:unhideWhenUsed="1"/>
+    <w:lsdException w:name="Subtitle" w:uiPriority="11" w:qFormat="1"/>
+    <w:lsdException w:name="Salutation" w:semiHidden="1" w:unhideWhenUsed="1"/>
+    <w:lsdException w:name="Date" w:semiHidden="1" w:unhideWhenUsed="1"/>
+    <w:lsdException w:name="Body Text First Indent" w:semiHidden="1" w:unhideWhenUsed="1"/>
+    <w:lsdException w:name="Body Text First Indent 2" w:semiHidden="1" w:unhideWhenUsed="1"/>
+    <w:lsdException w:name="Note Heading" w:semiHidden="1" w:unhideWhenUsed="1"/>
+    <w:lsdException w:name="Body Text 2" w:semiHidden="1" w:unhideWhenUsed="1"/>
+    <w:lsdException w:name="Body Text 3" w:semiHidden="1" w:unhideWhenUsed="1"/>
+    <w:lsdException w:name="Body Text Indent 2" w:semiHidden="1" w:unhideWhenUsed="1"/>
+    <w:lsdException w:name="Body Text Indent 3" w:semiHidden="1" w:unhideWhenUsed="1"/>
+    <w:lsdException w:name="Block Text" w:semiHidden="1" w:unhideWhenUsed="1"/>
+    <w:lsdException w:name="Hyperlink" w:semiHidden="1" w:unhideWhenUsed="1"/>
+    <w:lsdException w:name="FollowedHyperlink" w:semiHidden="1" w:unhideWhenUsed="1"/>
+    <w:lsdException w:name="Strong" w:uiPriority="22" w:qFormat="1"/>
+    <w:lsdException w:name="Emphasis" w:uiPriority="20" w:qFormat="1"/>
+    <w:lsdException w:name="Document Map" w:semiHidden="1" w:unhideWhenUsed="1"/>
+    <w:lsdException w:name="Plain Text" w:semiHidden="1" w:unhideWhenUsed="1"/>
+    <w:lsdException w:name="E-mail Signature" w:semiHidden="1" w:unhideWhenUsed="1"/>
+    <w:lsdException w:name="HTML Top of Form" w:semiHidden="1" w:unhideWhenUsed="1"/>
+    <w:lsdException w:name="HTML Bottom of Form" w:semiHidden="1" w:unhideWhenUsed="1"/>
+    <w:lsdException w:name="Normal (Web)" w:semiHidden="1" w:unhideWhenUsed="1"/>
+    <w:lsdException w:name="HTML Acronym" w:semiHidden="1" w:unhideWhenUsed="1"/>
+    <w:lsdException w:name="HTML Address" w:semiHidden="1" w:unhideWhenUsed="1"/>
+    <w:lsdException w:name="HTML Cite" w:semiHidden="1" w:unhideWhenUsed="1"/>
+    <w:lsdException w:name="HTML Code" w:semiHidden="1" w:unhideWhenUsed="1"/>
+    <w:lsdException w:name="HTML Definition" w:semiHidden="1" w:unhideWhenUsed="1"/>
+    <w:lsdException w:name="HTML Keyboard" w:semiHidden="1" w:unhideWhenUsed="1"/>
+    <w:lsdException w:name="HTML Preformatted" w:semiHidden="1" w:unhideWhenUsed="1"/>
+    <w:lsdException w:name="HTML Sample" w:semiHidden="1" w:unhideWhenUsed="1"/>
+    <w:lsdException w:name="HTML Typewriter" w:semiHidden="1" w:unhideWhenUsed="1"/>
+    <w:lsdException w:name="HTML Variable" w:semiHidden="1" w:unhideWhenUsed="1"/>
+    <w:lsdException w:name="Normal Table" w:semiHidden="1" w:unhideWhenUsed="1"/>
+    <w:lsdException w:name="annotation subject" w:semiHidden="1" w:unhideWhenUsed="1"/>
+    <w:lsdException w:name="No List" w:semiHidden="1" w:unhideWhenUsed="1"/>
+    <w:lsdException w:name="Outline List 1" w:semiHidden="1" w:unhideWhenUsed="1"/>
+    <w:lsdException w:name="Outline List 2" w:semiHidden="1" w:unhideWhenUsed="1"/>
+    <w:lsdException w:name="Outline List 3" w:semiHidden="1" w:unhideWhenUsed="1"/>
+    <w:lsdException w:name="Table Simple 1" w:semiHidden="1" w:unhideWhenUsed="1"/>
+    <w:lsdException w:name="Table Simple 2" w:semiHidden="1" w:unhideWhenUsed="1"/>
+    <w:lsdException w:name="Table Simple 3" w:semiHidden="1" w:unhideWhenUsed="1"/>
+    <w:lsdException w:name="Table Classic 1" w:semiHidden="1" w:unhideWhenUsed="1"/>
+    <w:lsdException w:name="Table Classic 2" w:semiHidden="1" w:unhideWhenUsed="1"/>
+    <w:lsdException w:name="Table Classic 3" w:semiHidden="1" w:unhideWhenUsed="1"/>
+    <w:lsdException w:name="Table Classic 4" w:semiHidden="1" w:unhideWhenUsed="1"/>
+    <w:lsdException w:name="Table Colorful 1" w:semiHidden="1" w:unhideWhenUsed="1"/>
+    <w:lsdException w:name="Table Colorful 2" w:semiHidden="1" w:unhideWhenUsed="1"/>
+    <w:lsdException w:name="Table Colorful 3" w:semiHidden="1" w:unhideWhenUsed="1"/>
+    <w:lsdException w:name="Table Columns 1" w:semiHidden="1" w:unhideWhenUsed="1"/>
+    <w:lsdException w:name="Table Columns 2" w:semiHidden="1" w:unhideWhenUsed="1"/>
+    <w:lsdException w:name="Table Columns 3" w:semiHidden="1" w:unhideWhenUsed="1"/>
+    <w:lsdException w:name="Table Columns 4" w:semiHidden="1" w:unhideWhenUsed="1"/>
+    <w:lsdException w:name="Table Columns 5" w:semiHidden="1" w:unhideWhenUsed="1"/>
+    <w:lsdException w:name="Table Grid 1" w:semiHidden="1" w:unhideWhenUsed="1"/>
+    <w:lsdException w:name="Table Grid 2" w:semiHidden="1" w:unhideWhenUsed="1"/>
+    <w:lsdException w:name="Table Grid 3" w:semiHidden="1" w:unhideWhenUsed="1"/>
+    <w:lsdException w:name="Table Grid 4" w:semiHidden="1" w:unhideWhenUsed="1"/>
+    <w:lsdException w:name="Table Grid 5" w:semiHidden="1" w:unhideWhenUsed="1"/>
+    <w:lsdException w:name="Table Grid 6" w:semiHidden="1" w:unhideWhenUsed="1"/>
+    <w:lsdException w:name="Table Grid 7" w:semiHidden="1" w:unhideWhenUsed="1"/>
+    <w:lsdException w:name="Table Grid 8" w:semiHidden="1" w:unhideWhenUsed="1"/>
+    <w:lsdException w:name="Table List 1" w:semiHidden="1" w:unhideWhenUsed="1"/>
+    <w:lsdException w:name="Table List 2" w:semiHidden="1" w:unhideWhenUsed="1"/>
+    <w:lsdException w:name="Table List 3" w:semiHidden="1" w:unhideWhenUsed="1"/>
+    <w:lsdException w:name="Table List 4" w:semiHidden="1" w:unhideWhenUsed="1"/>
+    <w:lsdException w:name="Table List 5" w:semiHidden="1" w:unhideWhenUsed="1"/>
+    <w:lsdException w:name="Table List 6" w:semiHidden="1" w:unhideWhenUsed="1"/>
+    <w:lsdException w:name="Table List 7" w:semiHidden="1" w:unhideWhenUsed="1"/>
+    <w:lsdException w:name="Table List 8" w:semiHidden="1" w:unhideWhenUsed="1"/>
+    <w:lsdException w:name="Table 3D effects 1" w:semiHidden="1" w:unhideWhenUsed="1"/>
+    <w:lsdException w:name="Table 3D effects 2" w:semiHidden="1" w:unhideWhenUsed="1"/>
+    <w:lsdException w:name="Table 3D effects 3" w:semiHidden="1" w:unhideWhenUsed="1"/>
+    <w:lsdException w:name="Table Contemporary" w:semiHidden="1" w:unhideWhenUsed="1"/>
+    <w:lsdException w:name="Table Elegant" w:semiHidden="1" w:unhideWhenUsed="1"/>
+    <w:lsdException w:name="Table Professional" w:semiHidden="1" w:unhideWhenUsed="1"/>
+    <w:lsdException w:name="Table Subtle 1" w:semiHidden="1" w:unhideWhenUsed="1"/>
+    <w:lsdException w:name="Table Subtle 2" w:semiHidden="1" w:unhideWhenUsed="1"/>
+    <w:lsdException w:name="Table Web 1" w:semiHidden="1" w:unhideWhenUsed="1"/>
+    <w:lsdException w:name="Table Web 2" w:semiHidden="1" w:unhideWhenUsed="1"/>
+    <w:lsdException w:name="Table Web 3" w:semiHidden="1" w:unhideWhenUsed="1"/>
+    <w:lsdException w:name="Balloon Text" w:semiHidden="1" w:unhideWhenUsed="1"/>
+    <w:lsdException w:name="Table Grid" w:uiPriority="59"/>
+    <w:lsdException w:name="Table Theme" w:semiHidden="1" w:unhideWhenUsed="1"/>
+    <w:lsdException w:name="Placeholder Text" w:semiHidden="1"/>
+    <w:lsdException w:name="No Spacing" w:uiPriority="1" w:qFormat="1"/>
+    <w:lsdException w:name="Light Shading" w:uiPriority="60"/>
+    <w:lsdException w:name="Light List" w:uiPriority="61"/>
+    <w:lsdException w:name="Light Grid" w:uiPriority="62"/>
+    <w:lsdException w:name="Medium Shading 1" w:uiPriority="63"/>
+    <w:lsdException w:name="Medium Shading 2" w:uiPriority="64"/>
+    <w:lsdException w:name="Medium List 1" w:uiPriority="65"/>
+    <w:lsdException w:name="Medium List 2" w:uiPriority="66"/>
+    <w:lsdException w:name="Medium Grid 1" w:uiPriority="67"/>
+    <w:lsdException w:name="Medium Grid 2" w:uiPriority="68"/>
+    <w:lsdException w:name="Medium Grid 3" w:uiPriority="69"/>
+    <w:lsdException w:name="Dark List" w:uiPriority="70"/>
+    <w:lsdException w:name="Colorful Shading" w:uiPriority="71"/>
+    <w:lsdException w:name="Colorful List" w:uiPriority="72"/>
+    <w:lsdException w:name="Colorful Grid" w:uiPriority="73"/>
+    <w:lsdException w:name="Light Shading Accent 1" w:uiPriority="60"/>
+    <w:lsdException w:name="Light List Accent 1" w:uiPriority="61"/>
+    <w:lsdException w:name="Light Grid Accent 1" w:uiPriority="62"/>
+    <w:lsdException w:name="Medium Shading 1 Accent 1" w:uiPriority="63"/>
+    <w:lsdException w:name="Medium Shading 2 Accent 1" w:uiPriority="64"/>
+    <w:lsdException w:name="Medium List 1 Accent 1" w:uiPriority="65"/>
+    <w:lsdException w:name="Revision" w:semiHidden="1"/>
+    <w:lsdException w:name="List Paragraph" w:uiPriority="34" w:qFormat="1"/>
+    <w:lsdException w:name="Quote" w:uiPriority="29" w:qFormat="1"/>
+    <w:lsdException w:name="Intense Quote" w:uiPriority="30" w:qFormat="1"/>
+    <w:lsdException w:name="Medium List 2 Accent 1" w:uiPriority="66"/>
+    <w:lsdException w:name="Medium Grid 1 Accent 1" w:uiPriority="67"/>
+    <w:lsdException w:name="Medium Grid 2 Accent 1" w:uiPriority="68"/>
+    <w:lsdException w:name="Medium Grid 3 Accent 1" w:uiPriority="69"/>
+    <w:lsdException w:name="Dark List Accent 1" w:uiPriority="70"/>
+    <w:lsdException w:name="Colorful Shading Accent 1" w:uiPriority="71"/>
+    <w:lsdException w:name="Colorful List Accent 1" w:uiPriority="72"/>
+    <w:lsdException w:name="Colorful Grid Accent 1" w:uiPriority="73"/>
+    <w:lsdException w:name="Light Shading Accent 2" w:uiPriority="60"/>
+    <w:lsdException w:name="Light List Accent 2" w:uiPriority="61"/>
+    <w:lsdException w:name="Light Grid Accent 2" w:uiPriority="62"/>
+    <w:lsdException w:name="Medium Shading 1 Accent 2" w:uiPriority="63"/>
+    <w:lsdException w:name="Medium Shading 2 Accent 2" w:uiPriority="64"/>
+    <w:lsdException w:name="Medium List 1 Accent 2" w:uiPriority="65"/>
+    <w:lsdException w:name="Medium List 2 Accent 2" w:uiPriority="66"/>
+    <w:lsdException w:name="Medium Grid 1 Accent 2" w:uiPriority="67"/>
+    <w:lsdException w:name="Medium Grid 2 Accent 2" w:uiPriority="68"/>
+    <w:lsdException w:name="Medium Grid 3 Accent 2" w:uiPriority="69"/>
+    <w:lsdException w:name="Dark List Accent 2" w:uiPriority="70"/>
+    <w:lsdException w:name="Colorful Shading Accent 2" w:uiPriority="71"/>
+    <w:lsdException w:name="Colorful List Accent 2" w:uiPriority="72"/>
+    <w:lsdException w:name="Colorful Grid Accent 2" w:uiPriority="73"/>
+    <w:lsdException w:name="Light Shading Accent 3" w:uiPriority="60"/>
+    <w:lsdException w:name="Light List Accent 3" w:uiPriority="61"/>
+    <w:lsdException w:name="Light Grid Accent 3" w:uiPriority="62"/>
+    <w:lsdException w:name="Medium Shading 1 Accent 3" w:uiPriority="63"/>
+    <w:lsdException w:name="Medium Shading 2 Accent 3" w:uiPriority="64"/>
+    <w:lsdException w:name="Medium List 1 Accent 3" w:uiPriority="65"/>
+    <w:lsdException w:name="Medium List 2 Accent 3" w:uiPriority="66"/>
+    <w:lsdException w:name="Medium Grid 1 Accent 3" w:uiPriority="67"/>
+    <w:lsdException w:name="Medium Grid 2 Accent 3" w:uiPriority="68"/>
+    <w:lsdException w:name="Medium Grid 3 Accent 3" w:uiPriority="69"/>
+    <w:lsdException w:name="Dark List Accent 3" w:uiPriority="70"/>
+    <w:lsdException w:name="Colorful Shading Accent 3" w:uiPriority="71"/>
+    <w:lsdException w:name="Colorful List Accent 3" w:uiPriority="72"/>
+    <w:lsdException w:name="Colorful Grid Accent 3" w:uiPriority="73"/>
+    <w:lsdException w:name="Light Shading Accent 4" w:uiPriority="60"/>
+    <w:lsdException w:name="Light List Accent 4" w:uiPriority="61"/>
+    <w:lsdException w:name="Light Grid Accent 4" w:uiPriority="62"/>
+    <w:lsdException w:name="Medium Shading 1 Accent 4" w:uiPriority="63"/>
+    <w:lsdException w:name="Medium Shading 2 Accent 4" w:uiPriority="64"/>
+    <w:lsdException w:name="Medium List 1 Accent 4" w:uiPriority="65"/>
+    <w:lsdException w:name="Medium List 2 Accent 4" w:uiPriority="66"/>
+    <w:lsdException w:name="Medium Grid 1 Accent 4" w:uiPriority="67"/>
+    <w:lsdException w:name="Medium Grid 2 Accent 4" w:uiPriority="68"/>
+    <w:lsdException w:name="Medium Grid 3 Accent 4" w:uiPriority="69"/>
+    <w:lsdException w:name="Dark List Accent 4" w:uiPriority="70"/>
+    <w:lsdException w:name="Colorful Shading Accent 4" w:uiPriority="71"/>
+    <w:lsdException w:name="Colorful List Accent 4" w:uiPriority="72"/>
+    <w:lsdException w:name="Colorful Grid Accent 4" w:uiPriority="73"/>
+    <w:lsdException w:name="Light Shading Accent 5" w:uiPriority="60"/>
+    <w:lsdException w:name="Light List Accent 5" w:uiPriority="61"/>
+    <w:lsdException w:name="Light Grid Accent 5" w:uiPriority="62"/>
+    <w:lsdException w:name="Medium Shading 1 Accent 5" w:uiPriority="63"/>
+    <w:lsdException w:name="Medium Shading 2 Accent 5" w:uiPriority="64"/>
+    <w:lsdException w:name="Medium List 1 Accent 5" w:uiPriority="65"/>
+    <w:lsdException w:name="Medium List 2 Accent 5" w:uiPriority="66"/>
+    <w:lsdException w:name="Medium Grid 1 Accent 5" w:uiPriority="67"/>
+    <w:lsdException w:name="Medium Grid 2 Accent 5" w:uiPriority="68"/>
+    <w:lsdException w:name="Medium Grid 3 Accent 5" w:uiPriority="69"/>
+    <w:lsdException w:name="Dark List Accent 5" w:uiPriority="70"/>
+    <w:lsdException w:name="Colorful Shading Accent 5" w:uiPriority="71"/>
+    <w:lsdException w:name="Colorful List Accent 5" w:uiPriority="72"/>
+    <w:lsdException w:name="Colorful Grid Accent 5" w:uiPriority="73"/>
+    <w:lsdException w:name="Light Shading Accent 6" w:uiPriority="60"/>
+    <w:lsdException w:name="Light List Accent 6" w:uiPriority="61"/>
+    <w:lsdException w:name="Light Grid Accent 6" w:uiPriority="62"/>
+    <w:lsdException w:name="Medium Shading 1 Accent 6" w:uiPriority="63"/>
+    <w:lsdException w:name="Medium Shading 2 Accent 6" w:uiPriority="64"/>
+    <w:lsdException w:name="Medium List 1 Accent 6" w:uiPriority="65"/>
+    <w:lsdException w:name="Medium List 2 Accent 6" w:uiPriority="66"/>
+    <w:lsdException w:name="Medium Grid 1 Accent 6" w:uiPriority="67"/>
+    <w:lsdException w:name="Medium Grid 2 Accent 6" w:uiPriority="68"/>
+    <w:lsdException w:name="Medium Grid 3 Accent 6" w:uiPriority="69"/>
+    <w:lsdException w:name="Dark List Accent 6" w:uiPriority="70"/>
+    <w:lsdException w:name="Colorful Shading Accent 6" w:uiPriority="71"/>
+    <w:lsdException w:name="Colorful List Accent 6" w:uiPriority="72"/>
+    <w:lsdException w:name="Colorful Grid Accent 6" w:uiPriority="73"/>
+    <w:lsdException w:name="Subtle Emphasis" w:uiPriority="19" w:qFormat="1"/>
+    <w:lsdException w:name="Intense Emphasis" w:uiPriority="21" w:qFormat="1"/>
+    <w:lsdException w:name="Subtle Reference" w:uiPriority="31" w:qFormat="1"/>
+    <w:lsdException w:name="Intense Reference" w:uiPriority="32" w:qFormat="1"/>
+    <w:lsdException w:name="Book Title" w:uiPriority="33" w:qFormat="1"/>
+    <w:lsdException w:name="Bibliography" w:semiHidden="1" w:uiPriority="37" w:unhideWhenUsed="1"/>
+    <w:lsdException w:name="TOC Heading" w:semiHidden="1" w:uiPriority="39" w:unhideWhenUsed="1" w:qFormat="1"/>
+    <w:lsdException w:name="Plain Table 1" w:uiPriority="41"/>
+    <w:lsdException w:name="Plain Table 2" w:uiPriority="42"/>
+    <w:lsdException w:name="Plain Table 3" w:uiPriority="43"/>
+    <w:lsdException w:name="Plain Table 4" w:uiPriority="44"/>
+    <w:lsdException w:name="Plain Table 5" w:uiPriority="45"/>
+    <w:lsdException w:name="Grid Table Light" w:uiPriority="40"/>
+    <w:lsdException w:name="Grid Table 1 Light" w:uiPriority="46"/>
+    <w:lsdException w:name="Grid Table 2" w:uiPriority="47"/>
+    <w:lsdException w:name="Grid Table 3" w:uiPriority="48"/>
+    <w:lsdException w:name="Grid Table 4" w:uiPriority="49"/>
+    <w:lsdException w:name="Grid Table 5 Dark" w:uiPriority="50"/>
+    <w:lsdException w:name="Grid Table 6 Colorful" w:uiPriority="51"/>
+    <w:lsdException w:name="Grid Table 7 Colorful" w:uiPriority="52"/>
+    <w:lsdException w:name="Grid Table 1 Light Accent 1" w:uiPriority="46"/>
+    <w:lsdException w:name="Grid Table 2 Accent 1" w:uiPriority="47"/>
+    <w:lsdException w:name="Grid Table 3 Accent 1" w:uiPriority="48"/>
+    <w:lsdException w:name="Grid Table 4 Accent 1" w:uiPriority="49"/>
+    <w:lsdException w:name="Grid Table 5 Dark Accent 1" w:uiPriority="50"/>
+    <w:lsdException w:name="Grid Table 6 Colorful Accent 1" w:uiPriority="51"/>
+    <w:lsdException w:name="Grid Table 7 Colorful Accent 1" w:uiPriority="52"/>
+    <w:lsdException w:name="Grid Table 1 Light Accent 2" w:uiPriority="46"/>
+    <w:lsdException w:name="Grid Table 2 Accent 2" w:uiPriority="47"/>
+    <w:lsdException w:name="Grid Table 3 Accent 2" w:uiPriority="48"/>
+    <w:lsdException w:name="Grid Table 4 Accent 2" w:uiPriority="49"/>
+    <w:lsdException w:name="Grid Table 5 Dark Accent 2" w:uiPriority="50"/>
+    <w:lsdException w:name="Grid Table 6 Colorful Accent 2" w:uiPriority="51"/>
+    <w:lsdException w:name="Grid Table 7 Colorful Accent 2" w:uiPriority="52"/>
+    <w:lsdException w:name="Grid Table 1 Light Accent 3" w:uiPriority="46"/>
+    <w:lsdException w:name="Grid Table 2 Accent 3" w:uiPriority="47"/>
+    <w:lsdException w:name="Grid Table 3 Accent 3" w:uiPriority="48"/>
+    <w:lsdException w:name="Grid Table 4 Accent 3" w:uiPriority="49"/>
+    <w:lsdException w:name="Grid Table 5 Dark Accent 3" w:uiPriority="50"/>
+    <w:lsdException w:name="Grid Table 6 Colorful Accent 3" w:uiPriority="51"/>
+    <w:lsdException w:name="Grid Table 7 Colorful Accent 3" w:uiPriority="52"/>
+    <w:lsdException w:name="Grid Table 1 Light Accent 4" w:uiPriority="46"/>
+    <w:lsdException w:name="Grid Table 2 Accent 4" w:uiPriority="47"/>
+    <w:lsdException w:name="Grid Table 3 Accent 4" w:uiPriority="48"/>
+    <w:lsdException w:name="Grid Table 4 Accent 4" w:uiPriority="49"/>
+    <w:lsdException w:name="Grid Table 5 Dark Accent 4" w:uiPriority="50"/>
+    <w:lsdException w:name="Grid Table 6 Colorful Accent 4" w:uiPriority="51"/>
+    <w:lsdException w:name="Grid Table 7 Colorful Accent 4" w:uiPriority="52"/>
+    <w:lsdException w:name="Grid Table 1 Light Accent 5" w:uiPriority="46"/>
+    <w:lsdException w:name="Grid Table 2 Accent 5" w:uiPriority="47"/>
+    <w:lsdException w:name="Grid Table 3 Accent 5" w:uiPriority="48"/>
+    <w:lsdException w:name="Grid Table 4 Accent 5" w:uiPriority="49"/>
+    <w:lsdException w:name="Grid Table 5 Dark Accent 5" w:uiPriority="50"/>
+    <w:lsdException w:name="Grid Table 6 Colorful Accent 5" w:uiPriority="51"/>
+    <w:lsdException w:name="Grid Table 7 Colorful Accent 5" w:uiPriority="52"/>
+    <w:lsdException w:name="Grid Table 1 Light Accent 6" w:uiPriority="46"/>
+    <w:lsdException w:name="Grid Table 2 Accent 6" w:uiPriority="47"/>
+    <w:lsdException w:name="Grid Table 3 Accent 6" w:uiPriority="48"/>
+    <w:lsdException w:name="Grid Table 4 Accent 6" w:uiPriority="49"/>
+    <w:lsdException w:name="Grid Table 5 Dark Accent 6" w:uiPriority="50"/>
+    <w:lsdException w:name="Grid Table 6 Colorful Accent 6" w:uiPriority="51"/>
+    <w:lsdException w:name="Grid Table 7 Colorful Accent 6" w:uiPriority="52"/>
+    <w:lsdException w:name="List Table 1 Light" w:uiPriority="46"/>
+    <w:lsdException w:name="List Table 2" w:uiPriority="47"/>
+    <w:lsdException w:name="List Table 3" w:uiPriority="48"/>
+    <w:lsdException w:name="List Table 4" w:uiPriority="49"/>
+    <w:lsdException w:name="List Table 5 Dark" w:uiPriority="50"/>
+    <w:lsdException w:name="List Table 6 Colorful" w:uiPriority="51"/>
+    <w:lsdException w:name="List Table 7 Colorful" w:uiPriority="52"/>
+    <w:lsdException w:name="List Table 1 Light Accent 1" w:uiPriority="46"/>
+    <w:lsdException w:name="List Table 2 Accent 1" w:uiPriority="47"/>
+    <w:lsdException w:name="List Table 3 Accent 1" w:uiPriority="48"/>
+    <w:lsdException w:name="List Table 4 Accent 1" w:uiPriority="49"/>
+    <w:lsdException w:name="List Table 5 Dark Accent 1" w:uiPriority="50"/>
+    <w:lsdException w:name="List Table 6 Colorful Accent 1" w:uiPriority="51"/>
+    <w:lsdException w:name="List Table 7 Colorful Accent 1" w:uiPriority="52"/>
+    <w:lsdException w:name="List Table 1 Light Accent 2" w:uiPriority="46"/>
+    <w:lsdException w:name="List Table 2 Accent 2" w:uiPriority="47"/>
+    <w:lsdException w:name="List Table 3 Accent 2" w:uiPriority="48"/>
+    <w:lsdException w:name="List Table 4 Accent 2" w:uiPriority="49"/>
+    <w:lsdException w:name="List Table 5 Dark Accent 2" w:uiPriority="50"/>
+    <w:lsdException w:name="List Table 6 Colorful Accent 2" w:uiPriority="51"/>
+    <w:lsdException w:name="List Table 7 Colorful Accent 2" w:uiPriority="52"/>
+    <w:lsdException w:name="List Table 1 Light Accent 3" w:uiPriority="46"/>
+    <w:lsdException w:name="List Table 2 Accent 3" w:uiPriority="47"/>
+    <w:lsdException w:name="List Table 3 Accent 3" w:uiPriority="48"/>
+    <w:lsdException w:name="List Table 4 Accent 3" w:uiPriority="49"/>
+    <w:lsdException w:name="List Table 5 Dark Accent 3" w:uiPriority="50"/>
+    <w:lsdException w:name="List Table 6 Colorful Accent 3" w:uiPriority="51"/>
+    <w:lsdException w:name="List Table 7 Colorful Accent 3" w:uiPriority="52"/>
+    <w:lsdException w:name="List Table 1 Light Accent 4" w:uiPriority="46"/>
+    <w:lsdException w:name="List Table 2 Accent 4" w:uiPriority="47"/>
+    <w:lsdException w:name="List Table 3 Accent 4" w:uiPriority="48"/>
+    <w:lsdException w:name="List Table 4 Accent 4" w:uiPriority="49"/>
+    <w:lsdException w:name="List Table 5 Dark Accent 4" w:uiPriority="50"/>
+    <w:lsdException w:name="List Table 6 Colorful Accent 4" w:uiPriority="51"/>
+    <w:lsdException w:name="List Table 7 Colorful Accent 4" w:uiPriority="52"/>
+    <w:lsdException w:name="List Table 1 Light Accent 5" w:uiPriority="46"/>
+    <w:lsdException w:name="List Table 2 Accent 5" w:uiPriority="47"/>
+    <w:lsdException w:name="List Table 3 Accent 5" w:uiPriority="48"/>
+    <w:lsdException w:name="List Table 4 Accent 5" w:uiPriority="49"/>
+    <w:lsdException w:name="List Table 5 Dark Accent 5" w:uiPriority="50"/>
+    <w:lsdException w:name="List Table 6 Colorful Accent 5" w:uiPriority="51"/>
+    <w:lsdException w:name="List Table 7 Colorful Accent 5" w:uiPriority="52"/>
+    <w:lsdException w:name="List Table 1 Light Accent 6" w:uiPriority="46"/>
+    <w:lsdException w:name="List Table 2 Accent 6" w:uiPriority="47"/>
+    <w:lsdException w:name="List Table 3 Accent 6" w:uiPriority="48"/>
+    <w:lsdException w:name="List Table 4 Accent 6" w:uiPriority="49"/>
+    <w:lsdException w:name="List Table 5 Dark Accent 6" w:uiPriority="50"/>
+    <w:lsdException w:name="List Table 6 Colorful Accent 6" w:uiPriority="51"/>
+    <w:lsdException w:name="List Table 7 Colorful Accent 6" w:uiPriority="52"/>
   </w:latentStyles>
   <w:style w:type="paragraph" w:default="1" w:styleId="Standaard">
     <w:name w:val="Normal"/>

</xml_diff>

<commit_message>
Minder random hoofdletters. Referentie naar tabel met contact gegevens
</commit_message>
<xml_diff>
--- a/documents/Onderzoeksplan/Communicatie Kwaliteit Definition of Done Risico.docx
+++ b/documents/Onderzoeksplan/Communicatie Kwaliteit Definition of Done Risico.docx
@@ -1,6 +1,6 @@
 
 <file path=word/document.xml><?xml version="1.0" encoding="utf-8"?>
-<w:document xmlns:wpc="http://schemas.microsoft.com/office/word/2010/wordprocessingCanvas" xmlns:mc="http://schemas.openxmlformats.org/markup-compatibility/2006" xmlns:o="urn:schemas-microsoft-com:office:office" xmlns:r="http://schemas.openxmlformats.org/officeDocument/2006/relationships" xmlns:m="http://schemas.openxmlformats.org/officeDocument/2006/math" xmlns:v="urn:schemas-microsoft-com:vml" xmlns:wp14="http://schemas.microsoft.com/office/word/2010/wordprocessingDrawing" xmlns:wp="http://schemas.openxmlformats.org/drawingml/2006/wordprocessingDrawing" xmlns:w10="urn:schemas-microsoft-com:office:word" xmlns:w="http://schemas.openxmlformats.org/wordprocessingml/2006/main" xmlns:w14="http://schemas.microsoft.com/office/word/2010/wordml" xmlns:w15="http://schemas.microsoft.com/office/word/2012/wordml" xmlns:wpg="http://schemas.microsoft.com/office/word/2010/wordprocessingGroup" xmlns:wpi="http://schemas.microsoft.com/office/word/2010/wordprocessingInk" xmlns:wne="http://schemas.microsoft.com/office/word/2006/wordml" xmlns:wps="http://schemas.microsoft.com/office/word/2010/wordprocessingShape" mc:Ignorable="w14 w15 wp14">
+<w:document xmlns:wpc="http://schemas.microsoft.com/office/word/2010/wordprocessingCanvas" xmlns:mc="http://schemas.openxmlformats.org/markup-compatibility/2006" xmlns:o="urn:schemas-microsoft-com:office:office" xmlns:r="http://schemas.openxmlformats.org/officeDocument/2006/relationships" xmlns:m="http://schemas.openxmlformats.org/officeDocument/2006/math" xmlns:v="urn:schemas-microsoft-com:vml" xmlns:wp14="http://schemas.microsoft.com/office/word/2010/wordprocessingDrawing" xmlns:wp="http://schemas.openxmlformats.org/drawingml/2006/wordprocessingDrawing" xmlns:w10="urn:schemas-microsoft-com:office:word" xmlns:w="http://schemas.openxmlformats.org/wordprocessingml/2006/main" xmlns:w14="http://schemas.microsoft.com/office/word/2010/wordml" xmlns:wpg="http://schemas.microsoft.com/office/word/2010/wordprocessingGroup" xmlns:wpi="http://schemas.microsoft.com/office/word/2010/wordprocessingInk" xmlns:wne="http://schemas.microsoft.com/office/word/2006/wordml" xmlns:wps="http://schemas.microsoft.com/office/word/2010/wordprocessingShape" mc:Ignorable="w14 wp14">
   <w:body>
     <w:p>
       <w:pPr>
@@ -12,15 +12,7 @@
     </w:p>
     <w:p>
       <w:r>
-        <w:t xml:space="preserve">Voor de communicatie tussen teamleden is een </w:t>
-      </w:r>
-      <w:proofErr w:type="spellStart"/>
-      <w:r>
-        <w:t>Whatsapp</w:t>
-      </w:r>
-      <w:proofErr w:type="spellEnd"/>
-      <w:r>
-        <w:t xml:space="preserve"> groep aangemaakt om snel berichten te kunnen wisselen buiten de contact uren.</w:t>
+        <w:t>Voor de communicatie tussen teamleden is een Whatsapp groep aangemaakt om snel berichten te kunnen wisselen buiten de contact uren.</w:t>
       </w:r>
       <w:r>
         <w:t xml:space="preserve"> Verder zullen documenten worden uitgewisseld via Dropbox en code via Git.</w:t>
@@ -33,23 +25,18 @@
     </w:p>
     <w:p>
       <w:r>
-        <w:t xml:space="preserve">Deze documentatie zal ook naar Leon </w:t>
+        <w:t>Deze documentatie zal ook naar Leon Bronckers gestuur</w:t>
       </w:r>
-      <w:proofErr w:type="spellStart"/>
       <w:r>
-        <w:t>Bronckers</w:t>
+        <w:t>d worden. Daarbij is er iedere d</w:t>
       </w:r>
-      <w:proofErr w:type="spellEnd"/>
       <w:r>
-        <w:t xml:space="preserve"> gestuurd worden. Daarbij is er iedere </w:t>
+        <w:t>onderdag om 12 uur een bijeenkomst met Leon voor het project.</w:t>
       </w:r>
-      <w:proofErr w:type="gramStart"/>
+    </w:p>
+    <w:p>
       <w:r>
-        <w:t>Donderdag</w:t>
-      </w:r>
-      <w:proofErr w:type="gramEnd"/>
-      <w:r>
-        <w:t xml:space="preserve"> om 12 uur een bijeenkomst met Leon voor het project.</w:t>
+        <w:t>De Email gegevens van alle betrokkenen zijn omschreven in het hoofdstuk: Projectorganisatie.</w:t>
       </w:r>
     </w:p>
     <w:p>
@@ -67,33 +54,35 @@
     </w:p>
     <w:p>
       <w:r>
-        <w:t xml:space="preserve">Op het gebied van code zal een standaard worden vastgesteld wanneer is besloten welke programmeer taal gebruikt zal worden voor de robotarm. </w:t>
+        <w:t>Op het gebied van code zal een standaard worden vastgesteld wannee</w:t>
+      </w:r>
+      <w:r>
+        <w:t>r is besloten welke programmeer</w:t>
+      </w:r>
+      <w:r>
+        <w:t xml:space="preserve">taal gebruikt zal worden voor de robotarm. </w:t>
       </w:r>
       <w:r>
         <w:t>Ook zal deze code op een wekelijkse basis gecontroleerd worden door de teamleden.</w:t>
       </w:r>
-      <w:bookmarkStart w:id="0" w:name="_GoBack"/>
-      <w:bookmarkEnd w:id="0"/>
     </w:p>
     <w:p>
       <w:pPr>
         <w:pStyle w:val="Kop2"/>
       </w:pPr>
       <w:r>
-        <w:t xml:space="preserve">Definition of </w:t>
+        <w:t>Definition of Done</w:t>
       </w:r>
-      <w:proofErr w:type="spellStart"/>
-      <w:r>
-        <w:t>Done</w:t>
-      </w:r>
-      <w:proofErr w:type="spellEnd"/>
     </w:p>
     <w:p>
       <w:r>
         <w:t xml:space="preserve">Het onderzoek is voltooid wanneer de deelvragen beantwoord zijn en een gekozen functie is geïmplementeerd met behulp van de aangeleverde </w:t>
       </w:r>
       <w:r>
-        <w:t>Robotarm</w:t>
+        <w:t>r</w:t>
+      </w:r>
+      <w:r>
+        <w:t>obotarm</w:t>
       </w:r>
       <w:r>
         <w:t>.</w:t>
@@ -114,7 +103,21 @@
     </w:p>
     <w:p>
       <w:r>
-        <w:t>Om risico’s voor het project in kaart te brengen is een risico Analyse gemaakt. Deze is gemaakt door risico’s en gevolgen uit te splitsen. Op basis hiervan wordt een getal uitgerekend dat de prioriteit aangeeft. Hieronder is een tabel gemaakt met de Kans en gevolg klassen.</w:t>
+        <w:t xml:space="preserve">Om risico’s voor het project in </w:t>
+      </w:r>
+      <w:r>
+        <w:t>kaart te brengen is een risico a</w:t>
+      </w:r>
+      <w:bookmarkStart w:id="0" w:name="_GoBack"/>
+      <w:bookmarkEnd w:id="0"/>
+      <w:r>
+        <w:t>nalyse gemaakt. Deze is gemaakt door risico’s en gevolgen uit te splitsen. Op basis hiervan wordt een getal uitgerekend dat de prioriteit aangeeft. Hierond</w:t>
+      </w:r>
+      <w:r>
+        <w:t>er is een tabel gemaakt met de k</w:t>
+      </w:r>
+      <w:r>
+        <w:t>ans en gevolg klassen.</w:t>
       </w:r>
     </w:p>
     <w:tbl>
@@ -804,6 +807,7 @@
           </w:tcPr>
           <w:p>
             <w:r>
+              <w:lastRenderedPageBreak/>
               <w:t>Ziekte van student</w:t>
             </w:r>
             <w:r>
@@ -877,11 +881,7 @@
               <w:cnfStyle w:val="000000010000" w:firstRow="0" w:lastRow="0" w:firstColumn="0" w:lastColumn="0" w:oddVBand="0" w:evenVBand="0" w:oddHBand="0" w:evenHBand="1" w:firstRowFirstColumn="0" w:firstRowLastColumn="0" w:lastRowFirstColumn="0" w:lastRowLastColumn="0"/>
             </w:pPr>
             <w:r>
-              <w:t xml:space="preserve">Documenten op drop box bewaren, code op GIT, hierdoor kan thuis </w:t>
-            </w:r>
-            <w:r>
-              <w:lastRenderedPageBreak/>
-              <w:t>doorgewerkt worden.</w:t>
+              <w:t>Documenten op drop box bewaren, code op GIT, hierdoor kan thuis doorgewerkt worden.</w:t>
             </w:r>
           </w:p>
         </w:tc>
@@ -900,7 +900,6 @@
           </w:tcPr>
           <w:p>
             <w:r>
-              <w:lastRenderedPageBreak/>
               <w:t>Onvoldoende documentatie over een onderdeel beschikbaar</w:t>
             </w:r>
           </w:p>
@@ -1054,31 +1053,7 @@
               <w:cnfStyle w:val="000000010000" w:firstRow="0" w:lastRow="0" w:firstColumn="0" w:lastColumn="0" w:oddVBand="0" w:evenVBand="0" w:oddHBand="0" w:evenHBand="1" w:firstRowFirstColumn="0" w:firstRowLastColumn="0" w:lastRowFirstColumn="0" w:lastRowLastColumn="0"/>
             </w:pPr>
             <w:r>
-              <w:t xml:space="preserve">Taken ruim inplannen, bij teveel vertraging </w:t>
-            </w:r>
-            <w:proofErr w:type="spellStart"/>
-            <w:r>
-              <w:t>Would</w:t>
-            </w:r>
-            <w:proofErr w:type="spellEnd"/>
-            <w:r>
-              <w:t xml:space="preserve"> en </w:t>
-            </w:r>
-            <w:proofErr w:type="spellStart"/>
-            <w:r>
-              <w:t>Should</w:t>
-            </w:r>
-            <w:proofErr w:type="spellEnd"/>
-            <w:r>
-              <w:t xml:space="preserve"> </w:t>
-            </w:r>
-            <w:proofErr w:type="spellStart"/>
-            <w:r>
-              <w:t>requirements</w:t>
-            </w:r>
-            <w:proofErr w:type="spellEnd"/>
-            <w:r>
-              <w:t xml:space="preserve"> laten vallen.</w:t>
+              <w:t>Taken ruim inplannen, bij teveel vertraging Would en Should requirements laten vallen.</w:t>
             </w:r>
           </w:p>
         </w:tc>
@@ -1185,7 +1160,7 @@
 </file>
 
 <file path=word/styles.xml><?xml version="1.0" encoding="utf-8"?>
-<w:styles xmlns:mc="http://schemas.openxmlformats.org/markup-compatibility/2006" xmlns:r="http://schemas.openxmlformats.org/officeDocument/2006/relationships" xmlns:w="http://schemas.openxmlformats.org/wordprocessingml/2006/main" xmlns:w14="http://schemas.microsoft.com/office/word/2010/wordml" xmlns:w15="http://schemas.microsoft.com/office/word/2012/wordml" mc:Ignorable="w14 w15">
+<w:styles xmlns:mc="http://schemas.openxmlformats.org/markup-compatibility/2006" xmlns:r="http://schemas.openxmlformats.org/officeDocument/2006/relationships" xmlns:w="http://schemas.openxmlformats.org/wordprocessingml/2006/main" xmlns:w14="http://schemas.microsoft.com/office/word/2010/wordml" mc:Ignorable="w14">
   <w:docDefaults>
     <w:rPrDefault>
       <w:rPr>
@@ -1201,378 +1176,748 @@
       </w:pPr>
     </w:pPrDefault>
   </w:docDefaults>
-  <w:latentStyles w:defLockedState="0" w:defUIPriority="99" w:defSemiHidden="0" w:defUnhideWhenUsed="0" w:defQFormat="0" w:count="371">
-    <w:lsdException w:name="Normal" w:uiPriority="0" w:qFormat="1"/>
-    <w:lsdException w:name="heading 1" w:uiPriority="9" w:qFormat="1"/>
-    <w:lsdException w:name="heading 2" w:semiHidden="1" w:uiPriority="9" w:unhideWhenUsed="1" w:qFormat="1"/>
-    <w:lsdException w:name="heading 3" w:semiHidden="1" w:uiPriority="9" w:unhideWhenUsed="1" w:qFormat="1"/>
-    <w:lsdException w:name="heading 4" w:semiHidden="1" w:uiPriority="9" w:unhideWhenUsed="1" w:qFormat="1"/>
-    <w:lsdException w:name="heading 5" w:semiHidden="1" w:uiPriority="9" w:unhideWhenUsed="1" w:qFormat="1"/>
-    <w:lsdException w:name="heading 6" w:semiHidden="1" w:uiPriority="9" w:unhideWhenUsed="1" w:qFormat="1"/>
-    <w:lsdException w:name="heading 7" w:semiHidden="1" w:uiPriority="9" w:unhideWhenUsed="1" w:qFormat="1"/>
-    <w:lsdException w:name="heading 8" w:semiHidden="1" w:uiPriority="9" w:unhideWhenUsed="1" w:qFormat="1"/>
-    <w:lsdException w:name="heading 9" w:semiHidden="1" w:uiPriority="9" w:unhideWhenUsed="1" w:qFormat="1"/>
-    <w:lsdException w:name="index 1" w:semiHidden="1" w:unhideWhenUsed="1"/>
-    <w:lsdException w:name="index 2" w:semiHidden="1" w:unhideWhenUsed="1"/>
-    <w:lsdException w:name="index 3" w:semiHidden="1" w:unhideWhenUsed="1"/>
-    <w:lsdException w:name="index 4" w:semiHidden="1" w:unhideWhenUsed="1"/>
-    <w:lsdException w:name="index 5" w:semiHidden="1" w:unhideWhenUsed="1"/>
-    <w:lsdException w:name="index 6" w:semiHidden="1" w:unhideWhenUsed="1"/>
-    <w:lsdException w:name="index 7" w:semiHidden="1" w:unhideWhenUsed="1"/>
-    <w:lsdException w:name="index 8" w:semiHidden="1" w:unhideWhenUsed="1"/>
-    <w:lsdException w:name="index 9" w:semiHidden="1" w:unhideWhenUsed="1"/>
-    <w:lsdException w:name="toc 1" w:semiHidden="1" w:uiPriority="39" w:unhideWhenUsed="1"/>
-    <w:lsdException w:name="toc 2" w:semiHidden="1" w:uiPriority="39" w:unhideWhenUsed="1"/>
-    <w:lsdException w:name="toc 3" w:semiHidden="1" w:uiPriority="39" w:unhideWhenUsed="1"/>
-    <w:lsdException w:name="toc 4" w:semiHidden="1" w:uiPriority="39" w:unhideWhenUsed="1"/>
-    <w:lsdException w:name="toc 5" w:semiHidden="1" w:uiPriority="39" w:unhideWhenUsed="1"/>
-    <w:lsdException w:name="toc 6" w:semiHidden="1" w:uiPriority="39" w:unhideWhenUsed="1"/>
-    <w:lsdException w:name="toc 7" w:semiHidden="1" w:uiPriority="39" w:unhideWhenUsed="1"/>
-    <w:lsdException w:name="toc 8" w:semiHidden="1" w:uiPriority="39" w:unhideWhenUsed="1"/>
-    <w:lsdException w:name="toc 9" w:semiHidden="1" w:uiPriority="39" w:unhideWhenUsed="1"/>
-    <w:lsdException w:name="Normal Indent" w:semiHidden="1" w:unhideWhenUsed="1"/>
-    <w:lsdException w:name="footnote text" w:semiHidden="1" w:unhideWhenUsed="1"/>
-    <w:lsdException w:name="annotation text" w:semiHidden="1" w:unhideWhenUsed="1"/>
-    <w:lsdException w:name="header" w:semiHidden="1" w:unhideWhenUsed="1"/>
-    <w:lsdException w:name="footer" w:semiHidden="1" w:unhideWhenUsed="1"/>
-    <w:lsdException w:name="index heading" w:semiHidden="1" w:unhideWhenUsed="1"/>
-    <w:lsdException w:name="caption" w:semiHidden="1" w:uiPriority="35" w:unhideWhenUsed="1" w:qFormat="1"/>
-    <w:lsdException w:name="table of figures" w:semiHidden="1" w:unhideWhenUsed="1"/>
-    <w:lsdException w:name="envelope address" w:semiHidden="1" w:unhideWhenUsed="1"/>
-    <w:lsdException w:name="envelope return" w:semiHidden="1" w:unhideWhenUsed="1"/>
-    <w:lsdException w:name="footnote reference" w:semiHidden="1" w:unhideWhenUsed="1"/>
-    <w:lsdException w:name="annotation reference" w:semiHidden="1" w:unhideWhenUsed="1"/>
-    <w:lsdException w:name="line number" w:semiHidden="1" w:unhideWhenUsed="1"/>
-    <w:lsdException w:name="page number" w:semiHidden="1" w:unhideWhenUsed="1"/>
-    <w:lsdException w:name="endnote reference" w:semiHidden="1" w:unhideWhenUsed="1"/>
-    <w:lsdException w:name="endnote text" w:semiHidden="1" w:unhideWhenUsed="1"/>
-    <w:lsdException w:name="table of authorities" w:semiHidden="1" w:unhideWhenUsed="1"/>
-    <w:lsdException w:name="macro" w:semiHidden="1" w:unhideWhenUsed="1"/>
-    <w:lsdException w:name="toa heading" w:semiHidden="1" w:unhideWhenUsed="1"/>
-    <w:lsdException w:name="List" w:semiHidden="1" w:unhideWhenUsed="1"/>
-    <w:lsdException w:name="List Bullet" w:semiHidden="1" w:unhideWhenUsed="1"/>
-    <w:lsdException w:name="List Number" w:semiHidden="1" w:unhideWhenUsed="1"/>
-    <w:lsdException w:name="List 2" w:semiHidden="1" w:unhideWhenUsed="1"/>
-    <w:lsdException w:name="List 3" w:semiHidden="1" w:unhideWhenUsed="1"/>
-    <w:lsdException w:name="List 4" w:semiHidden="1" w:unhideWhenUsed="1"/>
-    <w:lsdException w:name="List 5" w:semiHidden="1" w:unhideWhenUsed="1"/>
-    <w:lsdException w:name="List Bullet 2" w:semiHidden="1" w:unhideWhenUsed="1"/>
-    <w:lsdException w:name="List Bullet 3" w:semiHidden="1" w:unhideWhenUsed="1"/>
-    <w:lsdException w:name="List Bullet 4" w:semiHidden="1" w:unhideWhenUsed="1"/>
-    <w:lsdException w:name="List Bullet 5" w:semiHidden="1" w:unhideWhenUsed="1"/>
-    <w:lsdException w:name="List Number 2" w:semiHidden="1" w:unhideWhenUsed="1"/>
-    <w:lsdException w:name="List Number 3" w:semiHidden="1" w:unhideWhenUsed="1"/>
-    <w:lsdException w:name="List Number 4" w:semiHidden="1" w:unhideWhenUsed="1"/>
-    <w:lsdException w:name="List Number 5" w:semiHidden="1" w:unhideWhenUsed="1"/>
-    <w:lsdException w:name="Title" w:uiPriority="10" w:qFormat="1"/>
-    <w:lsdException w:name="Closing" w:semiHidden="1" w:unhideWhenUsed="1"/>
-    <w:lsdException w:name="Signature" w:semiHidden="1" w:unhideWhenUsed="1"/>
-    <w:lsdException w:name="Default Paragraph Font" w:semiHidden="1" w:uiPriority="1" w:unhideWhenUsed="1"/>
-    <w:lsdException w:name="Body Text" w:semiHidden="1" w:unhideWhenUsed="1"/>
-    <w:lsdException w:name="Body Text Indent" w:semiHidden="1" w:unhideWhenUsed="1"/>
-    <w:lsdException w:name="List Continue" w:semiHidden="1" w:unhideWhenUsed="1"/>
-    <w:lsdException w:name="List Continue 2" w:semiHidden="1" w:unhideWhenUsed="1"/>
-    <w:lsdException w:name="List Continue 3" w:semiHidden="1" w:unhideWhenUsed="1"/>
-    <w:lsdException w:name="List Continue 4" w:semiHidden="1" w:unhideWhenUsed="1"/>
-    <w:lsdException w:name="List Continue 5" w:semiHidden="1" w:unhideWhenUsed="1"/>
-    <w:lsdException w:name="Message Header" w:semiHidden="1" w:unhideWhenUsed="1"/>
-    <w:lsdException w:name="Subtitle" w:uiPriority="11" w:qFormat="1"/>
-    <w:lsdException w:name="Salutation" w:semiHidden="1" w:unhideWhenUsed="1"/>
-    <w:lsdException w:name="Date" w:semiHidden="1" w:unhideWhenUsed="1"/>
-    <w:lsdException w:name="Body Text First Indent" w:semiHidden="1" w:unhideWhenUsed="1"/>
-    <w:lsdException w:name="Body Text First Indent 2" w:semiHidden="1" w:unhideWhenUsed="1"/>
-    <w:lsdException w:name="Note Heading" w:semiHidden="1" w:unhideWhenUsed="1"/>
-    <w:lsdException w:name="Body Text 2" w:semiHidden="1" w:unhideWhenUsed="1"/>
-    <w:lsdException w:name="Body Text 3" w:semiHidden="1" w:unhideWhenUsed="1"/>
-    <w:lsdException w:name="Body Text Indent 2" w:semiHidden="1" w:unhideWhenUsed="1"/>
-    <w:lsdException w:name="Body Text Indent 3" w:semiHidden="1" w:unhideWhenUsed="1"/>
-    <w:lsdException w:name="Block Text" w:semiHidden="1" w:unhideWhenUsed="1"/>
-    <w:lsdException w:name="Hyperlink" w:semiHidden="1" w:unhideWhenUsed="1"/>
-    <w:lsdException w:name="FollowedHyperlink" w:semiHidden="1" w:unhideWhenUsed="1"/>
-    <w:lsdException w:name="Strong" w:uiPriority="22" w:qFormat="1"/>
-    <w:lsdException w:name="Emphasis" w:uiPriority="20" w:qFormat="1"/>
-    <w:lsdException w:name="Document Map" w:semiHidden="1" w:unhideWhenUsed="1"/>
-    <w:lsdException w:name="Plain Text" w:semiHidden="1" w:unhideWhenUsed="1"/>
-    <w:lsdException w:name="E-mail Signature" w:semiHidden="1" w:unhideWhenUsed="1"/>
-    <w:lsdException w:name="HTML Top of Form" w:semiHidden="1" w:unhideWhenUsed="1"/>
-    <w:lsdException w:name="HTML Bottom of Form" w:semiHidden="1" w:unhideWhenUsed="1"/>
-    <w:lsdException w:name="Normal (Web)" w:semiHidden="1" w:unhideWhenUsed="1"/>
-    <w:lsdException w:name="HTML Acronym" w:semiHidden="1" w:unhideWhenUsed="1"/>
-    <w:lsdException w:name="HTML Address" w:semiHidden="1" w:unhideWhenUsed="1"/>
-    <w:lsdException w:name="HTML Cite" w:semiHidden="1" w:unhideWhenUsed="1"/>
-    <w:lsdException w:name="HTML Code" w:semiHidden="1" w:unhideWhenUsed="1"/>
-    <w:lsdException w:name="HTML Definition" w:semiHidden="1" w:unhideWhenUsed="1"/>
-    <w:lsdException w:name="HTML Keyboard" w:semiHidden="1" w:unhideWhenUsed="1"/>
-    <w:lsdException w:name="HTML Preformatted" w:semiHidden="1" w:unhideWhenUsed="1"/>
-    <w:lsdException w:name="HTML Sample" w:semiHidden="1" w:unhideWhenUsed="1"/>
-    <w:lsdException w:name="HTML Typewriter" w:semiHidden="1" w:unhideWhenUsed="1"/>
-    <w:lsdException w:name="HTML Variable" w:semiHidden="1" w:unhideWhenUsed="1"/>
-    <w:lsdException w:name="Normal Table" w:semiHidden="1" w:unhideWhenUsed="1"/>
-    <w:lsdException w:name="annotation subject" w:semiHidden="1" w:unhideWhenUsed="1"/>
-    <w:lsdException w:name="No List" w:semiHidden="1" w:unhideWhenUsed="1"/>
-    <w:lsdException w:name="Outline List 1" w:semiHidden="1" w:unhideWhenUsed="1"/>
-    <w:lsdException w:name="Outline List 2" w:semiHidden="1" w:unhideWhenUsed="1"/>
-    <w:lsdException w:name="Outline List 3" w:semiHidden="1" w:unhideWhenUsed="1"/>
-    <w:lsdException w:name="Table Simple 1" w:semiHidden="1" w:unhideWhenUsed="1"/>
-    <w:lsdException w:name="Table Simple 2" w:semiHidden="1" w:unhideWhenUsed="1"/>
-    <w:lsdException w:name="Table Simple 3" w:semiHidden="1" w:unhideWhenUsed="1"/>
-    <w:lsdException w:name="Table Classic 1" w:semiHidden="1" w:unhideWhenUsed="1"/>
-    <w:lsdException w:name="Table Classic 2" w:semiHidden="1" w:unhideWhenUsed="1"/>
-    <w:lsdException w:name="Table Classic 3" w:semiHidden="1" w:unhideWhenUsed="1"/>
-    <w:lsdException w:name="Table Classic 4" w:semiHidden="1" w:unhideWhenUsed="1"/>
-    <w:lsdException w:name="Table Colorful 1" w:semiHidden="1" w:unhideWhenUsed="1"/>
-    <w:lsdException w:name="Table Colorful 2" w:semiHidden="1" w:unhideWhenUsed="1"/>
-    <w:lsdException w:name="Table Colorful 3" w:semiHidden="1" w:unhideWhenUsed="1"/>
-    <w:lsdException w:name="Table Columns 1" w:semiHidden="1" w:unhideWhenUsed="1"/>
-    <w:lsdException w:name="Table Columns 2" w:semiHidden="1" w:unhideWhenUsed="1"/>
-    <w:lsdException w:name="Table Columns 3" w:semiHidden="1" w:unhideWhenUsed="1"/>
-    <w:lsdException w:name="Table Columns 4" w:semiHidden="1" w:unhideWhenUsed="1"/>
-    <w:lsdException w:name="Table Columns 5" w:semiHidden="1" w:unhideWhenUsed="1"/>
-    <w:lsdException w:name="Table Grid 1" w:semiHidden="1" w:unhideWhenUsed="1"/>
-    <w:lsdException w:name="Table Grid 2" w:semiHidden="1" w:unhideWhenUsed="1"/>
-    <w:lsdException w:name="Table Grid 3" w:semiHidden="1" w:unhideWhenUsed="1"/>
-    <w:lsdException w:name="Table Grid 4" w:semiHidden="1" w:unhideWhenUsed="1"/>
-    <w:lsdException w:name="Table Grid 5" w:semiHidden="1" w:unhideWhenUsed="1"/>
-    <w:lsdException w:name="Table Grid 6" w:semiHidden="1" w:unhideWhenUsed="1"/>
-    <w:lsdException w:name="Table Grid 7" w:semiHidden="1" w:unhideWhenUsed="1"/>
-    <w:lsdException w:name="Table Grid 8" w:semiHidden="1" w:unhideWhenUsed="1"/>
-    <w:lsdException w:name="Table List 1" w:semiHidden="1" w:unhideWhenUsed="1"/>
-    <w:lsdException w:name="Table List 2" w:semiHidden="1" w:unhideWhenUsed="1"/>
-    <w:lsdException w:name="Table List 3" w:semiHidden="1" w:unhideWhenUsed="1"/>
-    <w:lsdException w:name="Table List 4" w:semiHidden="1" w:unhideWhenUsed="1"/>
-    <w:lsdException w:name="Table List 5" w:semiHidden="1" w:unhideWhenUsed="1"/>
-    <w:lsdException w:name="Table List 6" w:semiHidden="1" w:unhideWhenUsed="1"/>
-    <w:lsdException w:name="Table List 7" w:semiHidden="1" w:unhideWhenUsed="1"/>
-    <w:lsdException w:name="Table List 8" w:semiHidden="1" w:unhideWhenUsed="1"/>
-    <w:lsdException w:name="Table 3D effects 1" w:semiHidden="1" w:unhideWhenUsed="1"/>
-    <w:lsdException w:name="Table 3D effects 2" w:semiHidden="1" w:unhideWhenUsed="1"/>
-    <w:lsdException w:name="Table 3D effects 3" w:semiHidden="1" w:unhideWhenUsed="1"/>
-    <w:lsdException w:name="Table Contemporary" w:semiHidden="1" w:unhideWhenUsed="1"/>
-    <w:lsdException w:name="Table Elegant" w:semiHidden="1" w:unhideWhenUsed="1"/>
-    <w:lsdException w:name="Table Professional" w:semiHidden="1" w:unhideWhenUsed="1"/>
-    <w:lsdException w:name="Table Subtle 1" w:semiHidden="1" w:unhideWhenUsed="1"/>
-    <w:lsdException w:name="Table Subtle 2" w:semiHidden="1" w:unhideWhenUsed="1"/>
-    <w:lsdException w:name="Table Web 1" w:semiHidden="1" w:unhideWhenUsed="1"/>
-    <w:lsdException w:name="Table Web 2" w:semiHidden="1" w:unhideWhenUsed="1"/>
-    <w:lsdException w:name="Table Web 3" w:semiHidden="1" w:unhideWhenUsed="1"/>
-    <w:lsdException w:name="Balloon Text" w:semiHidden="1" w:unhideWhenUsed="1"/>
-    <w:lsdException w:name="Table Grid" w:uiPriority="59"/>
-    <w:lsdException w:name="Table Theme" w:semiHidden="1" w:unhideWhenUsed="1"/>
-    <w:lsdException w:name="Placeholder Text" w:semiHidden="1"/>
-    <w:lsdException w:name="No Spacing" w:uiPriority="1" w:qFormat="1"/>
-    <w:lsdException w:name="Light Shading" w:uiPriority="60"/>
-    <w:lsdException w:name="Light List" w:uiPriority="61"/>
-    <w:lsdException w:name="Light Grid" w:uiPriority="62"/>
-    <w:lsdException w:name="Medium Shading 1" w:uiPriority="63"/>
-    <w:lsdException w:name="Medium Shading 2" w:uiPriority="64"/>
-    <w:lsdException w:name="Medium List 1" w:uiPriority="65"/>
-    <w:lsdException w:name="Medium List 2" w:uiPriority="66"/>
-    <w:lsdException w:name="Medium Grid 1" w:uiPriority="67"/>
-    <w:lsdException w:name="Medium Grid 2" w:uiPriority="68"/>
-    <w:lsdException w:name="Medium Grid 3" w:uiPriority="69"/>
-    <w:lsdException w:name="Dark List" w:uiPriority="70"/>
-    <w:lsdException w:name="Colorful Shading" w:uiPriority="71"/>
-    <w:lsdException w:name="Colorful List" w:uiPriority="72"/>
-    <w:lsdException w:name="Colorful Grid" w:uiPriority="73"/>
-    <w:lsdException w:name="Light Shading Accent 1" w:uiPriority="60"/>
-    <w:lsdException w:name="Light List Accent 1" w:uiPriority="61"/>
-    <w:lsdException w:name="Light Grid Accent 1" w:uiPriority="62"/>
-    <w:lsdException w:name="Medium Shading 1 Accent 1" w:uiPriority="63"/>
-    <w:lsdException w:name="Medium Shading 2 Accent 1" w:uiPriority="64"/>
-    <w:lsdException w:name="Medium List 1 Accent 1" w:uiPriority="65"/>
-    <w:lsdException w:name="Revision" w:semiHidden="1"/>
-    <w:lsdException w:name="List Paragraph" w:uiPriority="34" w:qFormat="1"/>
-    <w:lsdException w:name="Quote" w:uiPriority="29" w:qFormat="1"/>
-    <w:lsdException w:name="Intense Quote" w:uiPriority="30" w:qFormat="1"/>
-    <w:lsdException w:name="Medium List 2 Accent 1" w:uiPriority="66"/>
-    <w:lsdException w:name="Medium Grid 1 Accent 1" w:uiPriority="67"/>
-    <w:lsdException w:name="Medium Grid 2 Accent 1" w:uiPriority="68"/>
-    <w:lsdException w:name="Medium Grid 3 Accent 1" w:uiPriority="69"/>
-    <w:lsdException w:name="Dark List Accent 1" w:uiPriority="70"/>
-    <w:lsdException w:name="Colorful Shading Accent 1" w:uiPriority="71"/>
-    <w:lsdException w:name="Colorful List Accent 1" w:uiPriority="72"/>
-    <w:lsdException w:name="Colorful Grid Accent 1" w:uiPriority="73"/>
-    <w:lsdException w:name="Light Shading Accent 2" w:uiPriority="60"/>
-    <w:lsdException w:name="Light List Accent 2" w:uiPriority="61"/>
-    <w:lsdException w:name="Light Grid Accent 2" w:uiPriority="62"/>
-    <w:lsdException w:name="Medium Shading 1 Accent 2" w:uiPriority="63"/>
-    <w:lsdException w:name="Medium Shading 2 Accent 2" w:uiPriority="64"/>
-    <w:lsdException w:name="Medium List 1 Accent 2" w:uiPriority="65"/>
-    <w:lsdException w:name="Medium List 2 Accent 2" w:uiPriority="66"/>
-    <w:lsdException w:name="Medium Grid 1 Accent 2" w:uiPriority="67"/>
-    <w:lsdException w:name="Medium Grid 2 Accent 2" w:uiPriority="68"/>
-    <w:lsdException w:name="Medium Grid 3 Accent 2" w:uiPriority="69"/>
-    <w:lsdException w:name="Dark List Accent 2" w:uiPriority="70"/>
-    <w:lsdException w:name="Colorful Shading Accent 2" w:uiPriority="71"/>
-    <w:lsdException w:name="Colorful List Accent 2" w:uiPriority="72"/>
-    <w:lsdException w:name="Colorful Grid Accent 2" w:uiPriority="73"/>
-    <w:lsdException w:name="Light Shading Accent 3" w:uiPriority="60"/>
-    <w:lsdException w:name="Light List Accent 3" w:uiPriority="61"/>
-    <w:lsdException w:name="Light Grid Accent 3" w:uiPriority="62"/>
-    <w:lsdException w:name="Medium Shading 1 Accent 3" w:uiPriority="63"/>
-    <w:lsdException w:name="Medium Shading 2 Accent 3" w:uiPriority="64"/>
-    <w:lsdException w:name="Medium List 1 Accent 3" w:uiPriority="65"/>
-    <w:lsdException w:name="Medium List 2 Accent 3" w:uiPriority="66"/>
-    <w:lsdException w:name="Medium Grid 1 Accent 3" w:uiPriority="67"/>
-    <w:lsdException w:name="Medium Grid 2 Accent 3" w:uiPriority="68"/>
-    <w:lsdException w:name="Medium Grid 3 Accent 3" w:uiPriority="69"/>
-    <w:lsdException w:name="Dark List Accent 3" w:uiPriority="70"/>
-    <w:lsdException w:name="Colorful Shading Accent 3" w:uiPriority="71"/>
-    <w:lsdException w:name="Colorful List Accent 3" w:uiPriority="72"/>
-    <w:lsdException w:name="Colorful Grid Accent 3" w:uiPriority="73"/>
-    <w:lsdException w:name="Light Shading Accent 4" w:uiPriority="60"/>
-    <w:lsdException w:name="Light List Accent 4" w:uiPriority="61"/>
-    <w:lsdException w:name="Light Grid Accent 4" w:uiPriority="62"/>
-    <w:lsdException w:name="Medium Shading 1 Accent 4" w:uiPriority="63"/>
-    <w:lsdException w:name="Medium Shading 2 Accent 4" w:uiPriority="64"/>
-    <w:lsdException w:name="Medium List 1 Accent 4" w:uiPriority="65"/>
-    <w:lsdException w:name="Medium List 2 Accent 4" w:uiPriority="66"/>
-    <w:lsdException w:name="Medium Grid 1 Accent 4" w:uiPriority="67"/>
-    <w:lsdException w:name="Medium Grid 2 Accent 4" w:uiPriority="68"/>
-    <w:lsdException w:name="Medium Grid 3 Accent 4" w:uiPriority="69"/>
-    <w:lsdException w:name="Dark List Accent 4" w:uiPriority="70"/>
-    <w:lsdException w:name="Colorful Shading Accent 4" w:uiPriority="71"/>
-    <w:lsdException w:name="Colorful List Accent 4" w:uiPriority="72"/>
-    <w:lsdException w:name="Colorful Grid Accent 4" w:uiPriority="73"/>
-    <w:lsdException w:name="Light Shading Accent 5" w:uiPriority="60"/>
-    <w:lsdException w:name="Light List Accent 5" w:uiPriority="61"/>
-    <w:lsdException w:name="Light Grid Accent 5" w:uiPriority="62"/>
-    <w:lsdException w:name="Medium Shading 1 Accent 5" w:uiPriority="63"/>
-    <w:lsdException w:name="Medium Shading 2 Accent 5" w:uiPriority="64"/>
-    <w:lsdException w:name="Medium List 1 Accent 5" w:uiPriority="65"/>
-    <w:lsdException w:name="Medium List 2 Accent 5" w:uiPriority="66"/>
-    <w:lsdException w:name="Medium Grid 1 Accent 5" w:uiPriority="67"/>
-    <w:lsdException w:name="Medium Grid 2 Accent 5" w:uiPriority="68"/>
-    <w:lsdException w:name="Medium Grid 3 Accent 5" w:uiPriority="69"/>
-    <w:lsdException w:name="Dark List Accent 5" w:uiPriority="70"/>
-    <w:lsdException w:name="Colorful Shading Accent 5" w:uiPriority="71"/>
-    <w:lsdException w:name="Colorful List Accent 5" w:uiPriority="72"/>
-    <w:lsdException w:name="Colorful Grid Accent 5" w:uiPriority="73"/>
-    <w:lsdException w:name="Light Shading Accent 6" w:uiPriority="60"/>
-    <w:lsdException w:name="Light List Accent 6" w:uiPriority="61"/>
-    <w:lsdException w:name="Light Grid Accent 6" w:uiPriority="62"/>
-    <w:lsdException w:name="Medium Shading 1 Accent 6" w:uiPriority="63"/>
-    <w:lsdException w:name="Medium Shading 2 Accent 6" w:uiPriority="64"/>
-    <w:lsdException w:name="Medium List 1 Accent 6" w:uiPriority="65"/>
-    <w:lsdException w:name="Medium List 2 Accent 6" w:uiPriority="66"/>
-    <w:lsdException w:name="Medium Grid 1 Accent 6" w:uiPriority="67"/>
-    <w:lsdException w:name="Medium Grid 2 Accent 6" w:uiPriority="68"/>
-    <w:lsdException w:name="Medium Grid 3 Accent 6" w:uiPriority="69"/>
-    <w:lsdException w:name="Dark List Accent 6" w:uiPriority="70"/>
-    <w:lsdException w:name="Colorful Shading Accent 6" w:uiPriority="71"/>
-    <w:lsdException w:name="Colorful List Accent 6" w:uiPriority="72"/>
-    <w:lsdException w:name="Colorful Grid Accent 6" w:uiPriority="73"/>
-    <w:lsdException w:name="Subtle Emphasis" w:uiPriority="19" w:qFormat="1"/>
-    <w:lsdException w:name="Intense Emphasis" w:uiPriority="21" w:qFormat="1"/>
-    <w:lsdException w:name="Subtle Reference" w:uiPriority="31" w:qFormat="1"/>
-    <w:lsdException w:name="Intense Reference" w:uiPriority="32" w:qFormat="1"/>
-    <w:lsdException w:name="Book Title" w:uiPriority="33" w:qFormat="1"/>
-    <w:lsdException w:name="Bibliography" w:semiHidden="1" w:uiPriority="37" w:unhideWhenUsed="1"/>
-    <w:lsdException w:name="TOC Heading" w:semiHidden="1" w:uiPriority="39" w:unhideWhenUsed="1" w:qFormat="1"/>
-    <w:lsdException w:name="Plain Table 1" w:uiPriority="41"/>
-    <w:lsdException w:name="Plain Table 2" w:uiPriority="42"/>
-    <w:lsdException w:name="Plain Table 3" w:uiPriority="43"/>
-    <w:lsdException w:name="Plain Table 4" w:uiPriority="44"/>
-    <w:lsdException w:name="Plain Table 5" w:uiPriority="45"/>
-    <w:lsdException w:name="Grid Table Light" w:uiPriority="40"/>
-    <w:lsdException w:name="Grid Table 1 Light" w:uiPriority="46"/>
-    <w:lsdException w:name="Grid Table 2" w:uiPriority="47"/>
-    <w:lsdException w:name="Grid Table 3" w:uiPriority="48"/>
-    <w:lsdException w:name="Grid Table 4" w:uiPriority="49"/>
-    <w:lsdException w:name="Grid Table 5 Dark" w:uiPriority="50"/>
-    <w:lsdException w:name="Grid Table 6 Colorful" w:uiPriority="51"/>
-    <w:lsdException w:name="Grid Table 7 Colorful" w:uiPriority="52"/>
-    <w:lsdException w:name="Grid Table 1 Light Accent 1" w:uiPriority="46"/>
-    <w:lsdException w:name="Grid Table 2 Accent 1" w:uiPriority="47"/>
-    <w:lsdException w:name="Grid Table 3 Accent 1" w:uiPriority="48"/>
-    <w:lsdException w:name="Grid Table 4 Accent 1" w:uiPriority="49"/>
-    <w:lsdException w:name="Grid Table 5 Dark Accent 1" w:uiPriority="50"/>
-    <w:lsdException w:name="Grid Table 6 Colorful Accent 1" w:uiPriority="51"/>
-    <w:lsdException w:name="Grid Table 7 Colorful Accent 1" w:uiPriority="52"/>
-    <w:lsdException w:name="Grid Table 1 Light Accent 2" w:uiPriority="46"/>
-    <w:lsdException w:name="Grid Table 2 Accent 2" w:uiPriority="47"/>
-    <w:lsdException w:name="Grid Table 3 Accent 2" w:uiPriority="48"/>
-    <w:lsdException w:name="Grid Table 4 Accent 2" w:uiPriority="49"/>
-    <w:lsdException w:name="Grid Table 5 Dark Accent 2" w:uiPriority="50"/>
-    <w:lsdException w:name="Grid Table 6 Colorful Accent 2" w:uiPriority="51"/>
-    <w:lsdException w:name="Grid Table 7 Colorful Accent 2" w:uiPriority="52"/>
-    <w:lsdException w:name="Grid Table 1 Light Accent 3" w:uiPriority="46"/>
-    <w:lsdException w:name="Grid Table 2 Accent 3" w:uiPriority="47"/>
-    <w:lsdException w:name="Grid Table 3 Accent 3" w:uiPriority="48"/>
-    <w:lsdException w:name="Grid Table 4 Accent 3" w:uiPriority="49"/>
-    <w:lsdException w:name="Grid Table 5 Dark Accent 3" w:uiPriority="50"/>
-    <w:lsdException w:name="Grid Table 6 Colorful Accent 3" w:uiPriority="51"/>
-    <w:lsdException w:name="Grid Table 7 Colorful Accent 3" w:uiPriority="52"/>
-    <w:lsdException w:name="Grid Table 1 Light Accent 4" w:uiPriority="46"/>
-    <w:lsdException w:name="Grid Table 2 Accent 4" w:uiPriority="47"/>
-    <w:lsdException w:name="Grid Table 3 Accent 4" w:uiPriority="48"/>
-    <w:lsdException w:name="Grid Table 4 Accent 4" w:uiPriority="49"/>
-    <w:lsdException w:name="Grid Table 5 Dark Accent 4" w:uiPriority="50"/>
-    <w:lsdException w:name="Grid Table 6 Colorful Accent 4" w:uiPriority="51"/>
-    <w:lsdException w:name="Grid Table 7 Colorful Accent 4" w:uiPriority="52"/>
-    <w:lsdException w:name="Grid Table 1 Light Accent 5" w:uiPriority="46"/>
-    <w:lsdException w:name="Grid Table 2 Accent 5" w:uiPriority="47"/>
-    <w:lsdException w:name="Grid Table 3 Accent 5" w:uiPriority="48"/>
-    <w:lsdException w:name="Grid Table 4 Accent 5" w:uiPriority="49"/>
-    <w:lsdException w:name="Grid Table 5 Dark Accent 5" w:uiPriority="50"/>
-    <w:lsdException w:name="Grid Table 6 Colorful Accent 5" w:uiPriority="51"/>
-    <w:lsdException w:name="Grid Table 7 Colorful Accent 5" w:uiPriority="52"/>
-    <w:lsdException w:name="Grid Table 1 Light Accent 6" w:uiPriority="46"/>
-    <w:lsdException w:name="Grid Table 2 Accent 6" w:uiPriority="47"/>
-    <w:lsdException w:name="Grid Table 3 Accent 6" w:uiPriority="48"/>
-    <w:lsdException w:name="Grid Table 4 Accent 6" w:uiPriority="49"/>
-    <w:lsdException w:name="Grid Table 5 Dark Accent 6" w:uiPriority="50"/>
-    <w:lsdException w:name="Grid Table 6 Colorful Accent 6" w:uiPriority="51"/>
-    <w:lsdException w:name="Grid Table 7 Colorful Accent 6" w:uiPriority="52"/>
-    <w:lsdException w:name="List Table 1 Light" w:uiPriority="46"/>
-    <w:lsdException w:name="List Table 2" w:uiPriority="47"/>
-    <w:lsdException w:name="List Table 3" w:uiPriority="48"/>
-    <w:lsdException w:name="List Table 4" w:uiPriority="49"/>
-    <w:lsdException w:name="List Table 5 Dark" w:uiPriority="50"/>
-    <w:lsdException w:name="List Table 6 Colorful" w:uiPriority="51"/>
-    <w:lsdException w:name="List Table 7 Colorful" w:uiPriority="52"/>
-    <w:lsdException w:name="List Table 1 Light Accent 1" w:uiPriority="46"/>
-    <w:lsdException w:name="List Table 2 Accent 1" w:uiPriority="47"/>
-    <w:lsdException w:name="List Table 3 Accent 1" w:uiPriority="48"/>
-    <w:lsdException w:name="List Table 4 Accent 1" w:uiPriority="49"/>
-    <w:lsdException w:name="List Table 5 Dark Accent 1" w:uiPriority="50"/>
-    <w:lsdException w:name="List Table 6 Colorful Accent 1" w:uiPriority="51"/>
-    <w:lsdException w:name="List Table 7 Colorful Accent 1" w:uiPriority="52"/>
-    <w:lsdException w:name="List Table 1 Light Accent 2" w:uiPriority="46"/>
-    <w:lsdException w:name="List Table 2 Accent 2" w:uiPriority="47"/>
-    <w:lsdException w:name="List Table 3 Accent 2" w:uiPriority="48"/>
-    <w:lsdException w:name="List Table 4 Accent 2" w:uiPriority="49"/>
-    <w:lsdException w:name="List Table 5 Dark Accent 2" w:uiPriority="50"/>
-    <w:lsdException w:name="List Table 6 Colorful Accent 2" w:uiPriority="51"/>
-    <w:lsdException w:name="List Table 7 Colorful Accent 2" w:uiPriority="52"/>
-    <w:lsdException w:name="List Table 1 Light Accent 3" w:uiPriority="46"/>
-    <w:lsdException w:name="List Table 2 Accent 3" w:uiPriority="47"/>
-    <w:lsdException w:name="List Table 3 Accent 3" w:uiPriority="48"/>
-    <w:lsdException w:name="List Table 4 Accent 3" w:uiPriority="49"/>
-    <w:lsdException w:name="List Table 5 Dark Accent 3" w:uiPriority="50"/>
-    <w:lsdException w:name="List Table 6 Colorful Accent 3" w:uiPriority="51"/>
-    <w:lsdException w:name="List Table 7 Colorful Accent 3" w:uiPriority="52"/>
-    <w:lsdException w:name="List Table 1 Light Accent 4" w:uiPriority="46"/>
-    <w:lsdException w:name="List Table 2 Accent 4" w:uiPriority="47"/>
-    <w:lsdException w:name="List Table 3 Accent 4" w:uiPriority="48"/>
-    <w:lsdException w:name="List Table 4 Accent 4" w:uiPriority="49"/>
-    <w:lsdException w:name="List Table 5 Dark Accent 4" w:uiPriority="50"/>
-    <w:lsdException w:name="List Table 6 Colorful Accent 4" w:uiPriority="51"/>
-    <w:lsdException w:name="List Table 7 Colorful Accent 4" w:uiPriority="52"/>
-    <w:lsdException w:name="List Table 1 Light Accent 5" w:uiPriority="46"/>
-    <w:lsdException w:name="List Table 2 Accent 5" w:uiPriority="47"/>
-    <w:lsdException w:name="List Table 3 Accent 5" w:uiPriority="48"/>
-    <w:lsdException w:name="List Table 4 Accent 5" w:uiPriority="49"/>
-    <w:lsdException w:name="List Table 5 Dark Accent 5" w:uiPriority="50"/>
-    <w:lsdException w:name="List Table 6 Colorful Accent 5" w:uiPriority="51"/>
-    <w:lsdException w:name="List Table 7 Colorful Accent 5" w:uiPriority="52"/>
-    <w:lsdException w:name="List Table 1 Light Accent 6" w:uiPriority="46"/>
-    <w:lsdException w:name="List Table 2 Accent 6" w:uiPriority="47"/>
-    <w:lsdException w:name="List Table 3 Accent 6" w:uiPriority="48"/>
-    <w:lsdException w:name="List Table 4 Accent 6" w:uiPriority="49"/>
-    <w:lsdException w:name="List Table 5 Dark Accent 6" w:uiPriority="50"/>
-    <w:lsdException w:name="List Table 6 Colorful Accent 6" w:uiPriority="51"/>
-    <w:lsdException w:name="List Table 7 Colorful Accent 6" w:uiPriority="52"/>
+  <w:latentStyles w:defLockedState="0" w:defUIPriority="99" w:defSemiHidden="1" w:defUnhideWhenUsed="1" w:defQFormat="0" w:count="267">
+    <w:lsdException w:name="Normal" w:semiHidden="0" w:uiPriority="0" w:unhideWhenUsed="0" w:qFormat="1"/>
+    <w:lsdException w:name="heading 1" w:semiHidden="0" w:uiPriority="9" w:unhideWhenUsed="0" w:qFormat="1"/>
+    <w:lsdException w:name="heading 2" w:uiPriority="9" w:qFormat="1"/>
+    <w:lsdException w:name="heading 3" w:uiPriority="9" w:qFormat="1"/>
+    <w:lsdException w:name="heading 4" w:uiPriority="9" w:qFormat="1"/>
+    <w:lsdException w:name="heading 5" w:uiPriority="9" w:qFormat="1"/>
+    <w:lsdException w:name="heading 6" w:uiPriority="9" w:qFormat="1"/>
+    <w:lsdException w:name="heading 7" w:uiPriority="9" w:qFormat="1"/>
+    <w:lsdException w:name="heading 8" w:uiPriority="9" w:qFormat="1"/>
+    <w:lsdException w:name="heading 9" w:uiPriority="9" w:qFormat="1"/>
+    <w:lsdException w:name="toc 1" w:uiPriority="39"/>
+    <w:lsdException w:name="toc 2" w:uiPriority="39"/>
+    <w:lsdException w:name="toc 3" w:uiPriority="39"/>
+    <w:lsdException w:name="toc 4" w:uiPriority="39"/>
+    <w:lsdException w:name="toc 5" w:uiPriority="39"/>
+    <w:lsdException w:name="toc 6" w:uiPriority="39"/>
+    <w:lsdException w:name="toc 7" w:uiPriority="39"/>
+    <w:lsdException w:name="toc 8" w:uiPriority="39"/>
+    <w:lsdException w:name="toc 9" w:uiPriority="39"/>
+    <w:lsdException w:name="caption" w:uiPriority="35" w:qFormat="1"/>
+    <w:lsdException w:name="Title" w:semiHidden="0" w:uiPriority="10" w:unhideWhenUsed="0" w:qFormat="1"/>
+    <w:lsdException w:name="Default Paragraph Font" w:uiPriority="1"/>
+    <w:lsdException w:name="Subtitle" w:semiHidden="0" w:uiPriority="11" w:unhideWhenUsed="0" w:qFormat="1"/>
+    <w:lsdException w:name="Strong" w:semiHidden="0" w:uiPriority="22" w:unhideWhenUsed="0" w:qFormat="1"/>
+    <w:lsdException w:name="Emphasis" w:semiHidden="0" w:uiPriority="20" w:unhideWhenUsed="0" w:qFormat="1"/>
+    <w:lsdException w:name="Table Grid" w:semiHidden="0" w:uiPriority="59" w:unhideWhenUsed="0"/>
+    <w:lsdException w:name="Placeholder Text" w:unhideWhenUsed="0"/>
+    <w:lsdException w:name="No Spacing" w:semiHidden="0" w:uiPriority="1" w:unhideWhenUsed="0" w:qFormat="1"/>
+    <w:lsdException w:name="Light Shading" w:semiHidden="0" w:uiPriority="60" w:unhideWhenUsed="0"/>
+    <w:lsdException w:name="Light List" w:semiHidden="0" w:uiPriority="61" w:unhideWhenUsed="0"/>
+    <w:lsdException w:name="Light Grid" w:semiHidden="0" w:uiPriority="62" w:unhideWhenUsed="0"/>
+    <w:lsdException w:name="Medium Shading 1" w:semiHidden="0" w:uiPriority="63" w:unhideWhenUsed="0"/>
+    <w:lsdException w:name="Medium Shading 2" w:semiHidden="0" w:uiPriority="64" w:unhideWhenUsed="0"/>
+    <w:lsdException w:name="Medium List 1" w:semiHidden="0" w:uiPriority="65" w:unhideWhenUsed="0"/>
+    <w:lsdException w:name="Medium List 2" w:semiHidden="0" w:uiPriority="66" w:unhideWhenUsed="0"/>
+    <w:lsdException w:name="Medium Grid 1" w:semiHidden="0" w:uiPriority="67" w:unhideWhenUsed="0"/>
+    <w:lsdException w:name="Medium Grid 2" w:semiHidden="0" w:uiPriority="68" w:unhideWhenUsed="0"/>
+    <w:lsdException w:name="Medium Grid 3" w:semiHidden="0" w:uiPriority="69" w:unhideWhenUsed="0"/>
+    <w:lsdException w:name="Dark List" w:semiHidden="0" w:uiPriority="70" w:unhideWhenUsed="0"/>
+    <w:lsdException w:name="Colorful Shading" w:semiHidden="0" w:uiPriority="71" w:unhideWhenUsed="0"/>
+    <w:lsdException w:name="Colorful List" w:semiHidden="0" w:uiPriority="72" w:unhideWhenUsed="0"/>
+    <w:lsdException w:name="Colorful Grid" w:semiHidden="0" w:uiPriority="73" w:unhideWhenUsed="0"/>
+    <w:lsdException w:name="Light Shading Accent 1" w:semiHidden="0" w:uiPriority="60" w:unhideWhenUsed="0"/>
+    <w:lsdException w:name="Light List Accent 1" w:semiHidden="0" w:uiPriority="61" w:unhideWhenUsed="0"/>
+    <w:lsdException w:name="Light Grid Accent 1" w:semiHidden="0" w:uiPriority="62" w:unhideWhenUsed="0"/>
+    <w:lsdException w:name="Medium Shading 1 Accent 1" w:semiHidden="0" w:uiPriority="63" w:unhideWhenUsed="0"/>
+    <w:lsdException w:name="Medium Shading 2 Accent 1" w:semiHidden="0" w:uiPriority="64" w:unhideWhenUsed="0"/>
+    <w:lsdException w:name="Medium List 1 Accent 1" w:semiHidden="0" w:uiPriority="65" w:unhideWhenUsed="0"/>
+    <w:lsdException w:name="Revision" w:unhideWhenUsed="0"/>
+    <w:lsdException w:name="List Paragraph" w:semiHidden="0" w:uiPriority="34" w:unhideWhenUsed="0" w:qFormat="1"/>
+    <w:lsdException w:name="Quote" w:semiHidden="0" w:uiPriority="29" w:unhideWhenUsed="0" w:qFormat="1"/>
+    <w:lsdException w:name="Intense Quote" w:semiHidden="0" w:uiPriority="30" w:unhideWhenUsed="0" w:qFormat="1"/>
+    <w:lsdException w:name="Medium List 2 Accent 1" w:semiHidden="0" w:uiPriority="66" w:unhideWhenUsed="0"/>
+    <w:lsdException w:name="Medium Grid 1 Accent 1" w:semiHidden="0" w:uiPriority="67" w:unhideWhenUsed="0"/>
+    <w:lsdException w:name="Medium Grid 2 Accent 1" w:semiHidden="0" w:uiPriority="68" w:unhideWhenUsed="0"/>
+    <w:lsdException w:name="Medium Grid 3 Accent 1" w:semiHidden="0" w:uiPriority="69" w:unhideWhenUsed="0"/>
+    <w:lsdException w:name="Dark List Accent 1" w:semiHidden="0" w:uiPriority="70" w:unhideWhenUsed="0"/>
+    <w:lsdException w:name="Colorful Shading Accent 1" w:semiHidden="0" w:uiPriority="71" w:unhideWhenUsed="0"/>
+    <w:lsdException w:name="Colorful List Accent 1" w:semiHidden="0" w:uiPriority="72" w:unhideWhenUsed="0"/>
+    <w:lsdException w:name="Colorful Grid Accent 1" w:semiHidden="0" w:uiPriority="73" w:unhideWhenUsed="0"/>
+    <w:lsdException w:name="Light Shading Accent 2" w:semiHidden="0" w:uiPriority="60" w:unhideWhenUsed="0"/>
+    <w:lsdException w:name="Light List Accent 2" w:semiHidden="0" w:uiPriority="61" w:unhideWhenUsed="0"/>
+    <w:lsdException w:name="Light Grid Accent 2" w:semiHidden="0" w:uiPriority="62" w:unhideWhenUsed="0"/>
+    <w:lsdException w:name="Medium Shading 1 Accent 2" w:semiHidden="0" w:uiPriority="63" w:unhideWhenUsed="0"/>
+    <w:lsdException w:name="Medium Shading 2 Accent 2" w:semiHidden="0" w:uiPriority="64" w:unhideWhenUsed="0"/>
+    <w:lsdException w:name="Medium List 1 Accent 2" w:semiHidden="0" w:uiPriority="65" w:unhideWhenUsed="0"/>
+    <w:lsdException w:name="Medium List 2 Accent 2" w:semiHidden="0" w:uiPriority="66" w:unhideWhenUsed="0"/>
+    <w:lsdException w:name="Medium Grid 1 Accent 2" w:semiHidden="0" w:uiPriority="67" w:unhideWhenUsed="0"/>
+    <w:lsdException w:name="Medium Grid 2 Accent 2" w:semiHidden="0" w:uiPriority="68" w:unhideWhenUsed="0"/>
+    <w:lsdException w:name="Medium Grid 3 Accent 2" w:semiHidden="0" w:uiPriority="69" w:unhideWhenUsed="0"/>
+    <w:lsdException w:name="Dark List Accent 2" w:semiHidden="0" w:uiPriority="70" w:unhideWhenUsed="0"/>
+    <w:lsdException w:name="Colorful Shading Accent 2" w:semiHidden="0" w:uiPriority="71" w:unhideWhenUsed="0"/>
+    <w:lsdException w:name="Colorful List Accent 2" w:semiHidden="0" w:uiPriority="72" w:unhideWhenUsed="0"/>
+    <w:lsdException w:name="Colorful Grid Accent 2" w:semiHidden="0" w:uiPriority="73" w:unhideWhenUsed="0"/>
+    <w:lsdException w:name="Light Shading Accent 3" w:semiHidden="0" w:uiPriority="60" w:unhideWhenUsed="0"/>
+    <w:lsdException w:name="Light List Accent 3" w:semiHidden="0" w:uiPriority="61" w:unhideWhenUsed="0"/>
+    <w:lsdException w:name="Light Grid Accent 3" w:semiHidden="0" w:uiPriority="62" w:unhideWhenUsed="0"/>
+    <w:lsdException w:name="Medium Shading 1 Accent 3" w:semiHidden="0" w:uiPriority="63" w:unhideWhenUsed="0"/>
+    <w:lsdException w:name="Medium Shading 2 Accent 3" w:semiHidden="0" w:uiPriority="64" w:unhideWhenUsed="0"/>
+    <w:lsdException w:name="Medium List 1 Accent 3" w:semiHidden="0" w:uiPriority="65" w:unhideWhenUsed="0"/>
+    <w:lsdException w:name="Medium List 2 Accent 3" w:semiHidden="0" w:uiPriority="66" w:unhideWhenUsed="0"/>
+    <w:lsdException w:name="Medium Grid 1 Accent 3" w:semiHidden="0" w:uiPriority="67" w:unhideWhenUsed="0"/>
+    <w:lsdException w:name="Medium Grid 2 Accent 3" w:semiHidden="0" w:uiPriority="68" w:unhideWhenUsed="0"/>
+    <w:lsdException w:name="Medium Grid 3 Accent 3" w:semiHidden="0" w:uiPriority="69" w:unhideWhenUsed="0"/>
+    <w:lsdException w:name="Dark List Accent 3" w:semiHidden="0" w:uiPriority="70" w:unhideWhenUsed="0"/>
+    <w:lsdException w:name="Colorful Shading Accent 3" w:semiHidden="0" w:uiPriority="71" w:unhideWhenUsed="0"/>
+    <w:lsdException w:name="Colorful List Accent 3" w:semiHidden="0" w:uiPriority="72" w:unhideWhenUsed="0"/>
+    <w:lsdException w:name="Colorful Grid Accent 3" w:semiHidden="0" w:uiPriority="73" w:unhideWhenUsed="0"/>
+    <w:lsdException w:name="Light Shading Accent 4" w:semiHidden="0" w:uiPriority="60" w:unhideWhenUsed="0"/>
+    <w:lsdException w:name="Light List Accent 4" w:semiHidden="0" w:uiPriority="61" w:unhideWhenUsed="0"/>
+    <w:lsdException w:name="Light Grid Accent 4" w:semiHidden="0" w:uiPriority="62" w:unhideWhenUsed="0"/>
+    <w:lsdException w:name="Medium Shading 1 Accent 4" w:semiHidden="0" w:uiPriority="63" w:unhideWhenUsed="0"/>
+    <w:lsdException w:name="Medium Shading 2 Accent 4" w:semiHidden="0" w:uiPriority="64" w:unhideWhenUsed="0"/>
+    <w:lsdException w:name="Medium List 1 Accent 4" w:semiHidden="0" w:uiPriority="65" w:unhideWhenUsed="0"/>
+    <w:lsdException w:name="Medium List 2 Accent 4" w:semiHidden="0" w:uiPriority="66" w:unhideWhenUsed="0"/>
+    <w:lsdException w:name="Medium Grid 1 Accent 4" w:semiHidden="0" w:uiPriority="67" w:unhideWhenUsed="0"/>
+    <w:lsdException w:name="Medium Grid 2 Accent 4" w:semiHidden="0" w:uiPriority="68" w:unhideWhenUsed="0"/>
+    <w:lsdException w:name="Medium Grid 3 Accent 4" w:semiHidden="0" w:uiPriority="69" w:unhideWhenUsed="0"/>
+    <w:lsdException w:name="Dark List Accent 4" w:semiHidden="0" w:uiPriority="70" w:unhideWhenUsed="0"/>
+    <w:lsdException w:name="Colorful Shading Accent 4" w:semiHidden="0" w:uiPriority="71" w:unhideWhenUsed="0"/>
+    <w:lsdException w:name="Colorful List Accent 4" w:semiHidden="0" w:uiPriority="72" w:unhideWhenUsed="0"/>
+    <w:lsdException w:name="Colorful Grid Accent 4" w:semiHidden="0" w:uiPriority="73" w:unhideWhenUsed="0"/>
+    <w:lsdException w:name="Light Shading Accent 5" w:semiHidden="0" w:uiPriority="60" w:unhideWhenUsed="0"/>
+    <w:lsdException w:name="Light List Accent 5" w:semiHidden="0" w:uiPriority="61" w:unhideWhenUsed="0"/>
+    <w:lsdException w:name="Light Grid Accent 5" w:semiHidden="0" w:uiPriority="62" w:unhideWhenUsed="0"/>
+    <w:lsdException w:name="Medium Shading 1 Accent 5" w:semiHidden="0" w:uiPriority="63" w:unhideWhenUsed="0"/>
+    <w:lsdException w:name="Medium Shading 2 Accent 5" w:semiHidden="0" w:uiPriority="64" w:unhideWhenUsed="0"/>
+    <w:lsdException w:name="Medium List 1 Accent 5" w:semiHidden="0" w:uiPriority="65" w:unhideWhenUsed="0"/>
+    <w:lsdException w:name="Medium List 2 Accent 5" w:semiHidden="0" w:uiPriority="66" w:unhideWhenUsed="0"/>
+    <w:lsdException w:name="Medium Grid 1 Accent 5" w:semiHidden="0" w:uiPriority="67" w:unhideWhenUsed="0"/>
+    <w:lsdException w:name="Medium Grid 2 Accent 5" w:semiHidden="0" w:uiPriority="68" w:unhideWhenUsed="0"/>
+    <w:lsdException w:name="Medium Grid 3 Accent 5" w:semiHidden="0" w:uiPriority="69" w:unhideWhenUsed="0"/>
+    <w:lsdException w:name="Dark List Accent 5" w:semiHidden="0" w:uiPriority="70" w:unhideWhenUsed="0"/>
+    <w:lsdException w:name="Colorful Shading Accent 5" w:semiHidden="0" w:uiPriority="71" w:unhideWhenUsed="0"/>
+    <w:lsdException w:name="Colorful List Accent 5" w:semiHidden="0" w:uiPriority="72" w:unhideWhenUsed="0"/>
+    <w:lsdException w:name="Colorful Grid Accent 5" w:semiHidden="0" w:uiPriority="73" w:unhideWhenUsed="0"/>
+    <w:lsdException w:name="Light Shading Accent 6" w:semiHidden="0" w:uiPriority="60" w:unhideWhenUsed="0"/>
+    <w:lsdException w:name="Light List Accent 6" w:semiHidden="0" w:uiPriority="61" w:unhideWhenUsed="0"/>
+    <w:lsdException w:name="Light Grid Accent 6" w:semiHidden="0" w:uiPriority="62" w:unhideWhenUsed="0"/>
+    <w:lsdException w:name="Medium Shading 1 Accent 6" w:semiHidden="0" w:uiPriority="63" w:unhideWhenUsed="0"/>
+    <w:lsdException w:name="Medium Shading 2 Accent 6" w:semiHidden="0" w:uiPriority="64" w:unhideWhenUsed="0"/>
+    <w:lsdException w:name="Medium List 1 Accent 6" w:semiHidden="0" w:uiPriority="65" w:unhideWhenUsed="0"/>
+    <w:lsdException w:name="Medium List 2 Accent 6" w:semiHidden="0" w:uiPriority="66" w:unhideWhenUsed="0"/>
+    <w:lsdException w:name="Medium Grid 1 Accent 6" w:semiHidden="0" w:uiPriority="67" w:unhideWhenUsed="0"/>
+    <w:lsdException w:name="Medium Grid 2 Accent 6" w:semiHidden="0" w:uiPriority="68" w:unhideWhenUsed="0"/>
+    <w:lsdException w:name="Medium Grid 3 Accent 6" w:semiHidden="0" w:uiPriority="69" w:unhideWhenUsed="0"/>
+    <w:lsdException w:name="Dark List Accent 6" w:semiHidden="0" w:uiPriority="70" w:unhideWhenUsed="0"/>
+    <w:lsdException w:name="Colorful Shading Accent 6" w:semiHidden="0" w:uiPriority="71" w:unhideWhenUsed="0"/>
+    <w:lsdException w:name="Colorful List Accent 6" w:semiHidden="0" w:uiPriority="72" w:unhideWhenUsed="0"/>
+    <w:lsdException w:name="Colorful Grid Accent 6" w:semiHidden="0" w:uiPriority="73" w:unhideWhenUsed="0"/>
+    <w:lsdException w:name="Subtle Emphasis" w:semiHidden="0" w:uiPriority="19" w:unhideWhenUsed="0" w:qFormat="1"/>
+    <w:lsdException w:name="Intense Emphasis" w:semiHidden="0" w:uiPriority="21" w:unhideWhenUsed="0" w:qFormat="1"/>
+    <w:lsdException w:name="Subtle Reference" w:semiHidden="0" w:uiPriority="31" w:unhideWhenUsed="0" w:qFormat="1"/>
+    <w:lsdException w:name="Intense Reference" w:semiHidden="0" w:uiPriority="32" w:unhideWhenUsed="0" w:qFormat="1"/>
+    <w:lsdException w:name="Book Title" w:semiHidden="0" w:uiPriority="33" w:unhideWhenUsed="0" w:qFormat="1"/>
+    <w:lsdException w:name="Bibliography" w:uiPriority="37"/>
+    <w:lsdException w:name="TOC Heading" w:uiPriority="39" w:qFormat="1"/>
+  </w:latentStyles>
+  <w:style w:type="paragraph" w:default="1" w:styleId="Standaard">
+    <w:name w:val="Normal"/>
+    <w:qFormat/>
+  </w:style>
+  <w:style w:type="paragraph" w:styleId="Kop1">
+    <w:name w:val="heading 1"/>
+    <w:basedOn w:val="Standaard"/>
+    <w:next w:val="Standaard"/>
+    <w:link w:val="Kop1Char"/>
+    <w:uiPriority w:val="9"/>
+    <w:qFormat/>
+    <w:rsid w:val="00A72793"/>
+    <w:pPr>
+      <w:keepNext/>
+      <w:keepLines/>
+      <w:spacing w:before="480" w:after="0"/>
+      <w:outlineLvl w:val="0"/>
+    </w:pPr>
+    <w:rPr>
+      <w:rFonts w:asciiTheme="majorHAnsi" w:eastAsiaTheme="majorEastAsia" w:hAnsiTheme="majorHAnsi" w:cstheme="majorBidi"/>
+      <w:b/>
+      <w:bCs/>
+      <w:color w:val="365F91" w:themeColor="accent1" w:themeShade="BF"/>
+      <w:sz w:val="28"/>
+      <w:szCs w:val="28"/>
+    </w:rPr>
+  </w:style>
+  <w:style w:type="paragraph" w:styleId="Kop2">
+    <w:name w:val="heading 2"/>
+    <w:basedOn w:val="Standaard"/>
+    <w:next w:val="Standaard"/>
+    <w:link w:val="Kop2Char"/>
+    <w:uiPriority w:val="9"/>
+    <w:unhideWhenUsed/>
+    <w:qFormat/>
+    <w:rsid w:val="00A72793"/>
+    <w:pPr>
+      <w:keepNext/>
+      <w:keepLines/>
+      <w:spacing w:before="200" w:after="0"/>
+      <w:outlineLvl w:val="1"/>
+    </w:pPr>
+    <w:rPr>
+      <w:rFonts w:asciiTheme="majorHAnsi" w:eastAsiaTheme="majorEastAsia" w:hAnsiTheme="majorHAnsi" w:cstheme="majorBidi"/>
+      <w:b/>
+      <w:bCs/>
+      <w:color w:val="4F81BD" w:themeColor="accent1"/>
+      <w:sz w:val="26"/>
+      <w:szCs w:val="26"/>
+    </w:rPr>
+  </w:style>
+  <w:style w:type="character" w:default="1" w:styleId="Standaardalinea-lettertype">
+    <w:name w:val="Default Paragraph Font"/>
+    <w:uiPriority w:val="1"/>
+    <w:semiHidden/>
+    <w:unhideWhenUsed/>
+  </w:style>
+  <w:style w:type="table" w:default="1" w:styleId="Standaardtabel">
+    <w:name w:val="Normal Table"/>
+    <w:uiPriority w:val="99"/>
+    <w:semiHidden/>
+    <w:unhideWhenUsed/>
+    <w:tblPr>
+      <w:tblInd w:w="0" w:type="dxa"/>
+      <w:tblCellMar>
+        <w:top w:w="0" w:type="dxa"/>
+        <w:left w:w="108" w:type="dxa"/>
+        <w:bottom w:w="0" w:type="dxa"/>
+        <w:right w:w="108" w:type="dxa"/>
+      </w:tblCellMar>
+    </w:tblPr>
+  </w:style>
+  <w:style w:type="numbering" w:default="1" w:styleId="Geenlijst">
+    <w:name w:val="No List"/>
+    <w:uiPriority w:val="99"/>
+    <w:semiHidden/>
+    <w:unhideWhenUsed/>
+  </w:style>
+  <w:style w:type="character" w:customStyle="1" w:styleId="Kop1Char">
+    <w:name w:val="Kop 1 Char"/>
+    <w:basedOn w:val="Standaardalinea-lettertype"/>
+    <w:link w:val="Kop1"/>
+    <w:uiPriority w:val="9"/>
+    <w:rsid w:val="00A72793"/>
+    <w:rPr>
+      <w:rFonts w:asciiTheme="majorHAnsi" w:eastAsiaTheme="majorEastAsia" w:hAnsiTheme="majorHAnsi" w:cstheme="majorBidi"/>
+      <w:b/>
+      <w:bCs/>
+      <w:color w:val="365F91" w:themeColor="accent1" w:themeShade="BF"/>
+      <w:sz w:val="28"/>
+      <w:szCs w:val="28"/>
+    </w:rPr>
+  </w:style>
+  <w:style w:type="character" w:customStyle="1" w:styleId="Kop2Char">
+    <w:name w:val="Kop 2 Char"/>
+    <w:basedOn w:val="Standaardalinea-lettertype"/>
+    <w:link w:val="Kop2"/>
+    <w:uiPriority w:val="9"/>
+    <w:rsid w:val="00A72793"/>
+    <w:rPr>
+      <w:rFonts w:asciiTheme="majorHAnsi" w:eastAsiaTheme="majorEastAsia" w:hAnsiTheme="majorHAnsi" w:cstheme="majorBidi"/>
+      <w:b/>
+      <w:bCs/>
+      <w:color w:val="4F81BD" w:themeColor="accent1"/>
+      <w:sz w:val="26"/>
+      <w:szCs w:val="26"/>
+    </w:rPr>
+  </w:style>
+  <w:style w:type="table" w:styleId="Tabelraster">
+    <w:name w:val="Table Grid"/>
+    <w:basedOn w:val="Standaardtabel"/>
+    <w:uiPriority w:val="59"/>
+    <w:rsid w:val="001E4AED"/>
+    <w:pPr>
+      <w:spacing w:after="0" w:line="240" w:lineRule="auto"/>
+    </w:pPr>
+    <w:tblPr>
+      <w:tblBorders>
+        <w:top w:val="single" w:sz="4" w:space="0" w:color="auto"/>
+        <w:left w:val="single" w:sz="4" w:space="0" w:color="auto"/>
+        <w:bottom w:val="single" w:sz="4" w:space="0" w:color="auto"/>
+        <w:right w:val="single" w:sz="4" w:space="0" w:color="auto"/>
+        <w:insideH w:val="single" w:sz="4" w:space="0" w:color="auto"/>
+        <w:insideV w:val="single" w:sz="4" w:space="0" w:color="auto"/>
+      </w:tblBorders>
+    </w:tblPr>
+  </w:style>
+  <w:style w:type="table" w:styleId="Lichtelijst-accent1">
+    <w:name w:val="Light List Accent 1"/>
+    <w:basedOn w:val="Standaardtabel"/>
+    <w:uiPriority w:val="61"/>
+    <w:rsid w:val="001E4AED"/>
+    <w:pPr>
+      <w:spacing w:after="0" w:line="240" w:lineRule="auto"/>
+    </w:pPr>
+    <w:tblPr>
+      <w:tblStyleRowBandSize w:val="1"/>
+      <w:tblStyleColBandSize w:val="1"/>
+      <w:tblBorders>
+        <w:top w:val="single" w:sz="8" w:space="0" w:color="4F81BD" w:themeColor="accent1"/>
+        <w:left w:val="single" w:sz="8" w:space="0" w:color="4F81BD" w:themeColor="accent1"/>
+        <w:bottom w:val="single" w:sz="8" w:space="0" w:color="4F81BD" w:themeColor="accent1"/>
+        <w:right w:val="single" w:sz="8" w:space="0" w:color="4F81BD" w:themeColor="accent1"/>
+      </w:tblBorders>
+    </w:tblPr>
+    <w:tblStylePr w:type="firstRow">
+      <w:pPr>
+        <w:spacing w:before="0" w:after="0" w:line="240" w:lineRule="auto"/>
+      </w:pPr>
+      <w:rPr>
+        <w:b/>
+        <w:bCs/>
+        <w:color w:val="FFFFFF" w:themeColor="background1"/>
+      </w:rPr>
+      <w:tblPr/>
+      <w:tcPr>
+        <w:shd w:val="clear" w:color="auto" w:fill="4F81BD" w:themeFill="accent1"/>
+      </w:tcPr>
+    </w:tblStylePr>
+    <w:tblStylePr w:type="lastRow">
+      <w:pPr>
+        <w:spacing w:before="0" w:after="0" w:line="240" w:lineRule="auto"/>
+      </w:pPr>
+      <w:rPr>
+        <w:b/>
+        <w:bCs/>
+      </w:rPr>
+      <w:tblPr/>
+      <w:tcPr>
+        <w:tcBorders>
+          <w:top w:val="double" w:sz="6" w:space="0" w:color="4F81BD" w:themeColor="accent1"/>
+          <w:left w:val="single" w:sz="8" w:space="0" w:color="4F81BD" w:themeColor="accent1"/>
+          <w:bottom w:val="single" w:sz="8" w:space="0" w:color="4F81BD" w:themeColor="accent1"/>
+          <w:right w:val="single" w:sz="8" w:space="0" w:color="4F81BD" w:themeColor="accent1"/>
+        </w:tcBorders>
+      </w:tcPr>
+    </w:tblStylePr>
+    <w:tblStylePr w:type="firstCol">
+      <w:rPr>
+        <w:b/>
+        <w:bCs/>
+      </w:rPr>
+    </w:tblStylePr>
+    <w:tblStylePr w:type="lastCol">
+      <w:rPr>
+        <w:b/>
+        <w:bCs/>
+      </w:rPr>
+    </w:tblStylePr>
+    <w:tblStylePr w:type="band1Vert">
+      <w:tblPr/>
+      <w:tcPr>
+        <w:tcBorders>
+          <w:top w:val="single" w:sz="8" w:space="0" w:color="4F81BD" w:themeColor="accent1"/>
+          <w:left w:val="single" w:sz="8" w:space="0" w:color="4F81BD" w:themeColor="accent1"/>
+          <w:bottom w:val="single" w:sz="8" w:space="0" w:color="4F81BD" w:themeColor="accent1"/>
+          <w:right w:val="single" w:sz="8" w:space="0" w:color="4F81BD" w:themeColor="accent1"/>
+        </w:tcBorders>
+      </w:tcPr>
+    </w:tblStylePr>
+    <w:tblStylePr w:type="band1Horz">
+      <w:tblPr/>
+      <w:tcPr>
+        <w:tcBorders>
+          <w:top w:val="single" w:sz="8" w:space="0" w:color="4F81BD" w:themeColor="accent1"/>
+          <w:left w:val="single" w:sz="8" w:space="0" w:color="4F81BD" w:themeColor="accent1"/>
+          <w:bottom w:val="single" w:sz="8" w:space="0" w:color="4F81BD" w:themeColor="accent1"/>
+          <w:right w:val="single" w:sz="8" w:space="0" w:color="4F81BD" w:themeColor="accent1"/>
+        </w:tcBorders>
+      </w:tcPr>
+    </w:tblStylePr>
+  </w:style>
+  <w:style w:type="table" w:styleId="Gemiddeldraster3-accent1">
+    <w:name w:val="Medium Grid 3 Accent 1"/>
+    <w:basedOn w:val="Standaardtabel"/>
+    <w:uiPriority w:val="69"/>
+    <w:rsid w:val="001E4AED"/>
+    <w:pPr>
+      <w:spacing w:after="0" w:line="240" w:lineRule="auto"/>
+    </w:pPr>
+    <w:tblPr>
+      <w:tblStyleRowBandSize w:val="1"/>
+      <w:tblStyleColBandSize w:val="1"/>
+      <w:tblBorders>
+        <w:top w:val="single" w:sz="8" w:space="0" w:color="FFFFFF" w:themeColor="background1"/>
+        <w:left w:val="single" w:sz="8" w:space="0" w:color="FFFFFF" w:themeColor="background1"/>
+        <w:bottom w:val="single" w:sz="8" w:space="0" w:color="FFFFFF" w:themeColor="background1"/>
+        <w:right w:val="single" w:sz="8" w:space="0" w:color="FFFFFF" w:themeColor="background1"/>
+        <w:insideH w:val="single" w:sz="6" w:space="0" w:color="FFFFFF" w:themeColor="background1"/>
+        <w:insideV w:val="single" w:sz="6" w:space="0" w:color="FFFFFF" w:themeColor="background1"/>
+      </w:tblBorders>
+    </w:tblPr>
+    <w:tcPr>
+      <w:shd w:val="clear" w:color="auto" w:fill="D3DFEE" w:themeFill="accent1" w:themeFillTint="3F"/>
+    </w:tcPr>
+    <w:tblStylePr w:type="firstRow">
+      <w:rPr>
+        <w:b/>
+        <w:bCs/>
+        <w:i w:val="0"/>
+        <w:iCs w:val="0"/>
+        <w:color w:val="FFFFFF" w:themeColor="background1"/>
+      </w:rPr>
+      <w:tblPr/>
+      <w:tcPr>
+        <w:tcBorders>
+          <w:top w:val="single" w:sz="8" w:space="0" w:color="FFFFFF" w:themeColor="background1"/>
+          <w:left w:val="single" w:sz="8" w:space="0" w:color="FFFFFF" w:themeColor="background1"/>
+          <w:bottom w:val="single" w:sz="24" w:space="0" w:color="FFFFFF" w:themeColor="background1"/>
+          <w:right w:val="single" w:sz="8" w:space="0" w:color="FFFFFF" w:themeColor="background1"/>
+          <w:insideH w:val="nil"/>
+          <w:insideV w:val="single" w:sz="8" w:space="0" w:color="FFFFFF" w:themeColor="background1"/>
+        </w:tcBorders>
+        <w:shd w:val="clear" w:color="auto" w:fill="4F81BD" w:themeFill="accent1"/>
+      </w:tcPr>
+    </w:tblStylePr>
+    <w:tblStylePr w:type="lastRow">
+      <w:rPr>
+        <w:b/>
+        <w:bCs/>
+        <w:i w:val="0"/>
+        <w:iCs w:val="0"/>
+        <w:color w:val="FFFFFF" w:themeColor="background1"/>
+      </w:rPr>
+      <w:tblPr/>
+      <w:tcPr>
+        <w:tcBorders>
+          <w:top w:val="single" w:sz="24" w:space="0" w:color="FFFFFF" w:themeColor="background1"/>
+          <w:left w:val="single" w:sz="8" w:space="0" w:color="FFFFFF" w:themeColor="background1"/>
+          <w:bottom w:val="single" w:sz="8" w:space="0" w:color="FFFFFF" w:themeColor="background1"/>
+          <w:right w:val="single" w:sz="8" w:space="0" w:color="FFFFFF" w:themeColor="background1"/>
+          <w:insideH w:val="nil"/>
+          <w:insideV w:val="single" w:sz="8" w:space="0" w:color="FFFFFF" w:themeColor="background1"/>
+        </w:tcBorders>
+        <w:shd w:val="clear" w:color="auto" w:fill="4F81BD" w:themeFill="accent1"/>
+      </w:tcPr>
+    </w:tblStylePr>
+    <w:tblStylePr w:type="firstCol">
+      <w:rPr>
+        <w:b/>
+        <w:bCs/>
+        <w:i w:val="0"/>
+        <w:iCs w:val="0"/>
+        <w:color w:val="FFFFFF" w:themeColor="background1"/>
+      </w:rPr>
+      <w:tblPr/>
+      <w:tcPr>
+        <w:tcBorders>
+          <w:left w:val="single" w:sz="8" w:space="0" w:color="FFFFFF" w:themeColor="background1"/>
+          <w:right w:val="single" w:sz="24" w:space="0" w:color="FFFFFF" w:themeColor="background1"/>
+          <w:insideH w:val="nil"/>
+          <w:insideV w:val="nil"/>
+        </w:tcBorders>
+        <w:shd w:val="clear" w:color="auto" w:fill="4F81BD" w:themeFill="accent1"/>
+      </w:tcPr>
+    </w:tblStylePr>
+    <w:tblStylePr w:type="lastCol">
+      <w:rPr>
+        <w:b/>
+        <w:bCs/>
+        <w:i w:val="0"/>
+        <w:iCs w:val="0"/>
+        <w:color w:val="FFFFFF" w:themeColor="background1"/>
+      </w:rPr>
+      <w:tblPr/>
+      <w:tcPr>
+        <w:tcBorders>
+          <w:top w:val="nil"/>
+          <w:left w:val="single" w:sz="24" w:space="0" w:color="FFFFFF" w:themeColor="background1"/>
+          <w:bottom w:val="nil"/>
+          <w:right w:val="nil"/>
+          <w:insideH w:val="nil"/>
+          <w:insideV w:val="nil"/>
+        </w:tcBorders>
+        <w:shd w:val="clear" w:color="auto" w:fill="4F81BD" w:themeFill="accent1"/>
+      </w:tcPr>
+    </w:tblStylePr>
+    <w:tblStylePr w:type="band1Vert">
+      <w:tblPr/>
+      <w:tcPr>
+        <w:tcBorders>
+          <w:top w:val="single" w:sz="8" w:space="0" w:color="FFFFFF" w:themeColor="background1"/>
+          <w:left w:val="single" w:sz="8" w:space="0" w:color="FFFFFF" w:themeColor="background1"/>
+          <w:bottom w:val="single" w:sz="8" w:space="0" w:color="FFFFFF" w:themeColor="background1"/>
+          <w:right w:val="single" w:sz="8" w:space="0" w:color="FFFFFF" w:themeColor="background1"/>
+          <w:insideH w:val="nil"/>
+          <w:insideV w:val="nil"/>
+        </w:tcBorders>
+        <w:shd w:val="clear" w:color="auto" w:fill="A7BFDE" w:themeFill="accent1" w:themeFillTint="7F"/>
+      </w:tcPr>
+    </w:tblStylePr>
+    <w:tblStylePr w:type="band1Horz">
+      <w:tblPr/>
+      <w:tcPr>
+        <w:tcBorders>
+          <w:top w:val="single" w:sz="8" w:space="0" w:color="FFFFFF" w:themeColor="background1"/>
+          <w:left w:val="single" w:sz="8" w:space="0" w:color="FFFFFF" w:themeColor="background1"/>
+          <w:bottom w:val="single" w:sz="8" w:space="0" w:color="FFFFFF" w:themeColor="background1"/>
+          <w:right w:val="single" w:sz="8" w:space="0" w:color="FFFFFF" w:themeColor="background1"/>
+          <w:insideH w:val="single" w:sz="8" w:space="0" w:color="FFFFFF" w:themeColor="background1"/>
+          <w:insideV w:val="single" w:sz="8" w:space="0" w:color="FFFFFF" w:themeColor="background1"/>
+        </w:tcBorders>
+        <w:shd w:val="clear" w:color="auto" w:fill="A7BFDE" w:themeFill="accent1" w:themeFillTint="7F"/>
+      </w:tcPr>
+    </w:tblStylePr>
+  </w:style>
+  <w:style w:type="table" w:styleId="Gemiddeldearcering1-accent1">
+    <w:name w:val="Medium Shading 1 Accent 1"/>
+    <w:basedOn w:val="Standaardtabel"/>
+    <w:uiPriority w:val="63"/>
+    <w:rsid w:val="001E4AED"/>
+    <w:pPr>
+      <w:spacing w:after="0" w:line="240" w:lineRule="auto"/>
+    </w:pPr>
+    <w:tblPr>
+      <w:tblStyleRowBandSize w:val="1"/>
+      <w:tblStyleColBandSize w:val="1"/>
+      <w:tblBorders>
+        <w:top w:val="single" w:sz="8" w:space="0" w:color="7BA0CD" w:themeColor="accent1" w:themeTint="BF"/>
+        <w:left w:val="single" w:sz="8" w:space="0" w:color="7BA0CD" w:themeColor="accent1" w:themeTint="BF"/>
+        <w:bottom w:val="single" w:sz="8" w:space="0" w:color="7BA0CD" w:themeColor="accent1" w:themeTint="BF"/>
+        <w:right w:val="single" w:sz="8" w:space="0" w:color="7BA0CD" w:themeColor="accent1" w:themeTint="BF"/>
+        <w:insideH w:val="single" w:sz="8" w:space="0" w:color="7BA0CD" w:themeColor="accent1" w:themeTint="BF"/>
+      </w:tblBorders>
+    </w:tblPr>
+    <w:tblStylePr w:type="firstRow">
+      <w:pPr>
+        <w:spacing w:before="0" w:after="0" w:line="240" w:lineRule="auto"/>
+      </w:pPr>
+      <w:rPr>
+        <w:b/>
+        <w:bCs/>
+        <w:color w:val="FFFFFF" w:themeColor="background1"/>
+      </w:rPr>
+      <w:tblPr/>
+      <w:tcPr>
+        <w:tcBorders>
+          <w:top w:val="single" w:sz="8" w:space="0" w:color="7BA0CD" w:themeColor="accent1" w:themeTint="BF"/>
+          <w:left w:val="single" w:sz="8" w:space="0" w:color="7BA0CD" w:themeColor="accent1" w:themeTint="BF"/>
+          <w:bottom w:val="single" w:sz="8" w:space="0" w:color="7BA0CD" w:themeColor="accent1" w:themeTint="BF"/>
+          <w:right w:val="single" w:sz="8" w:space="0" w:color="7BA0CD" w:themeColor="accent1" w:themeTint="BF"/>
+          <w:insideH w:val="nil"/>
+          <w:insideV w:val="nil"/>
+        </w:tcBorders>
+        <w:shd w:val="clear" w:color="auto" w:fill="4F81BD" w:themeFill="accent1"/>
+      </w:tcPr>
+    </w:tblStylePr>
+    <w:tblStylePr w:type="lastRow">
+      <w:pPr>
+        <w:spacing w:before="0" w:after="0" w:line="240" w:lineRule="auto"/>
+      </w:pPr>
+      <w:rPr>
+        <w:b/>
+        <w:bCs/>
+      </w:rPr>
+      <w:tblPr/>
+      <w:tcPr>
+        <w:tcBorders>
+          <w:top w:val="double" w:sz="6" w:space="0" w:color="7BA0CD" w:themeColor="accent1" w:themeTint="BF"/>
+          <w:left w:val="single" w:sz="8" w:space="0" w:color="7BA0CD" w:themeColor="accent1" w:themeTint="BF"/>
+          <w:bottom w:val="single" w:sz="8" w:space="0" w:color="7BA0CD" w:themeColor="accent1" w:themeTint="BF"/>
+          <w:right w:val="single" w:sz="8" w:space="0" w:color="7BA0CD" w:themeColor="accent1" w:themeTint="BF"/>
+          <w:insideH w:val="nil"/>
+          <w:insideV w:val="nil"/>
+        </w:tcBorders>
+      </w:tcPr>
+    </w:tblStylePr>
+    <w:tblStylePr w:type="firstCol">
+      <w:rPr>
+        <w:b/>
+        <w:bCs/>
+      </w:rPr>
+    </w:tblStylePr>
+    <w:tblStylePr w:type="lastCol">
+      <w:rPr>
+        <w:b/>
+        <w:bCs/>
+      </w:rPr>
+    </w:tblStylePr>
+    <w:tblStylePr w:type="band1Vert">
+      <w:tblPr/>
+      <w:tcPr>
+        <w:shd w:val="clear" w:color="auto" w:fill="D3DFEE" w:themeFill="accent1" w:themeFillTint="3F"/>
+      </w:tcPr>
+    </w:tblStylePr>
+    <w:tblStylePr w:type="band1Horz">
+      <w:tblPr/>
+      <w:tcPr>
+        <w:tcBorders>
+          <w:insideH w:val="nil"/>
+          <w:insideV w:val="nil"/>
+        </w:tcBorders>
+        <w:shd w:val="clear" w:color="auto" w:fill="D3DFEE" w:themeFill="accent1" w:themeFillTint="3F"/>
+      </w:tcPr>
+    </w:tblStylePr>
+    <w:tblStylePr w:type="band2Horz">
+      <w:tblPr/>
+      <w:tcPr>
+        <w:tcBorders>
+          <w:insideH w:val="nil"/>
+          <w:insideV w:val="nil"/>
+        </w:tcBorders>
+      </w:tcPr>
+    </w:tblStylePr>
+  </w:style>
+</w:styles>
+</file>
+
+<file path=word/stylesWithEffects.xml><?xml version="1.0" encoding="utf-8"?>
+<w:styles xmlns:wpc="http://schemas.microsoft.com/office/word/2010/wordprocessingCanvas" xmlns:mc="http://schemas.openxmlformats.org/markup-compatibility/2006" xmlns:o="urn:schemas-microsoft-com:office:office" xmlns:r="http://schemas.openxmlformats.org/officeDocument/2006/relationships" xmlns:m="http://schemas.openxmlformats.org/officeDocument/2006/math" xmlns:v="urn:schemas-microsoft-com:vml" xmlns:wp14="http://schemas.microsoft.com/office/word/2010/wordprocessingDrawing" xmlns:wp="http://schemas.openxmlformats.org/drawingml/2006/wordprocessingDrawing" xmlns:w10="urn:schemas-microsoft-com:office:word" xmlns:w="http://schemas.openxmlformats.org/wordprocessingml/2006/main" xmlns:w14="http://schemas.microsoft.com/office/word/2010/wordml" xmlns:wpg="http://schemas.microsoft.com/office/word/2010/wordprocessingGroup" xmlns:wpi="http://schemas.microsoft.com/office/word/2010/wordprocessingInk" xmlns:wne="http://schemas.microsoft.com/office/word/2006/wordml" xmlns:wps="http://schemas.microsoft.com/office/word/2010/wordprocessingShape" mc:Ignorable="w14 wp14">
+  <w:docDefaults>
+    <w:rPrDefault>
+      <w:rPr>
+        <w:rFonts w:asciiTheme="minorHAnsi" w:eastAsiaTheme="minorHAnsi" w:hAnsiTheme="minorHAnsi" w:cstheme="minorBidi"/>
+        <w:sz w:val="22"/>
+        <w:szCs w:val="22"/>
+        <w:lang w:val="nl-NL" w:eastAsia="en-US" w:bidi="ar-SA"/>
+      </w:rPr>
+    </w:rPrDefault>
+    <w:pPrDefault>
+      <w:pPr>
+        <w:spacing w:after="200" w:line="276" w:lineRule="auto"/>
+      </w:pPr>
+    </w:pPrDefault>
+  </w:docDefaults>
+  <w:latentStyles w:defLockedState="0" w:defUIPriority="99" w:defSemiHidden="1" w:defUnhideWhenUsed="1" w:defQFormat="0" w:count="267">
+    <w:lsdException w:name="Normal" w:semiHidden="0" w:uiPriority="0" w:unhideWhenUsed="0" w:qFormat="1"/>
+    <w:lsdException w:name="heading 1" w:semiHidden="0" w:uiPriority="9" w:unhideWhenUsed="0" w:qFormat="1"/>
+    <w:lsdException w:name="heading 2" w:uiPriority="9" w:qFormat="1"/>
+    <w:lsdException w:name="heading 3" w:uiPriority="9" w:qFormat="1"/>
+    <w:lsdException w:name="heading 4" w:uiPriority="9" w:qFormat="1"/>
+    <w:lsdException w:name="heading 5" w:uiPriority="9" w:qFormat="1"/>
+    <w:lsdException w:name="heading 6" w:uiPriority="9" w:qFormat="1"/>
+    <w:lsdException w:name="heading 7" w:uiPriority="9" w:qFormat="1"/>
+    <w:lsdException w:name="heading 8" w:uiPriority="9" w:qFormat="1"/>
+    <w:lsdException w:name="heading 9" w:uiPriority="9" w:qFormat="1"/>
+    <w:lsdException w:name="toc 1" w:uiPriority="39"/>
+    <w:lsdException w:name="toc 2" w:uiPriority="39"/>
+    <w:lsdException w:name="toc 3" w:uiPriority="39"/>
+    <w:lsdException w:name="toc 4" w:uiPriority="39"/>
+    <w:lsdException w:name="toc 5" w:uiPriority="39"/>
+    <w:lsdException w:name="toc 6" w:uiPriority="39"/>
+    <w:lsdException w:name="toc 7" w:uiPriority="39"/>
+    <w:lsdException w:name="toc 8" w:uiPriority="39"/>
+    <w:lsdException w:name="toc 9" w:uiPriority="39"/>
+    <w:lsdException w:name="caption" w:uiPriority="35" w:qFormat="1"/>
+    <w:lsdException w:name="Title" w:semiHidden="0" w:uiPriority="10" w:unhideWhenUsed="0" w:qFormat="1"/>
+    <w:lsdException w:name="Default Paragraph Font" w:uiPriority="1"/>
+    <w:lsdException w:name="Subtitle" w:semiHidden="0" w:uiPriority="11" w:unhideWhenUsed="0" w:qFormat="1"/>
+    <w:lsdException w:name="Strong" w:semiHidden="0" w:uiPriority="22" w:unhideWhenUsed="0" w:qFormat="1"/>
+    <w:lsdException w:name="Emphasis" w:semiHidden="0" w:uiPriority="20" w:unhideWhenUsed="0" w:qFormat="1"/>
+    <w:lsdException w:name="Table Grid" w:semiHidden="0" w:uiPriority="59" w:unhideWhenUsed="0"/>
+    <w:lsdException w:name="Placeholder Text" w:unhideWhenUsed="0"/>
+    <w:lsdException w:name="No Spacing" w:semiHidden="0" w:uiPriority="1" w:unhideWhenUsed="0" w:qFormat="1"/>
+    <w:lsdException w:name="Light Shading" w:semiHidden="0" w:uiPriority="60" w:unhideWhenUsed="0"/>
+    <w:lsdException w:name="Light List" w:semiHidden="0" w:uiPriority="61" w:unhideWhenUsed="0"/>
+    <w:lsdException w:name="Light Grid" w:semiHidden="0" w:uiPriority="62" w:unhideWhenUsed="0"/>
+    <w:lsdException w:name="Medium Shading 1" w:semiHidden="0" w:uiPriority="63" w:unhideWhenUsed="0"/>
+    <w:lsdException w:name="Medium Shading 2" w:semiHidden="0" w:uiPriority="64" w:unhideWhenUsed="0"/>
+    <w:lsdException w:name="Medium List 1" w:semiHidden="0" w:uiPriority="65" w:unhideWhenUsed="0"/>
+    <w:lsdException w:name="Medium List 2" w:semiHidden="0" w:uiPriority="66" w:unhideWhenUsed="0"/>
+    <w:lsdException w:name="Medium Grid 1" w:semiHidden="0" w:uiPriority="67" w:unhideWhenUsed="0"/>
+    <w:lsdException w:name="Medium Grid 2" w:semiHidden="0" w:uiPriority="68" w:unhideWhenUsed="0"/>
+    <w:lsdException w:name="Medium Grid 3" w:semiHidden="0" w:uiPriority="69" w:unhideWhenUsed="0"/>
+    <w:lsdException w:name="Dark List" w:semiHidden="0" w:uiPriority="70" w:unhideWhenUsed="0"/>
+    <w:lsdException w:name="Colorful Shading" w:semiHidden="0" w:uiPriority="71" w:unhideWhenUsed="0"/>
+    <w:lsdException w:name="Colorful List" w:semiHidden="0" w:uiPriority="72" w:unhideWhenUsed="0"/>
+    <w:lsdException w:name="Colorful Grid" w:semiHidden="0" w:uiPriority="73" w:unhideWhenUsed="0"/>
+    <w:lsdException w:name="Light Shading Accent 1" w:semiHidden="0" w:uiPriority="60" w:unhideWhenUsed="0"/>
+    <w:lsdException w:name="Light List Accent 1" w:semiHidden="0" w:uiPriority="61" w:unhideWhenUsed="0"/>
+    <w:lsdException w:name="Light Grid Accent 1" w:semiHidden="0" w:uiPriority="62" w:unhideWhenUsed="0"/>
+    <w:lsdException w:name="Medium Shading 1 Accent 1" w:semiHidden="0" w:uiPriority="63" w:unhideWhenUsed="0"/>
+    <w:lsdException w:name="Medium Shading 2 Accent 1" w:semiHidden="0" w:uiPriority="64" w:unhideWhenUsed="0"/>
+    <w:lsdException w:name="Medium List 1 Accent 1" w:semiHidden="0" w:uiPriority="65" w:unhideWhenUsed="0"/>
+    <w:lsdException w:name="Revision" w:unhideWhenUsed="0"/>
+    <w:lsdException w:name="List Paragraph" w:semiHidden="0" w:uiPriority="34" w:unhideWhenUsed="0" w:qFormat="1"/>
+    <w:lsdException w:name="Quote" w:semiHidden="0" w:uiPriority="29" w:unhideWhenUsed="0" w:qFormat="1"/>
+    <w:lsdException w:name="Intense Quote" w:semiHidden="0" w:uiPriority="30" w:unhideWhenUsed="0" w:qFormat="1"/>
+    <w:lsdException w:name="Medium List 2 Accent 1" w:semiHidden="0" w:uiPriority="66" w:unhideWhenUsed="0"/>
+    <w:lsdException w:name="Medium Grid 1 Accent 1" w:semiHidden="0" w:uiPriority="67" w:unhideWhenUsed="0"/>
+    <w:lsdException w:name="Medium Grid 2 Accent 1" w:semiHidden="0" w:uiPriority="68" w:unhideWhenUsed="0"/>
+    <w:lsdException w:name="Medium Grid 3 Accent 1" w:semiHidden="0" w:uiPriority="69" w:unhideWhenUsed="0"/>
+    <w:lsdException w:name="Dark List Accent 1" w:semiHidden="0" w:uiPriority="70" w:unhideWhenUsed="0"/>
+    <w:lsdException w:name="Colorful Shading Accent 1" w:semiHidden="0" w:uiPriority="71" w:unhideWhenUsed="0"/>
+    <w:lsdException w:name="Colorful List Accent 1" w:semiHidden="0" w:uiPriority="72" w:unhideWhenUsed="0"/>
+    <w:lsdException w:name="Colorful Grid Accent 1" w:semiHidden="0" w:uiPriority="73" w:unhideWhenUsed="0"/>
+    <w:lsdException w:name="Light Shading Accent 2" w:semiHidden="0" w:uiPriority="60" w:unhideWhenUsed="0"/>
+    <w:lsdException w:name="Light List Accent 2" w:semiHidden="0" w:uiPriority="61" w:unhideWhenUsed="0"/>
+    <w:lsdException w:name="Light Grid Accent 2" w:semiHidden="0" w:uiPriority="62" w:unhideWhenUsed="0"/>
+    <w:lsdException w:name="Medium Shading 1 Accent 2" w:semiHidden="0" w:uiPriority="63" w:unhideWhenUsed="0"/>
+    <w:lsdException w:name="Medium Shading 2 Accent 2" w:semiHidden="0" w:uiPriority="64" w:unhideWhenUsed="0"/>
+    <w:lsdException w:name="Medium List 1 Accent 2" w:semiHidden="0" w:uiPriority="65" w:unhideWhenUsed="0"/>
+    <w:lsdException w:name="Medium List 2 Accent 2" w:semiHidden="0" w:uiPriority="66" w:unhideWhenUsed="0"/>
+    <w:lsdException w:name="Medium Grid 1 Accent 2" w:semiHidden="0" w:uiPriority="67" w:unhideWhenUsed="0"/>
+    <w:lsdException w:name="Medium Grid 2 Accent 2" w:semiHidden="0" w:uiPriority="68" w:unhideWhenUsed="0"/>
+    <w:lsdException w:name="Medium Grid 3 Accent 2" w:semiHidden="0" w:uiPriority="69" w:unhideWhenUsed="0"/>
+    <w:lsdException w:name="Dark List Accent 2" w:semiHidden="0" w:uiPriority="70" w:unhideWhenUsed="0"/>
+    <w:lsdException w:name="Colorful Shading Accent 2" w:semiHidden="0" w:uiPriority="71" w:unhideWhenUsed="0"/>
+    <w:lsdException w:name="Colorful List Accent 2" w:semiHidden="0" w:uiPriority="72" w:unhideWhenUsed="0"/>
+    <w:lsdException w:name="Colorful Grid Accent 2" w:semiHidden="0" w:uiPriority="73" w:unhideWhenUsed="0"/>
+    <w:lsdException w:name="Light Shading Accent 3" w:semiHidden="0" w:uiPriority="60" w:unhideWhenUsed="0"/>
+    <w:lsdException w:name="Light List Accent 3" w:semiHidden="0" w:uiPriority="61" w:unhideWhenUsed="0"/>
+    <w:lsdException w:name="Light Grid Accent 3" w:semiHidden="0" w:uiPriority="62" w:unhideWhenUsed="0"/>
+    <w:lsdException w:name="Medium Shading 1 Accent 3" w:semiHidden="0" w:uiPriority="63" w:unhideWhenUsed="0"/>
+    <w:lsdException w:name="Medium Shading 2 Accent 3" w:semiHidden="0" w:uiPriority="64" w:unhideWhenUsed="0"/>
+    <w:lsdException w:name="Medium List 1 Accent 3" w:semiHidden="0" w:uiPriority="65" w:unhideWhenUsed="0"/>
+    <w:lsdException w:name="Medium List 2 Accent 3" w:semiHidden="0" w:uiPriority="66" w:unhideWhenUsed="0"/>
+    <w:lsdException w:name="Medium Grid 1 Accent 3" w:semiHidden="0" w:uiPriority="67" w:unhideWhenUsed="0"/>
+    <w:lsdException w:name="Medium Grid 2 Accent 3" w:semiHidden="0" w:uiPriority="68" w:unhideWhenUsed="0"/>
+    <w:lsdException w:name="Medium Grid 3 Accent 3" w:semiHidden="0" w:uiPriority="69" w:unhideWhenUsed="0"/>
+    <w:lsdException w:name="Dark List Accent 3" w:semiHidden="0" w:uiPriority="70" w:unhideWhenUsed="0"/>
+    <w:lsdException w:name="Colorful Shading Accent 3" w:semiHidden="0" w:uiPriority="71" w:unhideWhenUsed="0"/>
+    <w:lsdException w:name="Colorful List Accent 3" w:semiHidden="0" w:uiPriority="72" w:unhideWhenUsed="0"/>
+    <w:lsdException w:name="Colorful Grid Accent 3" w:semiHidden="0" w:uiPriority="73" w:unhideWhenUsed="0"/>
+    <w:lsdException w:name="Light Shading Accent 4" w:semiHidden="0" w:uiPriority="60" w:unhideWhenUsed="0"/>
+    <w:lsdException w:name="Light List Accent 4" w:semiHidden="0" w:uiPriority="61" w:unhideWhenUsed="0"/>
+    <w:lsdException w:name="Light Grid Accent 4" w:semiHidden="0" w:uiPriority="62" w:unhideWhenUsed="0"/>
+    <w:lsdException w:name="Medium Shading 1 Accent 4" w:semiHidden="0" w:uiPriority="63" w:unhideWhenUsed="0"/>
+    <w:lsdException w:name="Medium Shading 2 Accent 4" w:semiHidden="0" w:uiPriority="64" w:unhideWhenUsed="0"/>
+    <w:lsdException w:name="Medium List 1 Accent 4" w:semiHidden="0" w:uiPriority="65" w:unhideWhenUsed="0"/>
+    <w:lsdException w:name="Medium List 2 Accent 4" w:semiHidden="0" w:uiPriority="66" w:unhideWhenUsed="0"/>
+    <w:lsdException w:name="Medium Grid 1 Accent 4" w:semiHidden="0" w:uiPriority="67" w:unhideWhenUsed="0"/>
+    <w:lsdException w:name="Medium Grid 2 Accent 4" w:semiHidden="0" w:uiPriority="68" w:unhideWhenUsed="0"/>
+    <w:lsdException w:name="Medium Grid 3 Accent 4" w:semiHidden="0" w:uiPriority="69" w:unhideWhenUsed="0"/>
+    <w:lsdException w:name="Dark List Accent 4" w:semiHidden="0" w:uiPriority="70" w:unhideWhenUsed="0"/>
+    <w:lsdException w:name="Colorful Shading Accent 4" w:semiHidden="0" w:uiPriority="71" w:unhideWhenUsed="0"/>
+    <w:lsdException w:name="Colorful List Accent 4" w:semiHidden="0" w:uiPriority="72" w:unhideWhenUsed="0"/>
+    <w:lsdException w:name="Colorful Grid Accent 4" w:semiHidden="0" w:uiPriority="73" w:unhideWhenUsed="0"/>
+    <w:lsdException w:name="Light Shading Accent 5" w:semiHidden="0" w:uiPriority="60" w:unhideWhenUsed="0"/>
+    <w:lsdException w:name="Light List Accent 5" w:semiHidden="0" w:uiPriority="61" w:unhideWhenUsed="0"/>
+    <w:lsdException w:name="Light Grid Accent 5" w:semiHidden="0" w:uiPriority="62" w:unhideWhenUsed="0"/>
+    <w:lsdException w:name="Medium Shading 1 Accent 5" w:semiHidden="0" w:uiPriority="63" w:unhideWhenUsed="0"/>
+    <w:lsdException w:name="Medium Shading 2 Accent 5" w:semiHidden="0" w:uiPriority="64" w:unhideWhenUsed="0"/>
+    <w:lsdException w:name="Medium List 1 Accent 5" w:semiHidden="0" w:uiPriority="65" w:unhideWhenUsed="0"/>
+    <w:lsdException w:name="Medium List 2 Accent 5" w:semiHidden="0" w:uiPriority="66" w:unhideWhenUsed="0"/>
+    <w:lsdException w:name="Medium Grid 1 Accent 5" w:semiHidden="0" w:uiPriority="67" w:unhideWhenUsed="0"/>
+    <w:lsdException w:name="Medium Grid 2 Accent 5" w:semiHidden="0" w:uiPriority="68" w:unhideWhenUsed="0"/>
+    <w:lsdException w:name="Medium Grid 3 Accent 5" w:semiHidden="0" w:uiPriority="69" w:unhideWhenUsed="0"/>
+    <w:lsdException w:name="Dark List Accent 5" w:semiHidden="0" w:uiPriority="70" w:unhideWhenUsed="0"/>
+    <w:lsdException w:name="Colorful Shading Accent 5" w:semiHidden="0" w:uiPriority="71" w:unhideWhenUsed="0"/>
+    <w:lsdException w:name="Colorful List Accent 5" w:semiHidden="0" w:uiPriority="72" w:unhideWhenUsed="0"/>
+    <w:lsdException w:name="Colorful Grid Accent 5" w:semiHidden="0" w:uiPriority="73" w:unhideWhenUsed="0"/>
+    <w:lsdException w:name="Light Shading Accent 6" w:semiHidden="0" w:uiPriority="60" w:unhideWhenUsed="0"/>
+    <w:lsdException w:name="Light List Accent 6" w:semiHidden="0" w:uiPriority="61" w:unhideWhenUsed="0"/>
+    <w:lsdException w:name="Light Grid Accent 6" w:semiHidden="0" w:uiPriority="62" w:unhideWhenUsed="0"/>
+    <w:lsdException w:name="Medium Shading 1 Accent 6" w:semiHidden="0" w:uiPriority="63" w:unhideWhenUsed="0"/>
+    <w:lsdException w:name="Medium Shading 2 Accent 6" w:semiHidden="0" w:uiPriority="64" w:unhideWhenUsed="0"/>
+    <w:lsdException w:name="Medium List 1 Accent 6" w:semiHidden="0" w:uiPriority="65" w:unhideWhenUsed="0"/>
+    <w:lsdException w:name="Medium List 2 Accent 6" w:semiHidden="0" w:uiPriority="66" w:unhideWhenUsed="0"/>
+    <w:lsdException w:name="Medium Grid 1 Accent 6" w:semiHidden="0" w:uiPriority="67" w:unhideWhenUsed="0"/>
+    <w:lsdException w:name="Medium Grid 2 Accent 6" w:semiHidden="0" w:uiPriority="68" w:unhideWhenUsed="0"/>
+    <w:lsdException w:name="Medium Grid 3 Accent 6" w:semiHidden="0" w:uiPriority="69" w:unhideWhenUsed="0"/>
+    <w:lsdException w:name="Dark List Accent 6" w:semiHidden="0" w:uiPriority="70" w:unhideWhenUsed="0"/>
+    <w:lsdException w:name="Colorful Shading Accent 6" w:semiHidden="0" w:uiPriority="71" w:unhideWhenUsed="0"/>
+    <w:lsdException w:name="Colorful List Accent 6" w:semiHidden="0" w:uiPriority="72" w:unhideWhenUsed="0"/>
+    <w:lsdException w:name="Colorful Grid Accent 6" w:semiHidden="0" w:uiPriority="73" w:unhideWhenUsed="0"/>
+    <w:lsdException w:name="Subtle Emphasis" w:semiHidden="0" w:uiPriority="19" w:unhideWhenUsed="0" w:qFormat="1"/>
+    <w:lsdException w:name="Intense Emphasis" w:semiHidden="0" w:uiPriority="21" w:unhideWhenUsed="0" w:qFormat="1"/>
+    <w:lsdException w:name="Subtle Reference" w:semiHidden="0" w:uiPriority="31" w:unhideWhenUsed="0" w:qFormat="1"/>
+    <w:lsdException w:name="Intense Reference" w:semiHidden="0" w:uiPriority="32" w:unhideWhenUsed="0" w:qFormat="1"/>
+    <w:lsdException w:name="Book Title" w:semiHidden="0" w:uiPriority="33" w:unhideWhenUsed="0" w:qFormat="1"/>
+    <w:lsdException w:name="Bibliography" w:uiPriority="37"/>
+    <w:lsdException w:name="TOC Heading" w:uiPriority="39" w:qFormat="1"/>
   </w:latentStyles>
   <w:style w:type="paragraph" w:default="1" w:styleId="Standaard">
     <w:name w:val="Normal"/>

</xml_diff>

<commit_message>
Betere verwoording, Risocos ++
</commit_message>
<xml_diff>
--- a/documents/Onderzoeksplan/Communicatie Kwaliteit Definition of Done Risico.docx
+++ b/documents/Onderzoeksplan/Communicatie Kwaliteit Definition of Done Risico.docx
@@ -12,7 +12,19 @@
     </w:p>
     <w:p>
       <w:r>
-        <w:t>Voor de communicatie tussen teamleden is een Whatsapp groep aangemaakt om snel berichten te kunnen wisselen buiten de contact uren.</w:t>
+        <w:t>Voor de communicatie tussen teamleden is een Whatsapp groep aangemaakt te kunnen</w:t>
+      </w:r>
+      <w:r>
+        <w:t xml:space="preserve"> communiceren</w:t>
+      </w:r>
+      <w:r>
+        <w:t xml:space="preserve"> </w:t>
+      </w:r>
+      <w:r>
+        <w:t>b</w:t>
+      </w:r>
+      <w:r>
+        <w:t>uiten de contact uren.</w:t>
       </w:r>
       <w:r>
         <w:t xml:space="preserve"> Verder zullen documenten worden uitgewisseld via Dropbox en code via Git.</w:t>
@@ -20,7 +32,10 @@
     </w:p>
     <w:p>
       <w:r>
-        <w:t>De documentatie die nodig is voor Willy Koning zal via mail aan haar worden toegestuurd.</w:t>
+        <w:t>De documentatie die van belang is voor Willy Konings zal aan haar worden aangeleverd via haar Email</w:t>
+      </w:r>
+      <w:r>
+        <w:t>.</w:t>
       </w:r>
     </w:p>
     <w:p>
@@ -31,7 +46,7 @@
         <w:t>d worden. Daarbij is er iedere d</w:t>
       </w:r>
       <w:r>
-        <w:t>onderdag om 12 uur een bijeenkomst met Leon voor het project.</w:t>
+        <w:t>onderdag om 12 uur een bijeenkomst met Leon.</w:t>
       </w:r>
     </w:p>
     <w:p>
@@ -108,519 +123,8 @@
       <w:r>
         <w:t>kaart te brengen is een risico a</w:t>
       </w:r>
-      <w:bookmarkStart w:id="0" w:name="_GoBack"/>
-      <w:bookmarkEnd w:id="0"/>
-      <w:r>
-        <w:t>nalyse gemaakt. Deze is gemaakt door risico’s en gevolgen uit te splitsen. Op basis hiervan wordt een getal uitgerekend dat de prioriteit aangeeft. Hierond</w:t>
-      </w:r>
-      <w:r>
-        <w:t>er is een tabel gemaakt met de k</w:t>
-      </w:r>
-      <w:r>
-        <w:t>ans en gevolg klassen.</w:t>
-      </w:r>
-    </w:p>
-    <w:tbl>
-      <w:tblPr>
-        <w:tblStyle w:val="Gemiddeldearcering1-accent1"/>
-        <w:tblW w:w="9380" w:type="dxa"/>
-        <w:tblLayout w:type="fixed"/>
-        <w:tblLook w:val="04A0" w:firstRow="1" w:lastRow="0" w:firstColumn="1" w:lastColumn="0" w:noHBand="0" w:noVBand="1"/>
-      </w:tblPr>
-      <w:tblGrid>
-        <w:gridCol w:w="1220"/>
-        <w:gridCol w:w="1156"/>
-        <w:gridCol w:w="1701"/>
-        <w:gridCol w:w="236"/>
-        <w:gridCol w:w="1417"/>
-        <w:gridCol w:w="3650"/>
-      </w:tblGrid>
-      <w:tr>
-        <w:trPr>
-          <w:cnfStyle w:val="100000000000" w:firstRow="1" w:lastRow="0" w:firstColumn="0" w:lastColumn="0" w:oddVBand="0" w:evenVBand="0" w:oddHBand="0" w:evenHBand="0" w:firstRowFirstColumn="0" w:firstRowLastColumn="0" w:lastRowFirstColumn="0" w:lastRowLastColumn="0"/>
-        </w:trPr>
-        <w:tc>
-          <w:tcPr>
-            <w:cnfStyle w:val="001000000000" w:firstRow="0" w:lastRow="0" w:firstColumn="1" w:lastColumn="0" w:oddVBand="0" w:evenVBand="0" w:oddHBand="0" w:evenHBand="0" w:firstRowFirstColumn="0" w:firstRowLastColumn="0" w:lastRowFirstColumn="0" w:lastRowLastColumn="0"/>
-            <w:tcW w:w="1220" w:type="dxa"/>
-          </w:tcPr>
-          <w:p>
-            <w:r>
-              <w:t>Kans Klasse</w:t>
-            </w:r>
-          </w:p>
-        </w:tc>
-        <w:tc>
-          <w:tcPr>
-            <w:tcW w:w="1156" w:type="dxa"/>
-          </w:tcPr>
-          <w:p>
-            <w:pPr>
-              <w:cnfStyle w:val="100000000000" w:firstRow="1" w:lastRow="0" w:firstColumn="0" w:lastColumn="0" w:oddVBand="0" w:evenVBand="0" w:oddHBand="0" w:evenHBand="0" w:firstRowFirstColumn="0" w:firstRowLastColumn="0" w:lastRowFirstColumn="0" w:lastRowLastColumn="0"/>
-            </w:pPr>
-            <w:r>
-              <w:t>Kans</w:t>
-            </w:r>
-          </w:p>
-        </w:tc>
-        <w:tc>
-          <w:tcPr>
-            <w:tcW w:w="1701" w:type="dxa"/>
-          </w:tcPr>
-          <w:p>
-            <w:pPr>
-              <w:cnfStyle w:val="100000000000" w:firstRow="1" w:lastRow="0" w:firstColumn="0" w:lastColumn="0" w:oddVBand="0" w:evenVBand="0" w:oddHBand="0" w:evenHBand="0" w:firstRowFirstColumn="0" w:firstRowLastColumn="0" w:lastRowFirstColumn="0" w:lastRowLastColumn="0"/>
-            </w:pPr>
-            <w:r>
-              <w:t>Omschrijving</w:t>
-            </w:r>
-          </w:p>
-        </w:tc>
-        <w:tc>
-          <w:tcPr>
-            <w:tcW w:w="236" w:type="dxa"/>
-          </w:tcPr>
-          <w:p>
-            <w:pPr>
-              <w:cnfStyle w:val="100000000000" w:firstRow="1" w:lastRow="0" w:firstColumn="0" w:lastColumn="0" w:oddVBand="0" w:evenVBand="0" w:oddHBand="0" w:evenHBand="0" w:firstRowFirstColumn="0" w:firstRowLastColumn="0" w:lastRowFirstColumn="0" w:lastRowLastColumn="0"/>
-            </w:pPr>
-          </w:p>
-        </w:tc>
-        <w:tc>
-          <w:tcPr>
-            <w:tcW w:w="1417" w:type="dxa"/>
-          </w:tcPr>
-          <w:p>
-            <w:pPr>
-              <w:cnfStyle w:val="100000000000" w:firstRow="1" w:lastRow="0" w:firstColumn="0" w:lastColumn="0" w:oddVBand="0" w:evenVBand="0" w:oddHBand="0" w:evenHBand="0" w:firstRowFirstColumn="0" w:firstRowLastColumn="0" w:lastRowFirstColumn="0" w:lastRowLastColumn="0"/>
-            </w:pPr>
-            <w:r>
-              <w:t>Gevolg Klasse</w:t>
-            </w:r>
-          </w:p>
-        </w:tc>
-        <w:tc>
-          <w:tcPr>
-            <w:tcW w:w="3650" w:type="dxa"/>
-          </w:tcPr>
-          <w:p>
-            <w:pPr>
-              <w:cnfStyle w:val="100000000000" w:firstRow="1" w:lastRow="0" w:firstColumn="0" w:lastColumn="0" w:oddVBand="0" w:evenVBand="0" w:oddHBand="0" w:evenHBand="0" w:firstRowFirstColumn="0" w:firstRowLastColumn="0" w:lastRowFirstColumn="0" w:lastRowLastColumn="0"/>
-            </w:pPr>
-            <w:r>
-              <w:t>Omschrijving</w:t>
-            </w:r>
-          </w:p>
-        </w:tc>
-      </w:tr>
-      <w:tr>
-        <w:trPr>
-          <w:cnfStyle w:val="000000100000" w:firstRow="0" w:lastRow="0" w:firstColumn="0" w:lastColumn="0" w:oddVBand="0" w:evenVBand="0" w:oddHBand="1" w:evenHBand="0" w:firstRowFirstColumn="0" w:firstRowLastColumn="0" w:lastRowFirstColumn="0" w:lastRowLastColumn="0"/>
-        </w:trPr>
-        <w:tc>
-          <w:tcPr>
-            <w:cnfStyle w:val="001000000000" w:firstRow="0" w:lastRow="0" w:firstColumn="1" w:lastColumn="0" w:oddVBand="0" w:evenVBand="0" w:oddHBand="0" w:evenHBand="0" w:firstRowFirstColumn="0" w:firstRowLastColumn="0" w:lastRowFirstColumn="0" w:lastRowLastColumn="0"/>
-            <w:tcW w:w="1220" w:type="dxa"/>
-            <w:tcBorders>
-              <w:right w:val="single" w:sz="4" w:space="0" w:color="auto"/>
-            </w:tcBorders>
-          </w:tcPr>
-          <w:p>
-            <w:r>
-              <w:t>1</w:t>
-            </w:r>
-          </w:p>
-        </w:tc>
-        <w:tc>
-          <w:tcPr>
-            <w:tcW w:w="1156" w:type="dxa"/>
-            <w:tcBorders>
-              <w:left w:val="single" w:sz="4" w:space="0" w:color="auto"/>
-              <w:right w:val="single" w:sz="4" w:space="0" w:color="auto"/>
-            </w:tcBorders>
-          </w:tcPr>
-          <w:p>
-            <w:pPr>
-              <w:cnfStyle w:val="000000100000" w:firstRow="0" w:lastRow="0" w:firstColumn="0" w:lastColumn="0" w:oddVBand="0" w:evenVBand="0" w:oddHBand="1" w:evenHBand="0" w:firstRowFirstColumn="0" w:firstRowLastColumn="0" w:lastRowFirstColumn="0" w:lastRowLastColumn="0"/>
-            </w:pPr>
-            <w:r>
-              <w:t>0%-5%</w:t>
-            </w:r>
-          </w:p>
-        </w:tc>
-        <w:tc>
-          <w:tcPr>
-            <w:tcW w:w="1701" w:type="dxa"/>
-            <w:tcBorders>
-              <w:left w:val="single" w:sz="4" w:space="0" w:color="auto"/>
-              <w:right w:val="single" w:sz="4" w:space="0" w:color="auto"/>
-            </w:tcBorders>
-          </w:tcPr>
-          <w:p>
-            <w:pPr>
-              <w:cnfStyle w:val="000000100000" w:firstRow="0" w:lastRow="0" w:firstColumn="0" w:lastColumn="0" w:oddVBand="0" w:evenVBand="0" w:oddHBand="1" w:evenHBand="0" w:firstRowFirstColumn="0" w:firstRowLastColumn="0" w:lastRowFirstColumn="0" w:lastRowLastColumn="0"/>
-            </w:pPr>
-            <w:r>
-              <w:t>Onwaarschijnlijk</w:t>
-            </w:r>
-          </w:p>
-        </w:tc>
-        <w:tc>
-          <w:tcPr>
-            <w:tcW w:w="236" w:type="dxa"/>
-            <w:tcBorders>
-              <w:left w:val="single" w:sz="4" w:space="0" w:color="auto"/>
-              <w:right w:val="single" w:sz="4" w:space="0" w:color="auto"/>
-            </w:tcBorders>
-          </w:tcPr>
-          <w:p>
-            <w:pPr>
-              <w:cnfStyle w:val="000000100000" w:firstRow="0" w:lastRow="0" w:firstColumn="0" w:lastColumn="0" w:oddVBand="0" w:evenVBand="0" w:oddHBand="1" w:evenHBand="0" w:firstRowFirstColumn="0" w:firstRowLastColumn="0" w:lastRowFirstColumn="0" w:lastRowLastColumn="0"/>
-            </w:pPr>
-          </w:p>
-        </w:tc>
-        <w:tc>
-          <w:tcPr>
-            <w:tcW w:w="1417" w:type="dxa"/>
-            <w:tcBorders>
-              <w:left w:val="single" w:sz="4" w:space="0" w:color="auto"/>
-              <w:right w:val="single" w:sz="4" w:space="0" w:color="auto"/>
-            </w:tcBorders>
-          </w:tcPr>
-          <w:p>
-            <w:pPr>
-              <w:cnfStyle w:val="000000100000" w:firstRow="0" w:lastRow="0" w:firstColumn="0" w:lastColumn="0" w:oddVBand="0" w:evenVBand="0" w:oddHBand="1" w:evenHBand="0" w:firstRowFirstColumn="0" w:firstRowLastColumn="0" w:lastRowFirstColumn="0" w:lastRowLastColumn="0"/>
-            </w:pPr>
-            <w:r>
-              <w:t>1</w:t>
-            </w:r>
-          </w:p>
-        </w:tc>
-        <w:tc>
-          <w:tcPr>
-            <w:tcW w:w="3650" w:type="dxa"/>
-            <w:tcBorders>
-              <w:left w:val="single" w:sz="4" w:space="0" w:color="auto"/>
-              <w:right w:val="single" w:sz="4" w:space="0" w:color="auto"/>
-            </w:tcBorders>
-          </w:tcPr>
-          <w:p>
-            <w:pPr>
-              <w:cnfStyle w:val="000000100000" w:firstRow="0" w:lastRow="0" w:firstColumn="0" w:lastColumn="0" w:oddVBand="0" w:evenVBand="0" w:oddHBand="1" w:evenHBand="0" w:firstRowFirstColumn="0" w:firstRowLastColumn="0" w:lastRowFirstColumn="0" w:lastRowLastColumn="0"/>
-            </w:pPr>
-            <w:r>
-              <w:t>1 dagdeel vertraging</w:t>
-            </w:r>
-          </w:p>
-        </w:tc>
-      </w:tr>
-      <w:tr>
-        <w:trPr>
-          <w:cnfStyle w:val="000000010000" w:firstRow="0" w:lastRow="0" w:firstColumn="0" w:lastColumn="0" w:oddVBand="0" w:evenVBand="0" w:oddHBand="0" w:evenHBand="1" w:firstRowFirstColumn="0" w:firstRowLastColumn="0" w:lastRowFirstColumn="0" w:lastRowLastColumn="0"/>
-        </w:trPr>
-        <w:tc>
-          <w:tcPr>
-            <w:cnfStyle w:val="001000000000" w:firstRow="0" w:lastRow="0" w:firstColumn="1" w:lastColumn="0" w:oddVBand="0" w:evenVBand="0" w:oddHBand="0" w:evenHBand="0" w:firstRowFirstColumn="0" w:firstRowLastColumn="0" w:lastRowFirstColumn="0" w:lastRowLastColumn="0"/>
-            <w:tcW w:w="1220" w:type="dxa"/>
-            <w:tcBorders>
-              <w:right w:val="single" w:sz="4" w:space="0" w:color="auto"/>
-            </w:tcBorders>
-          </w:tcPr>
-          <w:p>
-            <w:r>
-              <w:t>2</w:t>
-            </w:r>
-          </w:p>
-        </w:tc>
-        <w:tc>
-          <w:tcPr>
-            <w:tcW w:w="1156" w:type="dxa"/>
-            <w:tcBorders>
-              <w:left w:val="single" w:sz="4" w:space="0" w:color="auto"/>
-              <w:right w:val="single" w:sz="4" w:space="0" w:color="auto"/>
-            </w:tcBorders>
-          </w:tcPr>
-          <w:p>
-            <w:pPr>
-              <w:cnfStyle w:val="000000010000" w:firstRow="0" w:lastRow="0" w:firstColumn="0" w:lastColumn="0" w:oddVBand="0" w:evenVBand="0" w:oddHBand="0" w:evenHBand="1" w:firstRowFirstColumn="0" w:firstRowLastColumn="0" w:lastRowFirstColumn="0" w:lastRowLastColumn="0"/>
-            </w:pPr>
-            <w:r>
-              <w:t>5%-25%</w:t>
-            </w:r>
-          </w:p>
-        </w:tc>
-        <w:tc>
-          <w:tcPr>
-            <w:tcW w:w="1701" w:type="dxa"/>
-            <w:tcBorders>
-              <w:left w:val="single" w:sz="4" w:space="0" w:color="auto"/>
-              <w:right w:val="single" w:sz="4" w:space="0" w:color="auto"/>
-            </w:tcBorders>
-          </w:tcPr>
-          <w:p>
-            <w:pPr>
-              <w:cnfStyle w:val="000000010000" w:firstRow="0" w:lastRow="0" w:firstColumn="0" w:lastColumn="0" w:oddVBand="0" w:evenVBand="0" w:oddHBand="0" w:evenHBand="1" w:firstRowFirstColumn="0" w:firstRowLastColumn="0" w:lastRowFirstColumn="0" w:lastRowLastColumn="0"/>
-            </w:pPr>
-            <w:r>
-              <w:t>Mogelijk</w:t>
-            </w:r>
-          </w:p>
-        </w:tc>
-        <w:tc>
-          <w:tcPr>
-            <w:tcW w:w="236" w:type="dxa"/>
-            <w:tcBorders>
-              <w:left w:val="single" w:sz="4" w:space="0" w:color="auto"/>
-              <w:right w:val="single" w:sz="4" w:space="0" w:color="auto"/>
-            </w:tcBorders>
-          </w:tcPr>
-          <w:p>
-            <w:pPr>
-              <w:cnfStyle w:val="000000010000" w:firstRow="0" w:lastRow="0" w:firstColumn="0" w:lastColumn="0" w:oddVBand="0" w:evenVBand="0" w:oddHBand="0" w:evenHBand="1" w:firstRowFirstColumn="0" w:firstRowLastColumn="0" w:lastRowFirstColumn="0" w:lastRowLastColumn="0"/>
-            </w:pPr>
-          </w:p>
-        </w:tc>
-        <w:tc>
-          <w:tcPr>
-            <w:tcW w:w="1417" w:type="dxa"/>
-            <w:tcBorders>
-              <w:left w:val="single" w:sz="4" w:space="0" w:color="auto"/>
-              <w:right w:val="single" w:sz="4" w:space="0" w:color="auto"/>
-            </w:tcBorders>
-          </w:tcPr>
-          <w:p>
-            <w:pPr>
-              <w:cnfStyle w:val="000000010000" w:firstRow="0" w:lastRow="0" w:firstColumn="0" w:lastColumn="0" w:oddVBand="0" w:evenVBand="0" w:oddHBand="0" w:evenHBand="1" w:firstRowFirstColumn="0" w:firstRowLastColumn="0" w:lastRowFirstColumn="0" w:lastRowLastColumn="0"/>
-            </w:pPr>
-            <w:r>
-              <w:t>2</w:t>
-            </w:r>
-          </w:p>
-        </w:tc>
-        <w:tc>
-          <w:tcPr>
-            <w:tcW w:w="3650" w:type="dxa"/>
-            <w:tcBorders>
-              <w:left w:val="single" w:sz="4" w:space="0" w:color="auto"/>
-              <w:right w:val="single" w:sz="4" w:space="0" w:color="auto"/>
-            </w:tcBorders>
-          </w:tcPr>
-          <w:p>
-            <w:pPr>
-              <w:cnfStyle w:val="000000010000" w:firstRow="0" w:lastRow="0" w:firstColumn="0" w:lastColumn="0" w:oddVBand="0" w:evenVBand="0" w:oddHBand="0" w:evenHBand="1" w:firstRowFirstColumn="0" w:firstRowLastColumn="0" w:lastRowFirstColumn="0" w:lastRowLastColumn="0"/>
-            </w:pPr>
-            <w:r>
-              <w:t>1 dag vertraging</w:t>
-            </w:r>
-          </w:p>
-        </w:tc>
-      </w:tr>
-      <w:tr>
-        <w:trPr>
-          <w:cnfStyle w:val="000000100000" w:firstRow="0" w:lastRow="0" w:firstColumn="0" w:lastColumn="0" w:oddVBand="0" w:evenVBand="0" w:oddHBand="1" w:evenHBand="0" w:firstRowFirstColumn="0" w:firstRowLastColumn="0" w:lastRowFirstColumn="0" w:lastRowLastColumn="0"/>
-        </w:trPr>
-        <w:tc>
-          <w:tcPr>
-            <w:cnfStyle w:val="001000000000" w:firstRow="0" w:lastRow="0" w:firstColumn="1" w:lastColumn="0" w:oddVBand="0" w:evenVBand="0" w:oddHBand="0" w:evenHBand="0" w:firstRowFirstColumn="0" w:firstRowLastColumn="0" w:lastRowFirstColumn="0" w:lastRowLastColumn="0"/>
-            <w:tcW w:w="1220" w:type="dxa"/>
-            <w:tcBorders>
-              <w:right w:val="single" w:sz="4" w:space="0" w:color="auto"/>
-            </w:tcBorders>
-          </w:tcPr>
-          <w:p>
-            <w:r>
-              <w:t>3</w:t>
-            </w:r>
-          </w:p>
-        </w:tc>
-        <w:tc>
-          <w:tcPr>
-            <w:tcW w:w="1156" w:type="dxa"/>
-            <w:tcBorders>
-              <w:left w:val="single" w:sz="4" w:space="0" w:color="auto"/>
-              <w:right w:val="single" w:sz="4" w:space="0" w:color="auto"/>
-            </w:tcBorders>
-          </w:tcPr>
-          <w:p>
-            <w:pPr>
-              <w:cnfStyle w:val="000000100000" w:firstRow="0" w:lastRow="0" w:firstColumn="0" w:lastColumn="0" w:oddVBand="0" w:evenVBand="0" w:oddHBand="1" w:evenHBand="0" w:firstRowFirstColumn="0" w:firstRowLastColumn="0" w:lastRowFirstColumn="0" w:lastRowLastColumn="0"/>
-            </w:pPr>
-            <w:r>
-              <w:t>25%-50%</w:t>
-            </w:r>
-          </w:p>
-        </w:tc>
-        <w:tc>
-          <w:tcPr>
-            <w:tcW w:w="1701" w:type="dxa"/>
-            <w:tcBorders>
-              <w:left w:val="single" w:sz="4" w:space="0" w:color="auto"/>
-              <w:right w:val="single" w:sz="4" w:space="0" w:color="auto"/>
-            </w:tcBorders>
-          </w:tcPr>
-          <w:p>
-            <w:pPr>
-              <w:cnfStyle w:val="000000100000" w:firstRow="0" w:lastRow="0" w:firstColumn="0" w:lastColumn="0" w:oddVBand="0" w:evenVBand="0" w:oddHBand="1" w:evenHBand="0" w:firstRowFirstColumn="0" w:firstRowLastColumn="0" w:lastRowFirstColumn="0" w:lastRowLastColumn="0"/>
-            </w:pPr>
-            <w:r>
-              <w:t>Waarschijnlijk</w:t>
-            </w:r>
-          </w:p>
-        </w:tc>
-        <w:tc>
-          <w:tcPr>
-            <w:tcW w:w="236" w:type="dxa"/>
-            <w:tcBorders>
-              <w:left w:val="single" w:sz="4" w:space="0" w:color="auto"/>
-              <w:right w:val="single" w:sz="4" w:space="0" w:color="auto"/>
-            </w:tcBorders>
-          </w:tcPr>
-          <w:p>
-            <w:pPr>
-              <w:cnfStyle w:val="000000100000" w:firstRow="0" w:lastRow="0" w:firstColumn="0" w:lastColumn="0" w:oddVBand="0" w:evenVBand="0" w:oddHBand="1" w:evenHBand="0" w:firstRowFirstColumn="0" w:firstRowLastColumn="0" w:lastRowFirstColumn="0" w:lastRowLastColumn="0"/>
-            </w:pPr>
-          </w:p>
-        </w:tc>
-        <w:tc>
-          <w:tcPr>
-            <w:tcW w:w="1417" w:type="dxa"/>
-            <w:tcBorders>
-              <w:left w:val="single" w:sz="4" w:space="0" w:color="auto"/>
-              <w:right w:val="single" w:sz="4" w:space="0" w:color="auto"/>
-            </w:tcBorders>
-          </w:tcPr>
-          <w:p>
-            <w:pPr>
-              <w:cnfStyle w:val="000000100000" w:firstRow="0" w:lastRow="0" w:firstColumn="0" w:lastColumn="0" w:oddVBand="0" w:evenVBand="0" w:oddHBand="1" w:evenHBand="0" w:firstRowFirstColumn="0" w:firstRowLastColumn="0" w:lastRowFirstColumn="0" w:lastRowLastColumn="0"/>
-            </w:pPr>
-            <w:r>
-              <w:t>3</w:t>
-            </w:r>
-          </w:p>
-        </w:tc>
-        <w:tc>
-          <w:tcPr>
-            <w:tcW w:w="3650" w:type="dxa"/>
-            <w:tcBorders>
-              <w:left w:val="single" w:sz="4" w:space="0" w:color="auto"/>
-              <w:right w:val="single" w:sz="4" w:space="0" w:color="auto"/>
-            </w:tcBorders>
-          </w:tcPr>
-          <w:p>
-            <w:pPr>
-              <w:cnfStyle w:val="000000100000" w:firstRow="0" w:lastRow="0" w:firstColumn="0" w:lastColumn="0" w:oddVBand="0" w:evenVBand="0" w:oddHBand="1" w:evenHBand="0" w:firstRowFirstColumn="0" w:firstRowLastColumn="0" w:lastRowFirstColumn="0" w:lastRowLastColumn="0"/>
-            </w:pPr>
-            <w:r>
-              <w:t>½ week vertraging</w:t>
-            </w:r>
-          </w:p>
-        </w:tc>
-      </w:tr>
-      <w:tr>
-        <w:trPr>
-          <w:cnfStyle w:val="000000010000" w:firstRow="0" w:lastRow="0" w:firstColumn="0" w:lastColumn="0" w:oddVBand="0" w:evenVBand="0" w:oddHBand="0" w:evenHBand="1" w:firstRowFirstColumn="0" w:firstRowLastColumn="0" w:lastRowFirstColumn="0" w:lastRowLastColumn="0"/>
-        </w:trPr>
-        <w:tc>
-          <w:tcPr>
-            <w:cnfStyle w:val="001000000000" w:firstRow="0" w:lastRow="0" w:firstColumn="1" w:lastColumn="0" w:oddVBand="0" w:evenVBand="0" w:oddHBand="0" w:evenHBand="0" w:firstRowFirstColumn="0" w:firstRowLastColumn="0" w:lastRowFirstColumn="0" w:lastRowLastColumn="0"/>
-            <w:tcW w:w="1220" w:type="dxa"/>
-            <w:tcBorders>
-              <w:right w:val="single" w:sz="4" w:space="0" w:color="auto"/>
-            </w:tcBorders>
-          </w:tcPr>
-          <w:p>
-            <w:r>
-              <w:t>4</w:t>
-            </w:r>
-          </w:p>
-        </w:tc>
-        <w:tc>
-          <w:tcPr>
-            <w:tcW w:w="1156" w:type="dxa"/>
-            <w:tcBorders>
-              <w:left w:val="single" w:sz="4" w:space="0" w:color="auto"/>
-              <w:right w:val="single" w:sz="4" w:space="0" w:color="auto"/>
-            </w:tcBorders>
-          </w:tcPr>
-          <w:p>
-            <w:pPr>
-              <w:cnfStyle w:val="000000010000" w:firstRow="0" w:lastRow="0" w:firstColumn="0" w:lastColumn="0" w:oddVBand="0" w:evenVBand="0" w:oddHBand="0" w:evenHBand="1" w:firstRowFirstColumn="0" w:firstRowLastColumn="0" w:lastRowFirstColumn="0" w:lastRowLastColumn="0"/>
-            </w:pPr>
-            <w:r>
-              <w:t>50%-100%</w:t>
-            </w:r>
-          </w:p>
-        </w:tc>
-        <w:tc>
-          <w:tcPr>
-            <w:tcW w:w="1701" w:type="dxa"/>
-            <w:tcBorders>
-              <w:left w:val="single" w:sz="4" w:space="0" w:color="auto"/>
-              <w:right w:val="single" w:sz="4" w:space="0" w:color="auto"/>
-            </w:tcBorders>
-          </w:tcPr>
-          <w:p>
-            <w:pPr>
-              <w:cnfStyle w:val="000000010000" w:firstRow="0" w:lastRow="0" w:firstColumn="0" w:lastColumn="0" w:oddVBand="0" w:evenVBand="0" w:oddHBand="0" w:evenHBand="1" w:firstRowFirstColumn="0" w:firstRowLastColumn="0" w:lastRowFirstColumn="0" w:lastRowLastColumn="0"/>
-            </w:pPr>
-            <w:r>
-              <w:t>Vrijwel zeker</w:t>
-            </w:r>
-          </w:p>
-        </w:tc>
-        <w:tc>
-          <w:tcPr>
-            <w:tcW w:w="236" w:type="dxa"/>
-            <w:tcBorders>
-              <w:left w:val="single" w:sz="4" w:space="0" w:color="auto"/>
-              <w:right w:val="single" w:sz="4" w:space="0" w:color="auto"/>
-            </w:tcBorders>
-          </w:tcPr>
-          <w:p>
-            <w:pPr>
-              <w:cnfStyle w:val="000000010000" w:firstRow="0" w:lastRow="0" w:firstColumn="0" w:lastColumn="0" w:oddVBand="0" w:evenVBand="0" w:oddHBand="0" w:evenHBand="1" w:firstRowFirstColumn="0" w:firstRowLastColumn="0" w:lastRowFirstColumn="0" w:lastRowLastColumn="0"/>
-            </w:pPr>
-          </w:p>
-        </w:tc>
-        <w:tc>
-          <w:tcPr>
-            <w:tcW w:w="1417" w:type="dxa"/>
-            <w:tcBorders>
-              <w:left w:val="single" w:sz="4" w:space="0" w:color="auto"/>
-              <w:right w:val="single" w:sz="4" w:space="0" w:color="auto"/>
-            </w:tcBorders>
-          </w:tcPr>
-          <w:p>
-            <w:pPr>
-              <w:cnfStyle w:val="000000010000" w:firstRow="0" w:lastRow="0" w:firstColumn="0" w:lastColumn="0" w:oddVBand="0" w:evenVBand="0" w:oddHBand="0" w:evenHBand="1" w:firstRowFirstColumn="0" w:firstRowLastColumn="0" w:lastRowFirstColumn="0" w:lastRowLastColumn="0"/>
-            </w:pPr>
-            <w:r>
-              <w:t>4</w:t>
-            </w:r>
-          </w:p>
-        </w:tc>
-        <w:tc>
-          <w:tcPr>
-            <w:tcW w:w="3650" w:type="dxa"/>
-            <w:tcBorders>
-              <w:left w:val="single" w:sz="4" w:space="0" w:color="auto"/>
-              <w:right w:val="single" w:sz="4" w:space="0" w:color="auto"/>
-            </w:tcBorders>
-          </w:tcPr>
-          <w:p>
-            <w:pPr>
-              <w:cnfStyle w:val="000000010000" w:firstRow="0" w:lastRow="0" w:firstColumn="0" w:lastColumn="0" w:oddVBand="0" w:evenVBand="0" w:oddHBand="0" w:evenHBand="1" w:firstRowFirstColumn="0" w:firstRowLastColumn="0" w:lastRowFirstColumn="0" w:lastRowLastColumn="0"/>
-            </w:pPr>
-            <w:r>
-              <w:t>1 week vertraging</w:t>
-            </w:r>
-          </w:p>
-        </w:tc>
-      </w:tr>
-    </w:tbl>
-    <w:p>
-      <w:r>
-        <w:t>Vervolgens worden deze toegepast in de onderstaande analyse:</w:t>
+      <w:r>
+        <w:t>nalyse gemaakt. Deze is gemaakt door risico’s en gevolgen uit te splitsen. Vervolgens worden deze toegepast in de onderstaande analyse:</w:t>
       </w:r>
     </w:p>
     <w:tbl>
@@ -630,11 +134,11 @@
         <w:tblLook w:val="04A0" w:firstRow="1" w:lastRow="0" w:firstColumn="1" w:lastColumn="0" w:noHBand="0" w:noVBand="1"/>
       </w:tblPr>
       <w:tblGrid>
-        <w:gridCol w:w="2894"/>
-        <w:gridCol w:w="651"/>
-        <w:gridCol w:w="848"/>
-        <w:gridCol w:w="1407"/>
-        <w:gridCol w:w="3488"/>
+        <w:gridCol w:w="2285"/>
+        <w:gridCol w:w="1198"/>
+        <w:gridCol w:w="1198"/>
+        <w:gridCol w:w="2111"/>
+        <w:gridCol w:w="2496"/>
       </w:tblGrid>
       <w:tr>
         <w:trPr>
@@ -686,7 +190,7 @@
               <w:cnfStyle w:val="100000000000" w:firstRow="1" w:lastRow="0" w:firstColumn="0" w:lastColumn="0" w:oddVBand="0" w:evenVBand="0" w:oddHBand="0" w:evenHBand="0" w:firstRowFirstColumn="0" w:firstRowLastColumn="0" w:lastRowFirstColumn="0" w:lastRowLastColumn="0"/>
             </w:pPr>
             <w:r>
-              <w:t>Risico</w:t>
+              <w:t>Preventieve Maatregelen</w:t>
             </w:r>
           </w:p>
         </w:tc>
@@ -699,7 +203,7 @@
               <w:cnfStyle w:val="100000000000" w:firstRow="1" w:lastRow="0" w:firstColumn="0" w:lastColumn="0" w:oddVBand="0" w:evenVBand="0" w:oddHBand="0" w:evenHBand="0" w:firstRowFirstColumn="0" w:firstRowLastColumn="0" w:lastRowFirstColumn="0" w:lastRowLastColumn="0"/>
             </w:pPr>
             <w:r>
-              <w:t>Risicobeheersing</w:t>
+              <w:t>Collectieve Maatregelen</w:t>
             </w:r>
           </w:p>
         </w:tc>
@@ -735,7 +239,7 @@
               <w:cnfStyle w:val="000000100000" w:firstRow="0" w:lastRow="0" w:firstColumn="0" w:lastColumn="0" w:oddVBand="0" w:evenVBand="0" w:oddHBand="1" w:evenHBand="0" w:firstRowFirstColumn="0" w:firstRowLastColumn="0" w:lastRowFirstColumn="0" w:lastRowLastColumn="0"/>
             </w:pPr>
             <w:r>
-              <w:t>1</w:t>
+              <w:t>Laag</w:t>
             </w:r>
           </w:p>
         </w:tc>
@@ -752,24 +256,7 @@
               <w:cnfStyle w:val="000000100000" w:firstRow="0" w:lastRow="0" w:firstColumn="0" w:lastColumn="0" w:oddVBand="0" w:evenVBand="0" w:oddHBand="1" w:evenHBand="0" w:firstRowFirstColumn="0" w:firstRowLastColumn="0" w:lastRowFirstColumn="0" w:lastRowLastColumn="0"/>
             </w:pPr>
             <w:r>
-              <w:t>4</w:t>
-            </w:r>
-          </w:p>
-        </w:tc>
-        <w:tc>
-          <w:tcPr>
-            <w:tcW w:w="0" w:type="auto"/>
-            <w:tcBorders>
-              <w:left w:val="single" w:sz="4" w:space="0" w:color="auto"/>
-              <w:right w:val="single" w:sz="4" w:space="0" w:color="auto"/>
-            </w:tcBorders>
-          </w:tcPr>
-          <w:p>
-            <w:pPr>
-              <w:cnfStyle w:val="000000100000" w:firstRow="0" w:lastRow="0" w:firstColumn="0" w:lastColumn="0" w:oddVBand="0" w:evenVBand="0" w:oddHBand="1" w:evenHBand="0" w:firstRowFirstColumn="0" w:firstRowLastColumn="0" w:lastRowFirstColumn="0" w:lastRowLastColumn="0"/>
-            </w:pPr>
-            <w:r>
-              <w:t>4 (laag)</w:t>
+              <w:t>Hoog</w:t>
             </w:r>
           </w:p>
         </w:tc>
@@ -785,10 +272,26 @@
               <w:cnfStyle w:val="000000100000" w:firstRow="0" w:lastRow="0" w:firstColumn="0" w:lastColumn="0" w:oddVBand="0" w:evenVBand="0" w:oddHBand="1" w:evenHBand="0" w:firstRowFirstColumn="0" w:firstRowLastColumn="0" w:lastRowFirstColumn="0" w:lastRowLastColumn="0"/>
             </w:pPr>
             <w:r>
-              <w:t xml:space="preserve">De robotarm controleren voor het gebruik. Wanneer deze faalt contact opnemen met de fabrikant </w:t>
-            </w:r>
-            <w:r>
-              <w:t>voor reparatie.</w:t>
+              <w:t xml:space="preserve">De robotarm dagelijks controleren voor het gebruik. </w:t>
+            </w:r>
+          </w:p>
+        </w:tc>
+        <w:tc>
+          <w:tcPr>
+            <w:tcW w:w="0" w:type="auto"/>
+            <w:tcBorders>
+              <w:left w:val="single" w:sz="4" w:space="0" w:color="auto"/>
+            </w:tcBorders>
+          </w:tcPr>
+          <w:p>
+            <w:pPr>
+              <w:cnfStyle w:val="000000100000" w:firstRow="0" w:lastRow="0" w:firstColumn="0" w:lastColumn="0" w:oddVBand="0" w:evenVBand="0" w:oddHBand="1" w:evenHBand="0" w:firstRowFirstColumn="0" w:firstRowLastColumn="0" w:lastRowFirstColumn="0" w:lastRowLastColumn="0"/>
+            </w:pPr>
+            <w:r>
+              <w:t>C</w:t>
+            </w:r>
+            <w:r>
+              <w:t>ontact opnemen met de fabrikant voor reparatie.</w:t>
             </w:r>
           </w:p>
         </w:tc>
@@ -807,14 +310,7 @@
           </w:tcPr>
           <w:p>
             <w:r>
-              <w:lastRenderedPageBreak/>
-              <w:t>Ziekte van student</w:t>
-            </w:r>
-            <w:r>
-              <w:t>en</w:t>
-            </w:r>
-            <w:r>
-              <w:t>/verstoring OV</w:t>
+              <w:t>Onvoldoende documentatie over een onderdeel beschikbaar</w:t>
             </w:r>
           </w:p>
         </w:tc>
@@ -831,7 +327,7 @@
               <w:cnfStyle w:val="000000010000" w:firstRow="0" w:lastRow="0" w:firstColumn="0" w:lastColumn="0" w:oddVBand="0" w:evenVBand="0" w:oddHBand="0" w:evenHBand="1" w:firstRowFirstColumn="0" w:firstRowLastColumn="0" w:lastRowFirstColumn="0" w:lastRowLastColumn="0"/>
             </w:pPr>
             <w:r>
-              <w:t>2</w:t>
+              <w:t>Gemiddeld</w:t>
             </w:r>
           </w:p>
         </w:tc>
@@ -848,24 +344,7 @@
               <w:cnfStyle w:val="000000010000" w:firstRow="0" w:lastRow="0" w:firstColumn="0" w:lastColumn="0" w:oddVBand="0" w:evenVBand="0" w:oddHBand="0" w:evenHBand="1" w:firstRowFirstColumn="0" w:firstRowLastColumn="0" w:lastRowFirstColumn="0" w:lastRowLastColumn="0"/>
             </w:pPr>
             <w:r>
-              <w:t>2</w:t>
-            </w:r>
-          </w:p>
-        </w:tc>
-        <w:tc>
-          <w:tcPr>
-            <w:tcW w:w="0" w:type="auto"/>
-            <w:tcBorders>
-              <w:left w:val="single" w:sz="4" w:space="0" w:color="auto"/>
-              <w:right w:val="single" w:sz="4" w:space="0" w:color="auto"/>
-            </w:tcBorders>
-          </w:tcPr>
-          <w:p>
-            <w:pPr>
-              <w:cnfStyle w:val="000000010000" w:firstRow="0" w:lastRow="0" w:firstColumn="0" w:lastColumn="0" w:oddVBand="0" w:evenVBand="0" w:oddHBand="0" w:evenHBand="1" w:firstRowFirstColumn="0" w:firstRowLastColumn="0" w:lastRowFirstColumn="0" w:lastRowLastColumn="0"/>
-            </w:pPr>
-            <w:r>
-              <w:t>4(laag)</w:t>
+              <w:t>Gemiddeld</w:t>
             </w:r>
           </w:p>
         </w:tc>
@@ -881,7 +360,23 @@
               <w:cnfStyle w:val="000000010000" w:firstRow="0" w:lastRow="0" w:firstColumn="0" w:lastColumn="0" w:oddVBand="0" w:evenVBand="0" w:oddHBand="0" w:evenHBand="1" w:firstRowFirstColumn="0" w:firstRowLastColumn="0" w:lastRowFirstColumn="0" w:lastRowLastColumn="0"/>
             </w:pPr>
             <w:r>
-              <w:t>Documenten op drop box bewaren, code op GIT, hierdoor kan thuis doorgewerkt worden.</w:t>
+              <w:t>Inventariseren van beschikbare documentatie.</w:t>
+            </w:r>
+          </w:p>
+        </w:tc>
+        <w:tc>
+          <w:tcPr>
+            <w:tcW w:w="0" w:type="auto"/>
+            <w:tcBorders>
+              <w:left w:val="single" w:sz="4" w:space="0" w:color="auto"/>
+            </w:tcBorders>
+          </w:tcPr>
+          <w:p>
+            <w:pPr>
+              <w:cnfStyle w:val="000000010000" w:firstRow="0" w:lastRow="0" w:firstColumn="0" w:lastColumn="0" w:oddVBand="0" w:evenVBand="0" w:oddHBand="0" w:evenHBand="1" w:firstRowFirstColumn="0" w:firstRowLastColumn="0" w:lastRowFirstColumn="0" w:lastRowLastColumn="0"/>
+            </w:pPr>
+            <w:r>
+              <w:t>Contact op nemen met de fabrikant over handleidingen en verdere informatie.</w:t>
             </w:r>
           </w:p>
         </w:tc>
@@ -900,7 +395,7 @@
           </w:tcPr>
           <w:p>
             <w:r>
-              <w:t>Onvoldoende documentatie over een onderdeel beschikbaar</w:t>
+              <w:t>Trage ondersteuning door de leverancier</w:t>
             </w:r>
           </w:p>
         </w:tc>
@@ -917,7 +412,7 @@
               <w:cnfStyle w:val="000000100000" w:firstRow="0" w:lastRow="0" w:firstColumn="0" w:lastColumn="0" w:oddVBand="0" w:evenVBand="0" w:oddHBand="1" w:evenHBand="0" w:firstRowFirstColumn="0" w:firstRowLastColumn="0" w:lastRowFirstColumn="0" w:lastRowLastColumn="0"/>
             </w:pPr>
             <w:r>
-              <w:t>2</w:t>
+              <w:t>Laag</w:t>
             </w:r>
           </w:p>
         </w:tc>
@@ -934,24 +429,7 @@
               <w:cnfStyle w:val="000000100000" w:firstRow="0" w:lastRow="0" w:firstColumn="0" w:lastColumn="0" w:oddVBand="0" w:evenVBand="0" w:oddHBand="1" w:evenHBand="0" w:firstRowFirstColumn="0" w:firstRowLastColumn="0" w:lastRowFirstColumn="0" w:lastRowLastColumn="0"/>
             </w:pPr>
             <w:r>
-              <w:t>3</w:t>
-            </w:r>
-          </w:p>
-        </w:tc>
-        <w:tc>
-          <w:tcPr>
-            <w:tcW w:w="0" w:type="auto"/>
-            <w:tcBorders>
-              <w:left w:val="single" w:sz="4" w:space="0" w:color="auto"/>
-              <w:right w:val="single" w:sz="4" w:space="0" w:color="auto"/>
-            </w:tcBorders>
-          </w:tcPr>
-          <w:p>
-            <w:pPr>
-              <w:cnfStyle w:val="000000100000" w:firstRow="0" w:lastRow="0" w:firstColumn="0" w:lastColumn="0" w:oddVBand="0" w:evenVBand="0" w:oddHBand="1" w:evenHBand="0" w:firstRowFirstColumn="0" w:firstRowLastColumn="0" w:lastRowFirstColumn="0" w:lastRowLastColumn="0"/>
-            </w:pPr>
-            <w:r>
-              <w:t>6(gemiddeld)</w:t>
+              <w:t>Hoog</w:t>
             </w:r>
           </w:p>
         </w:tc>
@@ -967,163 +445,7 @@
               <w:cnfStyle w:val="000000100000" w:firstRow="0" w:lastRow="0" w:firstColumn="0" w:lastColumn="0" w:oddVBand="0" w:evenVBand="0" w:oddHBand="1" w:evenHBand="0" w:firstRowFirstColumn="0" w:firstRowLastColumn="0" w:lastRowFirstColumn="0" w:lastRowLastColumn="0"/>
             </w:pPr>
             <w:r>
-              <w:t>Contact op nemen met de fabrikant over handleidingen en verdere informatie.</w:t>
-            </w:r>
-          </w:p>
-        </w:tc>
-      </w:tr>
-      <w:tr>
-        <w:trPr>
-          <w:cnfStyle w:val="000000010000" w:firstRow="0" w:lastRow="0" w:firstColumn="0" w:lastColumn="0" w:oddVBand="0" w:evenVBand="0" w:oddHBand="0" w:evenHBand="1" w:firstRowFirstColumn="0" w:firstRowLastColumn="0" w:lastRowFirstColumn="0" w:lastRowLastColumn="0"/>
-        </w:trPr>
-        <w:tc>
-          <w:tcPr>
-            <w:cnfStyle w:val="001000000000" w:firstRow="0" w:lastRow="0" w:firstColumn="1" w:lastColumn="0" w:oddVBand="0" w:evenVBand="0" w:oddHBand="0" w:evenHBand="0" w:firstRowFirstColumn="0" w:firstRowLastColumn="0" w:lastRowFirstColumn="0" w:lastRowLastColumn="0"/>
-            <w:tcW w:w="0" w:type="auto"/>
-            <w:tcBorders>
-              <w:right w:val="single" w:sz="4" w:space="0" w:color="auto"/>
-            </w:tcBorders>
-          </w:tcPr>
-          <w:p>
-            <w:r>
-              <w:t>Taken duren langer als gepland</w:t>
-            </w:r>
-          </w:p>
-        </w:tc>
-        <w:tc>
-          <w:tcPr>
-            <w:tcW w:w="0" w:type="auto"/>
-            <w:tcBorders>
-              <w:left w:val="single" w:sz="4" w:space="0" w:color="auto"/>
-              <w:right w:val="single" w:sz="4" w:space="0" w:color="auto"/>
-            </w:tcBorders>
-          </w:tcPr>
-          <w:p>
-            <w:pPr>
-              <w:cnfStyle w:val="000000010000" w:firstRow="0" w:lastRow="0" w:firstColumn="0" w:lastColumn="0" w:oddVBand="0" w:evenVBand="0" w:oddHBand="0" w:evenHBand="1" w:firstRowFirstColumn="0" w:firstRowLastColumn="0" w:lastRowFirstColumn="0" w:lastRowLastColumn="0"/>
-            </w:pPr>
-            <w:r>
-              <w:t>3</w:t>
-            </w:r>
-          </w:p>
-        </w:tc>
-        <w:tc>
-          <w:tcPr>
-            <w:tcW w:w="0" w:type="auto"/>
-            <w:tcBorders>
-              <w:left w:val="single" w:sz="4" w:space="0" w:color="auto"/>
-              <w:right w:val="single" w:sz="4" w:space="0" w:color="auto"/>
-            </w:tcBorders>
-          </w:tcPr>
-          <w:p>
-            <w:pPr>
-              <w:cnfStyle w:val="000000010000" w:firstRow="0" w:lastRow="0" w:firstColumn="0" w:lastColumn="0" w:oddVBand="0" w:evenVBand="0" w:oddHBand="0" w:evenHBand="1" w:firstRowFirstColumn="0" w:firstRowLastColumn="0" w:lastRowFirstColumn="0" w:lastRowLastColumn="0"/>
-            </w:pPr>
-            <w:r>
-              <w:t>3</w:t>
-            </w:r>
-          </w:p>
-        </w:tc>
-        <w:tc>
-          <w:tcPr>
-            <w:tcW w:w="0" w:type="auto"/>
-            <w:tcBorders>
-              <w:left w:val="single" w:sz="4" w:space="0" w:color="auto"/>
-              <w:right w:val="single" w:sz="4" w:space="0" w:color="auto"/>
-            </w:tcBorders>
-          </w:tcPr>
-          <w:p>
-            <w:pPr>
-              <w:cnfStyle w:val="000000010000" w:firstRow="0" w:lastRow="0" w:firstColumn="0" w:lastColumn="0" w:oddVBand="0" w:evenVBand="0" w:oddHBand="0" w:evenHBand="1" w:firstRowFirstColumn="0" w:firstRowLastColumn="0" w:lastRowFirstColumn="0" w:lastRowLastColumn="0"/>
-            </w:pPr>
-            <w:r>
-              <w:t xml:space="preserve">9(groot) </w:t>
-            </w:r>
-          </w:p>
-        </w:tc>
-        <w:tc>
-          <w:tcPr>
-            <w:tcW w:w="0" w:type="auto"/>
-            <w:tcBorders>
-              <w:left w:val="single" w:sz="4" w:space="0" w:color="auto"/>
-            </w:tcBorders>
-          </w:tcPr>
-          <w:p>
-            <w:pPr>
-              <w:cnfStyle w:val="000000010000" w:firstRow="0" w:lastRow="0" w:firstColumn="0" w:lastColumn="0" w:oddVBand="0" w:evenVBand="0" w:oddHBand="0" w:evenHBand="1" w:firstRowFirstColumn="0" w:firstRowLastColumn="0" w:lastRowFirstColumn="0" w:lastRowLastColumn="0"/>
-            </w:pPr>
-            <w:r>
-              <w:t>Taken ruim inplannen, bij teveel vertraging Would en Should requirements laten vallen.</w:t>
-            </w:r>
-          </w:p>
-        </w:tc>
-      </w:tr>
-      <w:tr>
-        <w:trPr>
-          <w:cnfStyle w:val="000000100000" w:firstRow="0" w:lastRow="0" w:firstColumn="0" w:lastColumn="0" w:oddVBand="0" w:evenVBand="0" w:oddHBand="1" w:evenHBand="0" w:firstRowFirstColumn="0" w:firstRowLastColumn="0" w:lastRowFirstColumn="0" w:lastRowLastColumn="0"/>
-        </w:trPr>
-        <w:tc>
-          <w:tcPr>
-            <w:cnfStyle w:val="001000000000" w:firstRow="0" w:lastRow="0" w:firstColumn="1" w:lastColumn="0" w:oddVBand="0" w:evenVBand="0" w:oddHBand="0" w:evenHBand="0" w:firstRowFirstColumn="0" w:firstRowLastColumn="0" w:lastRowFirstColumn="0" w:lastRowLastColumn="0"/>
-            <w:tcW w:w="0" w:type="auto"/>
-            <w:tcBorders>
-              <w:right w:val="single" w:sz="4" w:space="0" w:color="auto"/>
-            </w:tcBorders>
-          </w:tcPr>
-          <w:p>
-            <w:r>
-              <w:t>Tegenvallende performance</w:t>
-            </w:r>
-          </w:p>
-        </w:tc>
-        <w:tc>
-          <w:tcPr>
-            <w:tcW w:w="0" w:type="auto"/>
-            <w:tcBorders>
-              <w:left w:val="single" w:sz="4" w:space="0" w:color="auto"/>
-              <w:right w:val="single" w:sz="4" w:space="0" w:color="auto"/>
-            </w:tcBorders>
-          </w:tcPr>
-          <w:p>
-            <w:pPr>
-              <w:cnfStyle w:val="000000100000" w:firstRow="0" w:lastRow="0" w:firstColumn="0" w:lastColumn="0" w:oddVBand="0" w:evenVBand="0" w:oddHBand="1" w:evenHBand="0" w:firstRowFirstColumn="0" w:firstRowLastColumn="0" w:lastRowFirstColumn="0" w:lastRowLastColumn="0"/>
-            </w:pPr>
-            <w:r>
-              <w:t>2</w:t>
-            </w:r>
-          </w:p>
-        </w:tc>
-        <w:tc>
-          <w:tcPr>
-            <w:tcW w:w="0" w:type="auto"/>
-            <w:tcBorders>
-              <w:left w:val="single" w:sz="4" w:space="0" w:color="auto"/>
-              <w:right w:val="single" w:sz="4" w:space="0" w:color="auto"/>
-            </w:tcBorders>
-          </w:tcPr>
-          <w:p>
-            <w:pPr>
-              <w:cnfStyle w:val="000000100000" w:firstRow="0" w:lastRow="0" w:firstColumn="0" w:lastColumn="0" w:oddVBand="0" w:evenVBand="0" w:oddHBand="1" w:evenHBand="0" w:firstRowFirstColumn="0" w:firstRowLastColumn="0" w:lastRowFirstColumn="0" w:lastRowLastColumn="0"/>
-            </w:pPr>
-            <w:r>
-              <w:t>4</w:t>
-            </w:r>
-          </w:p>
-        </w:tc>
-        <w:tc>
-          <w:tcPr>
-            <w:tcW w:w="0" w:type="auto"/>
-            <w:tcBorders>
-              <w:left w:val="single" w:sz="4" w:space="0" w:color="auto"/>
-              <w:right w:val="single" w:sz="4" w:space="0" w:color="auto"/>
-            </w:tcBorders>
-          </w:tcPr>
-          <w:p>
-            <w:pPr>
-              <w:cnfStyle w:val="000000100000" w:firstRow="0" w:lastRow="0" w:firstColumn="0" w:lastColumn="0" w:oddVBand="0" w:evenVBand="0" w:oddHBand="1" w:evenHBand="0" w:firstRowFirstColumn="0" w:firstRowLastColumn="0" w:lastRowFirstColumn="0" w:lastRowLastColumn="0"/>
-            </w:pPr>
-            <w:r>
-              <w:t>8(groot)</w:t>
+              <w:t>Zo snel mogelijk actie ondernemen</w:t>
             </w:r>
           </w:p>
         </w:tc>
@@ -1139,10 +461,12 @@
               <w:cnfStyle w:val="000000100000" w:firstRow="0" w:lastRow="0" w:firstColumn="0" w:lastColumn="0" w:oddVBand="0" w:evenVBand="0" w:oddHBand="1" w:evenHBand="0" w:firstRowFirstColumn="0" w:firstRowLastColumn="0" w:lastRowFirstColumn="0" w:lastRowLastColumn="0"/>
             </w:pPr>
             <w:r>
-              <w:t xml:space="preserve">Onderdelen uitplannen en testen. </w:t>
-            </w:r>
-            <w:r>
-              <w:t>W</w:t>
+              <w:t>Voortgang regelmatig opvragen b</w:t>
+            </w:r>
+            <w:bookmarkStart w:id="0" w:name="_GoBack"/>
+            <w:bookmarkEnd w:id="0"/>
+            <w:r>
+              <w:t>ij de leverancier.</w:t>
             </w:r>
           </w:p>
         </w:tc>

</xml_diff>